<commit_message>
Se ajustan filtros para el listado de beneficiarios.
</commit_message>
<xml_diff>
--- a/Documentacion/TrabajoGrado.docx
+++ b/Documentacion/TrabajoGrado.docx
@@ -33485,7 +33485,20 @@
           <w:lang w:val="es-ES"/>
         </w:rPr>
         <w:lastRenderedPageBreak/>
-        <w:t>Modelo de base de datos</w:t>
+        <w:t xml:space="preserve">Modelo </w:t>
+      </w:r>
+      <w:bookmarkStart w:id="0" w:name="_GoBack"/>
+      <w:bookmarkEnd w:id="0"/>
+      <w:r>
+        <w:rPr>
+          <w:rFonts w:ascii="Arial" w:hAnsi="Arial" w:cs="Arial"/>
+          <w:b/>
+          <w:bCs/>
+          <w:sz w:val="22"/>
+          <w:szCs w:val="22"/>
+          <w:lang w:val="es-ES"/>
+        </w:rPr>
+        <w:t>de datos</w:t>
       </w:r>
     </w:p>
     <w:p>
@@ -33528,61 +33541,7 @@
           <w:sz w:val="22"/>
           <w:szCs w:val="22"/>
         </w:rPr>
-        <w:t xml:space="preserve"> sistema se utilizara una base de datos en formato JSON ya que es una base de datos </w:t>
-      </w:r>
-      <w:proofErr w:type="spellStart"/>
-      <w:r>
-        <w:rPr>
-          <w:rFonts w:ascii="Arial" w:hAnsi="Arial" w:cs="Arial"/>
-          <w:sz w:val="22"/>
-          <w:szCs w:val="22"/>
-        </w:rPr>
-        <w:t>noSQL</w:t>
-      </w:r>
-      <w:proofErr w:type="spellEnd"/>
-      <w:r>
-        <w:rPr>
-          <w:rFonts w:ascii="Arial" w:hAnsi="Arial" w:cs="Arial"/>
-          <w:sz w:val="22"/>
-          <w:szCs w:val="22"/>
-        </w:rPr>
-        <w:t xml:space="preserve">. Utilizando objetos, arreglos y datos nativos como </w:t>
-      </w:r>
-      <w:proofErr w:type="spellStart"/>
-      <w:r>
-        <w:rPr>
-          <w:rFonts w:ascii="Arial" w:hAnsi="Arial" w:cs="Arial"/>
-          <w:sz w:val="22"/>
-          <w:szCs w:val="22"/>
-        </w:rPr>
-        <w:t>String</w:t>
-      </w:r>
-      <w:proofErr w:type="spellEnd"/>
-      <w:r>
-        <w:rPr>
-          <w:rFonts w:ascii="Arial" w:hAnsi="Arial" w:cs="Arial"/>
-          <w:sz w:val="22"/>
-          <w:szCs w:val="22"/>
-        </w:rPr>
-        <w:t xml:space="preserve">  y </w:t>
-      </w:r>
-      <w:proofErr w:type="spellStart"/>
-      <w:r>
-        <w:rPr>
-          <w:rFonts w:ascii="Arial" w:hAnsi="Arial" w:cs="Arial"/>
-          <w:sz w:val="22"/>
-          <w:szCs w:val="22"/>
-        </w:rPr>
-        <w:t>Number</w:t>
-      </w:r>
-      <w:proofErr w:type="spellEnd"/>
-      <w:r>
-        <w:rPr>
-          <w:rFonts w:ascii="Arial" w:hAnsi="Arial" w:cs="Arial"/>
-          <w:sz w:val="22"/>
-          <w:szCs w:val="22"/>
-        </w:rPr>
-        <w:t xml:space="preserve"> en su estructura, a continuación se muestra el diseño de base de datos para cada una de las entidades.</w:t>
+        <w:t xml:space="preserve"> sistema se utilizara una base de datos en formato JSON ya que es una base de datos noSQL. Utilizando objetos, arreglos y datos nativos como String  y Number en su estructura, a continuación se muestra el diseño de base de datos para cada una de las entidades.</w:t>
       </w:r>
     </w:p>
     <w:p>
@@ -33775,27 +33734,7 @@
           <w:sz w:val="22"/>
           <w:szCs w:val="22"/>
         </w:rPr>
-        <w:t xml:space="preserve">      "</w:t>
-      </w:r>
-      <w:proofErr w:type="spellStart"/>
-      <w:r>
-        <w:rPr>
-          <w:rFonts w:ascii="Arial" w:hAnsi="Arial" w:cs="Arial"/>
-          <w:i/>
-          <w:sz w:val="22"/>
-          <w:szCs w:val="22"/>
-        </w:rPr>
-        <w:t>datosEntidadPublica</w:t>
-      </w:r>
-      <w:proofErr w:type="spellEnd"/>
-      <w:r>
-        <w:rPr>
-          <w:rFonts w:ascii="Arial" w:hAnsi="Arial" w:cs="Arial"/>
-          <w:i/>
-          <w:sz w:val="22"/>
-          <w:szCs w:val="22"/>
-        </w:rPr>
-        <w:t>" : {</w:t>
+        <w:t xml:space="preserve">      "datosEntidadPublica" : {</w:t>
       </w:r>
     </w:p>
     <w:p>
@@ -33867,27 +33806,7 @@
           <w:sz w:val="22"/>
           <w:szCs w:val="22"/>
         </w:rPr>
-        <w:t xml:space="preserve">        "</w:t>
-      </w:r>
-      <w:proofErr w:type="spellStart"/>
-      <w:r>
-        <w:rPr>
-          <w:rFonts w:ascii="Arial" w:hAnsi="Arial" w:cs="Arial"/>
-          <w:i/>
-          <w:sz w:val="22"/>
-          <w:szCs w:val="22"/>
-        </w:rPr>
-        <w:t>coordinadorResponsable</w:t>
-      </w:r>
-      <w:proofErr w:type="spellEnd"/>
-      <w:r>
-        <w:rPr>
-          <w:rFonts w:ascii="Arial" w:hAnsi="Arial" w:cs="Arial"/>
-          <w:i/>
-          <w:sz w:val="22"/>
-          <w:szCs w:val="22"/>
-        </w:rPr>
-        <w:t>" : ,</w:t>
+        <w:t xml:space="preserve">        "coordinadorResponsable" : ,</w:t>
       </w:r>
     </w:p>
     <w:p>
@@ -33959,27 +33878,7 @@
           <w:sz w:val="22"/>
           <w:szCs w:val="22"/>
         </w:rPr>
-        <w:t xml:space="preserve">        "</w:t>
-      </w:r>
-      <w:proofErr w:type="spellStart"/>
-      <w:r>
-        <w:rPr>
-          <w:rFonts w:ascii="Arial" w:hAnsi="Arial" w:cs="Arial"/>
-          <w:i/>
-          <w:sz w:val="22"/>
-          <w:szCs w:val="22"/>
-        </w:rPr>
-        <w:t>dependenciaResponsable</w:t>
-      </w:r>
-      <w:proofErr w:type="spellEnd"/>
-      <w:r>
-        <w:rPr>
-          <w:rFonts w:ascii="Arial" w:hAnsi="Arial" w:cs="Arial"/>
-          <w:i/>
-          <w:sz w:val="22"/>
-          <w:szCs w:val="22"/>
-        </w:rPr>
-        <w:t>" : ,</w:t>
+        <w:t xml:space="preserve">        "dependenciaResponsable" : ,</w:t>
       </w:r>
     </w:p>
     <w:p>
@@ -34003,27 +33902,7 @@
           <w:sz w:val="22"/>
           <w:szCs w:val="22"/>
         </w:rPr>
-        <w:t xml:space="preserve">        "</w:t>
-      </w:r>
-      <w:proofErr w:type="spellStart"/>
-      <w:r>
-        <w:rPr>
-          <w:rFonts w:ascii="Arial" w:hAnsi="Arial" w:cs="Arial"/>
-          <w:i/>
-          <w:sz w:val="22"/>
-          <w:szCs w:val="22"/>
-        </w:rPr>
-        <w:t>direccionContacto</w:t>
-      </w:r>
-      <w:proofErr w:type="spellEnd"/>
-      <w:r>
-        <w:rPr>
-          <w:rFonts w:ascii="Arial" w:hAnsi="Arial" w:cs="Arial"/>
-          <w:i/>
-          <w:sz w:val="22"/>
-          <w:szCs w:val="22"/>
-        </w:rPr>
-        <w:t>" : ,</w:t>
+        <w:t xml:space="preserve">        "direccionContacto" : ,</w:t>
       </w:r>
     </w:p>
     <w:p>
@@ -34071,27 +33950,7 @@
           <w:sz w:val="22"/>
           <w:szCs w:val="22"/>
         </w:rPr>
-        <w:t xml:space="preserve">        "</w:t>
-      </w:r>
-      <w:proofErr w:type="spellStart"/>
-      <w:r>
-        <w:rPr>
-          <w:rFonts w:ascii="Arial" w:hAnsi="Arial" w:cs="Arial"/>
-          <w:i/>
-          <w:sz w:val="22"/>
-          <w:szCs w:val="22"/>
-        </w:rPr>
-        <w:t>telefono</w:t>
-      </w:r>
-      <w:proofErr w:type="spellEnd"/>
-      <w:r>
-        <w:rPr>
-          <w:rFonts w:ascii="Arial" w:hAnsi="Arial" w:cs="Arial"/>
-          <w:i/>
-          <w:sz w:val="22"/>
-          <w:szCs w:val="22"/>
-        </w:rPr>
-        <w:t xml:space="preserve">" : </w:t>
+        <w:t xml:space="preserve">        "telefono" : </w:t>
       </w:r>
     </w:p>
     <w:p>
@@ -34139,27 +33998,7 @@
           <w:sz w:val="22"/>
           <w:szCs w:val="22"/>
         </w:rPr>
-        <w:t xml:space="preserve">      "</w:t>
-      </w:r>
-      <w:proofErr w:type="spellStart"/>
-      <w:r>
-        <w:rPr>
-          <w:rFonts w:ascii="Arial" w:hAnsi="Arial" w:cs="Arial"/>
-          <w:i/>
-          <w:sz w:val="22"/>
-          <w:szCs w:val="22"/>
-        </w:rPr>
-        <w:t>datosProyecto</w:t>
-      </w:r>
-      <w:proofErr w:type="spellEnd"/>
-      <w:r>
-        <w:rPr>
-          <w:rFonts w:ascii="Arial" w:hAnsi="Arial" w:cs="Arial"/>
-          <w:i/>
-          <w:sz w:val="22"/>
-          <w:szCs w:val="22"/>
-        </w:rPr>
-        <w:t>" : {</w:t>
+        <w:t xml:space="preserve">      "datosProyecto" : {</w:t>
       </w:r>
     </w:p>
     <w:p>
@@ -34207,27 +34046,7 @@
           <w:sz w:val="22"/>
           <w:szCs w:val="22"/>
         </w:rPr>
-        <w:t xml:space="preserve">        "</w:t>
-      </w:r>
-      <w:proofErr w:type="spellStart"/>
-      <w:r>
-        <w:rPr>
-          <w:rFonts w:ascii="Arial" w:hAnsi="Arial" w:cs="Arial"/>
-          <w:i/>
-          <w:sz w:val="22"/>
-          <w:szCs w:val="22"/>
-        </w:rPr>
-        <w:t>cartaPresentacion</w:t>
-      </w:r>
-      <w:proofErr w:type="spellEnd"/>
-      <w:r>
-        <w:rPr>
-          <w:rFonts w:ascii="Arial" w:hAnsi="Arial" w:cs="Arial"/>
-          <w:i/>
-          <w:sz w:val="22"/>
-          <w:szCs w:val="22"/>
-        </w:rPr>
-        <w:t>" : ,</w:t>
+        <w:t xml:space="preserve">        "cartaPresentacion" : ,</w:t>
       </w:r>
     </w:p>
     <w:p>
@@ -34251,27 +34070,7 @@
           <w:sz w:val="22"/>
           <w:szCs w:val="22"/>
         </w:rPr>
-        <w:t xml:space="preserve">        "</w:t>
-      </w:r>
-      <w:proofErr w:type="spellStart"/>
-      <w:r>
-        <w:rPr>
-          <w:rFonts w:ascii="Arial" w:hAnsi="Arial" w:cs="Arial"/>
-          <w:i/>
-          <w:sz w:val="22"/>
-          <w:szCs w:val="22"/>
-        </w:rPr>
-        <w:t>contactoEntidad</w:t>
-      </w:r>
-      <w:proofErr w:type="spellEnd"/>
-      <w:r>
-        <w:rPr>
-          <w:rFonts w:ascii="Arial" w:hAnsi="Arial" w:cs="Arial"/>
-          <w:i/>
-          <w:sz w:val="22"/>
-          <w:szCs w:val="22"/>
-        </w:rPr>
-        <w:t>" : ,</w:t>
+        <w:t xml:space="preserve">        "contactoEntidad" : ,</w:t>
       </w:r>
     </w:p>
     <w:p>
@@ -34295,27 +34094,7 @@
           <w:sz w:val="22"/>
           <w:szCs w:val="22"/>
         </w:rPr>
-        <w:t xml:space="preserve">        "</w:t>
-      </w:r>
-      <w:proofErr w:type="spellStart"/>
-      <w:r>
-        <w:rPr>
-          <w:rFonts w:ascii="Arial" w:hAnsi="Arial" w:cs="Arial"/>
-          <w:i/>
-          <w:sz w:val="22"/>
-          <w:szCs w:val="22"/>
-        </w:rPr>
-        <w:t>descripcion</w:t>
-      </w:r>
-      <w:proofErr w:type="spellEnd"/>
-      <w:r>
-        <w:rPr>
-          <w:rFonts w:ascii="Arial" w:hAnsi="Arial" w:cs="Arial"/>
-          <w:i/>
-          <w:sz w:val="22"/>
-          <w:szCs w:val="22"/>
-        </w:rPr>
-        <w:t>" : ,</w:t>
+        <w:t xml:space="preserve">        "descripcion" : ,</w:t>
       </w:r>
     </w:p>
     <w:p>
@@ -34339,27 +34118,7 @@
           <w:sz w:val="22"/>
           <w:szCs w:val="22"/>
         </w:rPr>
-        <w:t xml:space="preserve">        "</w:t>
-      </w:r>
-      <w:proofErr w:type="spellStart"/>
-      <w:r>
-        <w:rPr>
-          <w:rFonts w:ascii="Arial" w:hAnsi="Arial" w:cs="Arial"/>
-          <w:i/>
-          <w:sz w:val="22"/>
-          <w:szCs w:val="22"/>
-        </w:rPr>
-        <w:t>duracion</w:t>
-      </w:r>
-      <w:proofErr w:type="spellEnd"/>
-      <w:r>
-        <w:rPr>
-          <w:rFonts w:ascii="Arial" w:hAnsi="Arial" w:cs="Arial"/>
-          <w:i/>
-          <w:sz w:val="22"/>
-          <w:szCs w:val="22"/>
-        </w:rPr>
-        <w:t>" : ,</w:t>
+        <w:t xml:space="preserve">        "duracion" : ,</w:t>
       </w:r>
     </w:p>
     <w:p>
@@ -34383,27 +34142,7 @@
           <w:sz w:val="22"/>
           <w:szCs w:val="22"/>
         </w:rPr>
-        <w:t xml:space="preserve">        "</w:t>
-      </w:r>
-      <w:proofErr w:type="spellStart"/>
-      <w:r>
-        <w:rPr>
-          <w:rFonts w:ascii="Arial" w:hAnsi="Arial" w:cs="Arial"/>
-          <w:i/>
-          <w:sz w:val="22"/>
-          <w:szCs w:val="22"/>
-        </w:rPr>
-        <w:t>metodologia</w:t>
-      </w:r>
-      <w:proofErr w:type="spellEnd"/>
-      <w:r>
-        <w:rPr>
-          <w:rFonts w:ascii="Arial" w:hAnsi="Arial" w:cs="Arial"/>
-          <w:i/>
-          <w:sz w:val="22"/>
-          <w:szCs w:val="22"/>
-        </w:rPr>
-        <w:t>" : ,</w:t>
+        <w:t xml:space="preserve">        "metodologia" : ,</w:t>
       </w:r>
     </w:p>
     <w:p>
@@ -34499,27 +34238,7 @@
           <w:sz w:val="22"/>
           <w:szCs w:val="22"/>
         </w:rPr>
-        <w:t xml:space="preserve">        "</w:t>
-      </w:r>
-      <w:proofErr w:type="spellStart"/>
-      <w:r>
-        <w:rPr>
-          <w:rFonts w:ascii="Arial" w:hAnsi="Arial" w:cs="Arial"/>
-          <w:i/>
-          <w:sz w:val="22"/>
-          <w:szCs w:val="22"/>
-        </w:rPr>
-        <w:t>relacion</w:t>
-      </w:r>
-      <w:proofErr w:type="spellEnd"/>
-      <w:r>
-        <w:rPr>
-          <w:rFonts w:ascii="Arial" w:hAnsi="Arial" w:cs="Arial"/>
-          <w:i/>
-          <w:sz w:val="22"/>
-          <w:szCs w:val="22"/>
-        </w:rPr>
-        <w:t xml:space="preserve">" : </w:t>
+        <w:t xml:space="preserve">        "relacion" : </w:t>
       </w:r>
     </w:p>
     <w:p>
@@ -34567,27 +34286,7 @@
           <w:sz w:val="22"/>
           <w:szCs w:val="22"/>
         </w:rPr>
-        <w:t xml:space="preserve">      "</w:t>
-      </w:r>
-      <w:proofErr w:type="spellStart"/>
-      <w:r>
-        <w:rPr>
-          <w:rFonts w:ascii="Arial" w:hAnsi="Arial" w:cs="Arial"/>
-          <w:i/>
-          <w:sz w:val="22"/>
-          <w:szCs w:val="22"/>
-        </w:rPr>
-        <w:t>datosUniversidad</w:t>
-      </w:r>
-      <w:proofErr w:type="spellEnd"/>
-      <w:r>
-        <w:rPr>
-          <w:rFonts w:ascii="Arial" w:hAnsi="Arial" w:cs="Arial"/>
-          <w:i/>
-          <w:sz w:val="22"/>
-          <w:szCs w:val="22"/>
-        </w:rPr>
-        <w:t>" : {</w:t>
+        <w:t xml:space="preserve">      "datosUniversidad" : {</w:t>
       </w:r>
     </w:p>
     <w:p>
@@ -34659,27 +34358,7 @@
           <w:sz w:val="22"/>
           <w:szCs w:val="22"/>
         </w:rPr>
-        <w:t xml:space="preserve">        "</w:t>
-      </w:r>
-      <w:proofErr w:type="spellStart"/>
-      <w:r>
-        <w:rPr>
-          <w:rFonts w:ascii="Arial" w:hAnsi="Arial" w:cs="Arial"/>
-          <w:i/>
-          <w:sz w:val="22"/>
-          <w:szCs w:val="22"/>
-        </w:rPr>
-        <w:t>nivelFormacion</w:t>
-      </w:r>
-      <w:proofErr w:type="spellEnd"/>
-      <w:r>
-        <w:rPr>
-          <w:rFonts w:ascii="Arial" w:hAnsi="Arial" w:cs="Arial"/>
-          <w:i/>
-          <w:sz w:val="22"/>
-          <w:szCs w:val="22"/>
-        </w:rPr>
-        <w:t>" : ,</w:t>
+        <w:t xml:space="preserve">        "nivelFormacion" : ,</w:t>
       </w:r>
     </w:p>
     <w:p>
@@ -34727,27 +34406,7 @@
           <w:sz w:val="22"/>
           <w:szCs w:val="22"/>
         </w:rPr>
-        <w:t xml:space="preserve">        "</w:t>
-      </w:r>
-      <w:proofErr w:type="spellStart"/>
-      <w:r>
-        <w:rPr>
-          <w:rFonts w:ascii="Arial" w:hAnsi="Arial" w:cs="Arial"/>
-          <w:i/>
-          <w:sz w:val="22"/>
-          <w:szCs w:val="22"/>
-        </w:rPr>
-        <w:t>nombrePrograma</w:t>
-      </w:r>
-      <w:proofErr w:type="spellEnd"/>
-      <w:r>
-        <w:rPr>
-          <w:rFonts w:ascii="Arial" w:hAnsi="Arial" w:cs="Arial"/>
-          <w:i/>
-          <w:sz w:val="22"/>
-          <w:szCs w:val="22"/>
-        </w:rPr>
-        <w:t>" : ,</w:t>
+        <w:t xml:space="preserve">        "nombrePrograma" : ,</w:t>
       </w:r>
     </w:p>
     <w:p>
@@ -34795,27 +34454,7 @@
           <w:sz w:val="22"/>
           <w:szCs w:val="22"/>
         </w:rPr>
-        <w:t xml:space="preserve">        "</w:t>
-      </w:r>
-      <w:proofErr w:type="spellStart"/>
-      <w:r>
-        <w:rPr>
-          <w:rFonts w:ascii="Arial" w:hAnsi="Arial" w:cs="Arial"/>
-          <w:i/>
-          <w:sz w:val="22"/>
-          <w:szCs w:val="22"/>
-        </w:rPr>
-        <w:t>semestreInicioTD</w:t>
-      </w:r>
-      <w:proofErr w:type="spellEnd"/>
-      <w:r>
-        <w:rPr>
-          <w:rFonts w:ascii="Arial" w:hAnsi="Arial" w:cs="Arial"/>
-          <w:i/>
-          <w:sz w:val="22"/>
-          <w:szCs w:val="22"/>
-        </w:rPr>
-        <w:t xml:space="preserve">" : </w:t>
+        <w:t xml:space="preserve">        "semestreInicioTD" : </w:t>
       </w:r>
     </w:p>
     <w:p>
@@ -34911,27 +34550,7 @@
           <w:sz w:val="22"/>
           <w:szCs w:val="22"/>
         </w:rPr>
-        <w:t xml:space="preserve">      "</w:t>
-      </w:r>
-      <w:proofErr w:type="spellStart"/>
-      <w:r>
-        <w:rPr>
-          <w:rFonts w:ascii="Arial" w:hAnsi="Arial" w:cs="Arial"/>
-          <w:i/>
-          <w:sz w:val="22"/>
-          <w:szCs w:val="22"/>
-        </w:rPr>
-        <w:t>numeroIdentificacion</w:t>
-      </w:r>
-      <w:proofErr w:type="spellEnd"/>
-      <w:r>
-        <w:rPr>
-          <w:rFonts w:ascii="Arial" w:hAnsi="Arial" w:cs="Arial"/>
-          <w:i/>
-          <w:sz w:val="22"/>
-          <w:szCs w:val="22"/>
-        </w:rPr>
-        <w:t>" : ,</w:t>
+        <w:t xml:space="preserve">      "numeroIdentificacion" : ,</w:t>
       </w:r>
     </w:p>
     <w:p>
@@ -34956,27 +34575,7 @@
           <w:szCs w:val="22"/>
         </w:rPr>
         <w:lastRenderedPageBreak/>
-        <w:t xml:space="preserve">      "</w:t>
-      </w:r>
-      <w:proofErr w:type="spellStart"/>
-      <w:r>
-        <w:rPr>
-          <w:rFonts w:ascii="Arial" w:hAnsi="Arial" w:cs="Arial"/>
-          <w:i/>
-          <w:sz w:val="22"/>
-          <w:szCs w:val="22"/>
-        </w:rPr>
-        <w:t>tipoIdentificacion</w:t>
-      </w:r>
-      <w:proofErr w:type="spellEnd"/>
-      <w:r>
-        <w:rPr>
-          <w:rFonts w:ascii="Arial" w:hAnsi="Arial" w:cs="Arial"/>
-          <w:i/>
-          <w:sz w:val="22"/>
-          <w:szCs w:val="22"/>
-        </w:rPr>
-        <w:t xml:space="preserve">" : </w:t>
+        <w:t xml:space="preserve">      "tipoIdentificacion" : </w:t>
       </w:r>
     </w:p>
     <w:p>
@@ -35115,27 +34714,7 @@
           <w:sz w:val="22"/>
           <w:szCs w:val="22"/>
         </w:rPr>
-        <w:t>"</w:t>
-      </w:r>
-      <w:proofErr w:type="spellStart"/>
-      <w:r>
-        <w:rPr>
-          <w:rFonts w:ascii="Arial" w:hAnsi="Arial" w:cs="Arial"/>
-          <w:i/>
-          <w:sz w:val="22"/>
-          <w:szCs w:val="22"/>
-        </w:rPr>
-        <w:t>configuracion</w:t>
-      </w:r>
-      <w:proofErr w:type="spellEnd"/>
-      <w:r>
-        <w:rPr>
-          <w:rFonts w:ascii="Arial" w:hAnsi="Arial" w:cs="Arial"/>
-          <w:i/>
-          <w:sz w:val="22"/>
-          <w:szCs w:val="22"/>
-        </w:rPr>
-        <w:t>" : {</w:t>
+        <w:t>"configuracion" : {</w:t>
       </w:r>
     </w:p>
     <w:p>
@@ -35207,27 +34786,7 @@
           <w:sz w:val="22"/>
           <w:szCs w:val="22"/>
         </w:rPr>
-        <w:t xml:space="preserve">        "</w:t>
-      </w:r>
-      <w:proofErr w:type="spellStart"/>
-      <w:r>
-        <w:rPr>
-          <w:rFonts w:ascii="Arial" w:hAnsi="Arial" w:cs="Arial"/>
-          <w:i/>
-          <w:sz w:val="22"/>
-          <w:szCs w:val="22"/>
-        </w:rPr>
-        <w:t>descripcion</w:t>
-      </w:r>
-      <w:proofErr w:type="spellEnd"/>
-      <w:r>
-        <w:rPr>
-          <w:rFonts w:ascii="Arial" w:hAnsi="Arial" w:cs="Arial"/>
-          <w:i/>
-          <w:sz w:val="22"/>
-          <w:szCs w:val="22"/>
-        </w:rPr>
-        <w:t>" : ,</w:t>
+        <w:t xml:space="preserve">        "descripcion" : ,</w:t>
       </w:r>
     </w:p>
     <w:p>
@@ -35395,27 +34954,7 @@
           <w:sz w:val="22"/>
           <w:szCs w:val="22"/>
         </w:rPr>
-        <w:t xml:space="preserve">        "</w:t>
-      </w:r>
-      <w:proofErr w:type="spellStart"/>
-      <w:r>
-        <w:rPr>
-          <w:rFonts w:ascii="Arial" w:hAnsi="Arial" w:cs="Arial"/>
-          <w:i/>
-          <w:sz w:val="22"/>
-          <w:szCs w:val="22"/>
-        </w:rPr>
-        <w:t>descripcion</w:t>
-      </w:r>
-      <w:proofErr w:type="spellEnd"/>
-      <w:r>
-        <w:rPr>
-          <w:rFonts w:ascii="Arial" w:hAnsi="Arial" w:cs="Arial"/>
-          <w:i/>
-          <w:sz w:val="22"/>
-          <w:szCs w:val="22"/>
-        </w:rPr>
-        <w:t>" : ,</w:t>
+        <w:t xml:space="preserve">        "descripcion" : ,</w:t>
       </w:r>
     </w:p>
     <w:p>
@@ -35535,27 +35074,7 @@
           <w:sz w:val="22"/>
           <w:szCs w:val="22"/>
         </w:rPr>
-        <w:t xml:space="preserve">    "</w:t>
-      </w:r>
-      <w:proofErr w:type="spellStart"/>
-      <w:r>
-        <w:rPr>
-          <w:rFonts w:ascii="Arial" w:hAnsi="Arial" w:cs="Arial"/>
-          <w:i/>
-          <w:sz w:val="22"/>
-          <w:szCs w:val="22"/>
-        </w:rPr>
-        <w:t>tiposIdentificacion</w:t>
-      </w:r>
-      <w:proofErr w:type="spellEnd"/>
-      <w:r>
-        <w:rPr>
-          <w:rFonts w:ascii="Arial" w:hAnsi="Arial" w:cs="Arial"/>
-          <w:i/>
-          <w:sz w:val="22"/>
-          <w:szCs w:val="22"/>
-        </w:rPr>
-        <w:t>" : {</w:t>
+        <w:t xml:space="preserve">    "tiposIdentificacion" : {</w:t>
       </w:r>
     </w:p>
     <w:p>
@@ -35603,27 +35122,7 @@
           <w:sz w:val="22"/>
           <w:szCs w:val="22"/>
         </w:rPr>
-        <w:t xml:space="preserve">        "</w:t>
-      </w:r>
-      <w:proofErr w:type="spellStart"/>
-      <w:r>
-        <w:rPr>
-          <w:rFonts w:ascii="Arial" w:hAnsi="Arial" w:cs="Arial"/>
-          <w:i/>
-          <w:sz w:val="22"/>
-          <w:szCs w:val="22"/>
-        </w:rPr>
-        <w:t>descripcion</w:t>
-      </w:r>
-      <w:proofErr w:type="spellEnd"/>
-      <w:r>
-        <w:rPr>
-          <w:rFonts w:ascii="Arial" w:hAnsi="Arial" w:cs="Arial"/>
-          <w:i/>
-          <w:sz w:val="22"/>
-          <w:szCs w:val="22"/>
-        </w:rPr>
-        <w:t>" : ,</w:t>
+        <w:t xml:space="preserve">        "descripcion" : ,</w:t>
       </w:r>
     </w:p>
     <w:p>
@@ -35819,27 +35318,7 @@
           <w:sz w:val="22"/>
           <w:szCs w:val="22"/>
         </w:rPr>
-        <w:t>"</w:t>
-      </w:r>
-      <w:proofErr w:type="spellStart"/>
-      <w:r>
-        <w:rPr>
-          <w:rFonts w:ascii="Arial" w:hAnsi="Arial" w:cs="Arial"/>
-          <w:i/>
-          <w:sz w:val="22"/>
-          <w:szCs w:val="22"/>
-        </w:rPr>
-        <w:t>rolesUsuario</w:t>
-      </w:r>
-      <w:proofErr w:type="spellEnd"/>
-      <w:r>
-        <w:rPr>
-          <w:rFonts w:ascii="Arial" w:hAnsi="Arial" w:cs="Arial"/>
-          <w:i/>
-          <w:sz w:val="22"/>
-          <w:szCs w:val="22"/>
-        </w:rPr>
-        <w:t>" : {</w:t>
+        <w:t>"rolesUsuario" : {</w:t>
       </w:r>
     </w:p>
     <w:p>
@@ -35911,27 +35390,7 @@
           <w:sz w:val="22"/>
           <w:szCs w:val="22"/>
         </w:rPr>
-        <w:t xml:space="preserve">      "</w:t>
-      </w:r>
-      <w:proofErr w:type="spellStart"/>
-      <w:r>
-        <w:rPr>
-          <w:rFonts w:ascii="Arial" w:hAnsi="Arial" w:cs="Arial"/>
-          <w:i/>
-          <w:sz w:val="22"/>
-          <w:szCs w:val="22"/>
-        </w:rPr>
-        <w:t>uid</w:t>
-      </w:r>
-      <w:proofErr w:type="spellEnd"/>
-      <w:r>
-        <w:rPr>
-          <w:rFonts w:ascii="Arial" w:hAnsi="Arial" w:cs="Arial"/>
-          <w:i/>
-          <w:sz w:val="22"/>
-          <w:szCs w:val="22"/>
-        </w:rPr>
-        <w:t xml:space="preserve">" : </w:t>
+        <w:t xml:space="preserve">      "uid" : </w:t>
       </w:r>
     </w:p>
     <w:p>
@@ -36201,8 +35660,6 @@
           <w:szCs w:val="22"/>
         </w:rPr>
       </w:pPr>
-      <w:bookmarkStart w:id="0" w:name="_GoBack"/>
-      <w:bookmarkEnd w:id="0"/>
     </w:p>
     <w:p>
       <w:pPr>
@@ -37476,7 +36933,7 @@
       <w:rPr>
         <w:noProof/>
       </w:rPr>
-      <w:t>35</w:t>
+      <w:t>30</w:t>
     </w:r>
     <w:r>
       <w:fldChar w:fldCharType="end"/>
@@ -42073,7 +41530,7 @@
 </file>
 
 <file path=customXml/itemProps1.xml><?xml version="1.0" encoding="utf-8"?>
-<ds:datastoreItem xmlns:ds="http://schemas.openxmlformats.org/officeDocument/2006/customXml" ds:itemID="{61200898-A454-F04A-97DB-28DD7E2BB301}">
+<ds:datastoreItem xmlns:ds="http://schemas.openxmlformats.org/officeDocument/2006/customXml" ds:itemID="{B3208603-3D91-5B43-95DB-BFA1B529681E}">
   <ds:schemaRefs>
     <ds:schemaRef ds:uri="http://schemas.openxmlformats.org/officeDocument/2006/bibliography"/>
   </ds:schemaRefs>

</xml_diff>

<commit_message>
Ajustes en rutas de diagramas.
</commit_message>
<xml_diff>
--- a/Documentacion/TrabajoGrado.docx
+++ b/Documentacion/TrabajoGrado.docx
@@ -928,27 +928,7 @@
           <w:szCs w:val="22"/>
           <w:shd w:val="clear" w:color="auto" w:fill="FFFFFF"/>
         </w:rPr>
-        <w:t xml:space="preserve"> Talento Digital que es el resultado del trabajo conjunto del Ministerio TIC en alianza con </w:t>
-      </w:r>
-      <w:proofErr w:type="spellStart"/>
-      <w:r>
-        <w:rPr>
-          <w:rFonts w:ascii="Arial" w:eastAsia="Times New Roman" w:hAnsi="Arial" w:cs="Arial"/>
-          <w:sz w:val="22"/>
-          <w:szCs w:val="22"/>
-          <w:shd w:val="clear" w:color="auto" w:fill="FFFFFF"/>
-        </w:rPr>
-        <w:t>Icetex</w:t>
-      </w:r>
-      <w:proofErr w:type="spellEnd"/>
-      <w:r>
-        <w:rPr>
-          <w:rFonts w:ascii="Arial" w:eastAsia="Times New Roman" w:hAnsi="Arial" w:cs="Arial"/>
-          <w:sz w:val="22"/>
-          <w:szCs w:val="22"/>
-          <w:shd w:val="clear" w:color="auto" w:fill="FFFFFF"/>
-        </w:rPr>
-        <w:t xml:space="preserve"> y la Asociación Colombiana de Ingenieros de Sistemas (ACIS).</w:t>
+        <w:t xml:space="preserve"> Talento Digital que es el resultado del trabajo conjunto del Ministerio TIC en alianza con Icetex y la Asociación Colombiana de Ingenieros de Sistemas (ACIS).</w:t>
       </w:r>
     </w:p>
     <w:p>
@@ -1011,27 +991,7 @@
           <w:szCs w:val="22"/>
           <w:lang w:val="es-ES"/>
         </w:rPr>
-        <w:t xml:space="preserve"> por medio de convocatorias que ofrecen créditos </w:t>
-      </w:r>
-      <w:proofErr w:type="spellStart"/>
-      <w:r>
-        <w:rPr>
-          <w:rFonts w:ascii="Arial" w:hAnsi="Arial" w:cs="Arial"/>
-          <w:sz w:val="22"/>
-          <w:szCs w:val="22"/>
-          <w:lang w:val="es-ES"/>
-        </w:rPr>
-        <w:t>condonables</w:t>
-      </w:r>
-      <w:proofErr w:type="spellEnd"/>
-      <w:r>
-        <w:rPr>
-          <w:rFonts w:ascii="Arial" w:hAnsi="Arial" w:cs="Arial"/>
-          <w:sz w:val="22"/>
-          <w:szCs w:val="22"/>
-          <w:lang w:val="es-ES"/>
-        </w:rPr>
-        <w:t xml:space="preserve"> hasta el 100% de la matrícula para animar a la formación de los colombianos en carreras TI</w:t>
+        <w:t xml:space="preserve"> por medio de convocatorias que ofrecen créditos condonables hasta el 100% de la matrícula para animar a la formación de los colombianos en carreras TI</w:t>
       </w:r>
       <w:r>
         <w:rPr>
@@ -1867,23 +1827,13 @@
         </w:rPr>
         <w:t xml:space="preserve"> </w:t>
       </w:r>
-      <w:proofErr w:type="spellStart"/>
-      <w:r>
-        <w:rPr>
-          <w:rFonts w:ascii="Arial" w:hAnsi="Arial" w:cs="Arial"/>
-          <w:sz w:val="22"/>
-          <w:szCs w:val="22"/>
-        </w:rPr>
-        <w:t>frameworks</w:t>
-      </w:r>
-      <w:proofErr w:type="spellEnd"/>
-      <w:r>
-        <w:rPr>
-          <w:rFonts w:ascii="Arial" w:hAnsi="Arial" w:cs="Arial"/>
-          <w:sz w:val="22"/>
-          <w:szCs w:val="22"/>
-        </w:rPr>
-        <w:t xml:space="preserve"> de desarrollo</w:t>
+      <w:r>
+        <w:rPr>
+          <w:rFonts w:ascii="Arial" w:hAnsi="Arial" w:cs="Arial"/>
+          <w:sz w:val="22"/>
+          <w:szCs w:val="22"/>
+        </w:rPr>
+        <w:t>frameworks de desarrollo</w:t>
       </w:r>
       <w:r>
         <w:rPr>
@@ -3479,61 +3429,7 @@
           <w:sz w:val="22"/>
           <w:szCs w:val="22"/>
         </w:rPr>
-        <w:t xml:space="preserve">Por esta razón se necesitaba una norma para poder comunicar las ideas a otros desarrolladores y a su vez que sirviera de apoyo al momento de analizar un problema. Con este objetivo se creó el Lenguaje Unificado de Modelado (UML: </w:t>
-      </w:r>
-      <w:proofErr w:type="spellStart"/>
-      <w:r>
-        <w:rPr>
-          <w:rFonts w:ascii="Arial" w:hAnsi="Arial" w:cs="Arial"/>
-          <w:sz w:val="22"/>
-          <w:szCs w:val="22"/>
-        </w:rPr>
-        <w:t>Unified</w:t>
-      </w:r>
-      <w:proofErr w:type="spellEnd"/>
-      <w:r>
-        <w:rPr>
-          <w:rFonts w:ascii="Arial" w:hAnsi="Arial" w:cs="Arial"/>
-          <w:sz w:val="22"/>
-          <w:szCs w:val="22"/>
-        </w:rPr>
-        <w:t xml:space="preserve"> </w:t>
-      </w:r>
-      <w:proofErr w:type="spellStart"/>
-      <w:r>
-        <w:rPr>
-          <w:rFonts w:ascii="Arial" w:hAnsi="Arial" w:cs="Arial"/>
-          <w:sz w:val="22"/>
-          <w:szCs w:val="22"/>
-        </w:rPr>
-        <w:t>Modeling</w:t>
-      </w:r>
-      <w:proofErr w:type="spellEnd"/>
-      <w:r>
-        <w:rPr>
-          <w:rFonts w:ascii="Arial" w:hAnsi="Arial" w:cs="Arial"/>
-          <w:sz w:val="22"/>
-          <w:szCs w:val="22"/>
-        </w:rPr>
-        <w:t xml:space="preserve"> </w:t>
-      </w:r>
-      <w:proofErr w:type="spellStart"/>
-      <w:r>
-        <w:rPr>
-          <w:rFonts w:ascii="Arial" w:hAnsi="Arial" w:cs="Arial"/>
-          <w:sz w:val="22"/>
-          <w:szCs w:val="22"/>
-        </w:rPr>
-        <w:t>Language</w:t>
-      </w:r>
-      <w:proofErr w:type="spellEnd"/>
-      <w:r>
-        <w:rPr>
-          <w:rFonts w:ascii="Arial" w:hAnsi="Arial" w:cs="Arial"/>
-          <w:sz w:val="22"/>
-          <w:szCs w:val="22"/>
-        </w:rPr>
-        <w:t>). UML se ha convertido en la mejor norma para representar y modelar la información con la que se trabaja en las fases de análisis y diseño.</w:t>
+        <w:t>Por esta razón se necesitaba una norma para poder comunicar las ideas a otros desarrolladores y a su vez que sirviera de apoyo al momento de analizar un problema. Con este objetivo se creó el Lenguaje Unificado de Modelado (UML: Unified Modeling Language). UML se ha convertido en la mejor norma para representar y modelar la información con la que se trabaja en las fases de análisis y diseño.</w:t>
       </w:r>
     </w:p>
     <w:p>
@@ -3601,19 +3497,8 @@
           <w:sz w:val="22"/>
           <w:szCs w:val="22"/>
         </w:rPr>
-        <w:t xml:space="preserve">Bases de datos </w:t>
-      </w:r>
-      <w:proofErr w:type="spellStart"/>
-      <w:r>
-        <w:rPr>
-          <w:rFonts w:ascii="Arial" w:hAnsi="Arial" w:cs="Arial"/>
-          <w:b/>
-          <w:sz w:val="22"/>
-          <w:szCs w:val="22"/>
-        </w:rPr>
-        <w:t>NoSql</w:t>
-      </w:r>
-      <w:proofErr w:type="spellEnd"/>
+        <w:t>Bases de datos NoSql</w:t>
+      </w:r>
     </w:p>
     <w:p>
       <w:pPr>
@@ -3640,25 +3525,7 @@
           <w:sz w:val="22"/>
           <w:szCs w:val="22"/>
         </w:rPr>
-        <w:t xml:space="preserve">Las llamadas bases de datos </w:t>
-      </w:r>
-      <w:proofErr w:type="spellStart"/>
-      <w:r>
-        <w:rPr>
-          <w:rFonts w:ascii="Arial" w:hAnsi="Arial" w:cs="Arial"/>
-          <w:sz w:val="22"/>
-          <w:szCs w:val="22"/>
-        </w:rPr>
-        <w:t>NoSql</w:t>
-      </w:r>
-      <w:proofErr w:type="spellEnd"/>
-      <w:r>
-        <w:rPr>
-          <w:rFonts w:ascii="Arial" w:hAnsi="Arial" w:cs="Arial"/>
-          <w:sz w:val="22"/>
-          <w:szCs w:val="22"/>
-        </w:rPr>
-        <w:t>, también llamadas No Solo SQL, es un nuevo enfoque que va hacia la gestión de datos y el diseño de base de datos que es una herramienta para grandes conjuntos de datos distribuidos.</w:t>
+        <w:t>Las llamadas bases de datos NoSql, también llamadas No Solo SQL, es un nuevo enfoque que va hacia la gestión de datos y el diseño de base de datos que es una herramienta para grandes conjuntos de datos distribuidos.</w:t>
       </w:r>
     </w:p>
     <w:p>
@@ -3680,59 +3547,13 @@
           <w:szCs w:val="22"/>
         </w:rPr>
       </w:pPr>
-      <w:proofErr w:type="spellStart"/>
-      <w:r>
-        <w:rPr>
-          <w:rFonts w:ascii="Arial" w:hAnsi="Arial" w:cs="Arial"/>
-          <w:sz w:val="22"/>
-          <w:szCs w:val="22"/>
-        </w:rPr>
-        <w:t>NoSql</w:t>
-      </w:r>
-      <w:proofErr w:type="spellEnd"/>
-      <w:r>
-        <w:rPr>
-          <w:rFonts w:ascii="Arial" w:hAnsi="Arial" w:cs="Arial"/>
-          <w:sz w:val="22"/>
-          <w:szCs w:val="22"/>
-        </w:rPr>
-        <w:t xml:space="preserve">, busca resolver los problemas de escalabilidad y rendimiento de </w:t>
-      </w:r>
-      <w:proofErr w:type="spellStart"/>
-      <w:r>
-        <w:rPr>
-          <w:rFonts w:ascii="Arial" w:hAnsi="Arial" w:cs="Arial"/>
-          <w:sz w:val="22"/>
-          <w:szCs w:val="22"/>
-        </w:rPr>
-        <w:t>big</w:t>
-      </w:r>
-      <w:proofErr w:type="spellEnd"/>
-      <w:r>
-        <w:rPr>
-          <w:rFonts w:ascii="Arial" w:hAnsi="Arial" w:cs="Arial"/>
-          <w:sz w:val="22"/>
-          <w:szCs w:val="22"/>
-        </w:rPr>
-        <w:t xml:space="preserve"> data que las bases de datos relacionales no fueron diseñadas para abordar. </w:t>
-      </w:r>
-      <w:proofErr w:type="spellStart"/>
-      <w:r>
-        <w:rPr>
-          <w:rFonts w:ascii="Arial" w:hAnsi="Arial" w:cs="Arial"/>
-          <w:sz w:val="22"/>
-          <w:szCs w:val="22"/>
-        </w:rPr>
-        <w:t>NoSql</w:t>
-      </w:r>
-      <w:proofErr w:type="spellEnd"/>
-      <w:r>
-        <w:rPr>
-          <w:rFonts w:ascii="Arial" w:hAnsi="Arial" w:cs="Arial"/>
-          <w:sz w:val="22"/>
-          <w:szCs w:val="22"/>
-        </w:rPr>
-        <w:t xml:space="preserve"> es especialmente útil cuando se necesitan analizar una gran cantidad de datos no estructurados o datos que se almacenan de forma remota en varios servidores virtuales en la nube.</w:t>
+      <w:r>
+        <w:rPr>
+          <w:rFonts w:ascii="Arial" w:hAnsi="Arial" w:cs="Arial"/>
+          <w:sz w:val="22"/>
+          <w:szCs w:val="22"/>
+        </w:rPr>
+        <w:t>NoSql, busca resolver los problemas de escalabilidad y rendimiento de big data que las bases de datos relacionales no fueron diseñadas para abordar. NoSql es especialmente útil cuando se necesitan analizar una gran cantidad de datos no estructurados o datos que se almacenan de forma remota en varios servidores virtuales en la nube.</w:t>
       </w:r>
     </w:p>
     <w:p>
@@ -3760,25 +3581,7 @@
           <w:sz w:val="22"/>
           <w:szCs w:val="22"/>
         </w:rPr>
-        <w:t xml:space="preserve">Por otro lado hay una idea falsa de que por su nombre las bases de datos </w:t>
-      </w:r>
-      <w:proofErr w:type="spellStart"/>
-      <w:r>
-        <w:rPr>
-          <w:rFonts w:ascii="Arial" w:hAnsi="Arial" w:cs="Arial"/>
-          <w:sz w:val="22"/>
-          <w:szCs w:val="22"/>
-        </w:rPr>
-        <w:t>NoSQL</w:t>
-      </w:r>
-      <w:proofErr w:type="spellEnd"/>
-      <w:r>
-        <w:rPr>
-          <w:rFonts w:ascii="Arial" w:hAnsi="Arial" w:cs="Arial"/>
-          <w:sz w:val="22"/>
-          <w:szCs w:val="22"/>
-        </w:rPr>
-        <w:t xml:space="preserve"> </w:t>
+        <w:t xml:space="preserve">Por otro lado hay una idea falsa de que por su nombre las bases de datos NoSQL </w:t>
       </w:r>
       <w:r>
         <w:rPr>
@@ -3818,25 +3621,7 @@
           <w:sz w:val="22"/>
           <w:szCs w:val="22"/>
         </w:rPr>
-        <w:t xml:space="preserve">Si bien es cierto que algunos sistemas </w:t>
-      </w:r>
-      <w:proofErr w:type="spellStart"/>
-      <w:r>
-        <w:rPr>
-          <w:rFonts w:ascii="Arial" w:hAnsi="Arial" w:cs="Arial"/>
-          <w:sz w:val="22"/>
-          <w:szCs w:val="22"/>
-        </w:rPr>
-        <w:t>NoSQL</w:t>
-      </w:r>
-      <w:proofErr w:type="spellEnd"/>
-      <w:r>
-        <w:rPr>
-          <w:rFonts w:ascii="Arial" w:hAnsi="Arial" w:cs="Arial"/>
-          <w:sz w:val="22"/>
-          <w:szCs w:val="22"/>
-        </w:rPr>
-        <w:t xml:space="preserve"> son </w:t>
+        <w:t xml:space="preserve">Si bien es cierto que algunos sistemas NoSQL son </w:t>
       </w:r>
       <w:r>
         <w:rPr>
@@ -3868,25 +3653,7 @@
           <w:sz w:val="22"/>
           <w:szCs w:val="22"/>
         </w:rPr>
-        <w:t xml:space="preserve"> tablas, una base de datos </w:t>
-      </w:r>
-      <w:proofErr w:type="spellStart"/>
-      <w:r>
-        <w:rPr>
-          <w:rFonts w:ascii="Arial" w:hAnsi="Arial" w:cs="Arial"/>
-          <w:sz w:val="22"/>
-          <w:szCs w:val="22"/>
-        </w:rPr>
-        <w:t>NoSQL</w:t>
-      </w:r>
-      <w:proofErr w:type="spellEnd"/>
-      <w:r>
-        <w:rPr>
-          <w:rFonts w:ascii="Arial" w:hAnsi="Arial" w:cs="Arial"/>
-          <w:sz w:val="22"/>
-          <w:szCs w:val="22"/>
-        </w:rPr>
-        <w:t xml:space="preserve"> podría organizar los datos en </w:t>
+        <w:t xml:space="preserve"> tablas, una base de datos NoSQL podría organizar los datos en </w:t>
       </w:r>
       <w:r>
         <w:rPr>
@@ -3918,18 +3685,8 @@
           <w:sz w:val="22"/>
           <w:szCs w:val="22"/>
         </w:rPr>
-        <w:t xml:space="preserve">, pares clave/valor o </w:t>
-      </w:r>
-      <w:proofErr w:type="spellStart"/>
-      <w:r>
-        <w:rPr>
-          <w:rFonts w:ascii="Arial" w:hAnsi="Arial" w:cs="Arial"/>
-          <w:sz w:val="22"/>
-          <w:szCs w:val="22"/>
-        </w:rPr>
-        <w:t>tuplas</w:t>
-      </w:r>
-      <w:proofErr w:type="spellEnd"/>
+        <w:t>, pares clave/valor o tuplas</w:t>
+      </w:r>
       <w:r>
         <w:rPr>
           <w:rFonts w:ascii="Arial" w:hAnsi="Arial" w:cs="Arial"/>
@@ -3988,259 +3745,7 @@
           <w:sz w:val="22"/>
           <w:szCs w:val="22"/>
         </w:rPr>
-        <w:t xml:space="preserve">que la base de datos más popular </w:t>
-      </w:r>
-      <w:proofErr w:type="spellStart"/>
-      <w:r>
-        <w:rPr>
-          <w:rFonts w:ascii="Arial" w:hAnsi="Arial" w:cs="Arial"/>
-          <w:sz w:val="22"/>
-          <w:szCs w:val="22"/>
-        </w:rPr>
-        <w:t>NoSQL</w:t>
-      </w:r>
-      <w:proofErr w:type="spellEnd"/>
-      <w:r>
-        <w:rPr>
-          <w:rFonts w:ascii="Arial" w:hAnsi="Arial" w:cs="Arial"/>
-          <w:sz w:val="22"/>
-          <w:szCs w:val="22"/>
-        </w:rPr>
-        <w:t xml:space="preserve"> es Apache </w:t>
-      </w:r>
-      <w:proofErr w:type="spellStart"/>
-      <w:r>
-        <w:rPr>
-          <w:rFonts w:ascii="Arial" w:hAnsi="Arial" w:cs="Arial"/>
-          <w:sz w:val="22"/>
-          <w:szCs w:val="22"/>
-        </w:rPr>
-        <w:t>Cassandra</w:t>
-      </w:r>
-      <w:proofErr w:type="spellEnd"/>
-      <w:r>
-        <w:rPr>
-          <w:rFonts w:ascii="Arial" w:hAnsi="Arial" w:cs="Arial"/>
-          <w:sz w:val="22"/>
-          <w:szCs w:val="22"/>
-        </w:rPr>
-        <w:t xml:space="preserve">. </w:t>
-      </w:r>
-      <w:proofErr w:type="spellStart"/>
-      <w:r>
-        <w:rPr>
-          <w:rFonts w:ascii="Arial" w:hAnsi="Arial" w:cs="Arial"/>
-          <w:sz w:val="22"/>
-          <w:szCs w:val="22"/>
-        </w:rPr>
-        <w:t>Cassandra</w:t>
-      </w:r>
-      <w:proofErr w:type="spellEnd"/>
-      <w:r>
-        <w:rPr>
-          <w:rFonts w:ascii="Arial" w:hAnsi="Arial" w:cs="Arial"/>
-          <w:sz w:val="22"/>
-          <w:szCs w:val="22"/>
-        </w:rPr>
-        <w:t xml:space="preserve">, que una vez fue la base de datos propietaria de Facebook, fue liberada como código abierto en 2008. Otras implementaciones </w:t>
-      </w:r>
-      <w:proofErr w:type="spellStart"/>
-      <w:r>
-        <w:rPr>
-          <w:rFonts w:ascii="Arial" w:hAnsi="Arial" w:cs="Arial"/>
-          <w:sz w:val="22"/>
-          <w:szCs w:val="22"/>
-        </w:rPr>
-        <w:t>NoSQL</w:t>
-      </w:r>
-      <w:proofErr w:type="spellEnd"/>
-      <w:r>
-        <w:rPr>
-          <w:rFonts w:ascii="Arial" w:hAnsi="Arial" w:cs="Arial"/>
-          <w:sz w:val="22"/>
-          <w:szCs w:val="22"/>
-        </w:rPr>
-        <w:t xml:space="preserve"> incluyen </w:t>
-      </w:r>
-      <w:proofErr w:type="spellStart"/>
-      <w:r>
-        <w:rPr>
-          <w:rFonts w:ascii="Arial" w:hAnsi="Arial" w:cs="Arial"/>
-          <w:sz w:val="22"/>
-          <w:szCs w:val="22"/>
-        </w:rPr>
-        <w:t>SimpleDB</w:t>
-      </w:r>
-      <w:proofErr w:type="spellEnd"/>
-      <w:r>
-        <w:rPr>
-          <w:rFonts w:ascii="Arial" w:hAnsi="Arial" w:cs="Arial"/>
-          <w:sz w:val="22"/>
-          <w:szCs w:val="22"/>
-        </w:rPr>
-        <w:t xml:space="preserve">, Google </w:t>
-      </w:r>
-      <w:proofErr w:type="spellStart"/>
-      <w:r>
-        <w:rPr>
-          <w:rFonts w:ascii="Arial" w:hAnsi="Arial" w:cs="Arial"/>
-          <w:sz w:val="22"/>
-          <w:szCs w:val="22"/>
-        </w:rPr>
-        <w:t>BigTable</w:t>
-      </w:r>
-      <w:proofErr w:type="spellEnd"/>
-      <w:r>
-        <w:rPr>
-          <w:rFonts w:ascii="Arial" w:hAnsi="Arial" w:cs="Arial"/>
-          <w:sz w:val="22"/>
-          <w:szCs w:val="22"/>
-        </w:rPr>
-        <w:t xml:space="preserve">, Apache </w:t>
-      </w:r>
-      <w:proofErr w:type="spellStart"/>
-      <w:r>
-        <w:rPr>
-          <w:rFonts w:ascii="Arial" w:hAnsi="Arial" w:cs="Arial"/>
-          <w:sz w:val="22"/>
-          <w:szCs w:val="22"/>
-        </w:rPr>
-        <w:t>Hadoop</w:t>
-      </w:r>
-      <w:proofErr w:type="spellEnd"/>
-      <w:r>
-        <w:rPr>
-          <w:rFonts w:ascii="Arial" w:hAnsi="Arial" w:cs="Arial"/>
-          <w:sz w:val="22"/>
-          <w:szCs w:val="22"/>
-        </w:rPr>
-        <w:t xml:space="preserve">, </w:t>
-      </w:r>
-      <w:proofErr w:type="spellStart"/>
-      <w:r>
-        <w:rPr>
-          <w:rFonts w:ascii="Arial" w:hAnsi="Arial" w:cs="Arial"/>
-          <w:sz w:val="22"/>
-          <w:szCs w:val="22"/>
-        </w:rPr>
-        <w:t>MapReduce</w:t>
-      </w:r>
-      <w:proofErr w:type="spellEnd"/>
-      <w:r>
-        <w:rPr>
-          <w:rFonts w:ascii="Arial" w:hAnsi="Arial" w:cs="Arial"/>
-          <w:sz w:val="22"/>
-          <w:szCs w:val="22"/>
-        </w:rPr>
-        <w:t xml:space="preserve">, </w:t>
-      </w:r>
-      <w:proofErr w:type="spellStart"/>
-      <w:r>
-        <w:rPr>
-          <w:rFonts w:ascii="Arial" w:hAnsi="Arial" w:cs="Arial"/>
-          <w:sz w:val="22"/>
-          <w:szCs w:val="22"/>
-        </w:rPr>
-        <w:t>MemcacheDB</w:t>
-      </w:r>
-      <w:proofErr w:type="spellEnd"/>
-      <w:r>
-        <w:rPr>
-          <w:rFonts w:ascii="Arial" w:hAnsi="Arial" w:cs="Arial"/>
-          <w:sz w:val="22"/>
-          <w:szCs w:val="22"/>
-        </w:rPr>
-        <w:t xml:space="preserve"> y </w:t>
-      </w:r>
-      <w:proofErr w:type="spellStart"/>
-      <w:r>
-        <w:rPr>
-          <w:rFonts w:ascii="Arial" w:hAnsi="Arial" w:cs="Arial"/>
-          <w:sz w:val="22"/>
-          <w:szCs w:val="22"/>
-        </w:rPr>
-        <w:t>Voldemort</w:t>
-      </w:r>
-      <w:proofErr w:type="spellEnd"/>
-      <w:r>
-        <w:rPr>
-          <w:rFonts w:ascii="Arial" w:hAnsi="Arial" w:cs="Arial"/>
-          <w:sz w:val="22"/>
-          <w:szCs w:val="22"/>
-        </w:rPr>
-        <w:t xml:space="preserve">. Las empresas que utilizan </w:t>
-      </w:r>
-      <w:proofErr w:type="spellStart"/>
-      <w:r>
-        <w:rPr>
-          <w:rFonts w:ascii="Arial" w:hAnsi="Arial" w:cs="Arial"/>
-          <w:sz w:val="22"/>
-          <w:szCs w:val="22"/>
-        </w:rPr>
-        <w:t>NoSQL</w:t>
-      </w:r>
-      <w:proofErr w:type="spellEnd"/>
-      <w:r>
-        <w:rPr>
-          <w:rFonts w:ascii="Arial" w:hAnsi="Arial" w:cs="Arial"/>
-          <w:sz w:val="22"/>
-          <w:szCs w:val="22"/>
-        </w:rPr>
-        <w:t xml:space="preserve"> incluyen </w:t>
-      </w:r>
-      <w:proofErr w:type="spellStart"/>
-      <w:r>
-        <w:rPr>
-          <w:rFonts w:ascii="Arial" w:hAnsi="Arial" w:cs="Arial"/>
-          <w:sz w:val="22"/>
-          <w:szCs w:val="22"/>
-        </w:rPr>
-        <w:t>NetFlix</w:t>
-      </w:r>
-      <w:proofErr w:type="spellEnd"/>
-      <w:r>
-        <w:rPr>
-          <w:rFonts w:ascii="Arial" w:hAnsi="Arial" w:cs="Arial"/>
-          <w:sz w:val="22"/>
-          <w:szCs w:val="22"/>
-        </w:rPr>
-        <w:t xml:space="preserve">, </w:t>
-      </w:r>
-      <w:proofErr w:type="spellStart"/>
-      <w:r>
-        <w:rPr>
-          <w:rFonts w:ascii="Arial" w:hAnsi="Arial" w:cs="Arial"/>
-          <w:sz w:val="22"/>
-          <w:szCs w:val="22"/>
-        </w:rPr>
-        <w:t>LinkedIn</w:t>
-      </w:r>
-      <w:proofErr w:type="spellEnd"/>
-      <w:r>
-        <w:rPr>
-          <w:rFonts w:ascii="Arial" w:hAnsi="Arial" w:cs="Arial"/>
-          <w:sz w:val="22"/>
-          <w:szCs w:val="22"/>
-        </w:rPr>
-        <w:t xml:space="preserve"> y </w:t>
-      </w:r>
-      <w:proofErr w:type="spellStart"/>
-      <w:r>
-        <w:rPr>
-          <w:rFonts w:ascii="Arial" w:hAnsi="Arial" w:cs="Arial"/>
-          <w:sz w:val="22"/>
-          <w:szCs w:val="22"/>
-        </w:rPr>
-        <w:t>Twitter</w:t>
-      </w:r>
-      <w:proofErr w:type="spellEnd"/>
-      <w:r>
-        <w:rPr>
-          <w:rFonts w:ascii="Arial" w:hAnsi="Arial" w:cs="Arial"/>
-          <w:sz w:val="22"/>
-          <w:szCs w:val="22"/>
-        </w:rPr>
-        <w:t>.</w:t>
+        <w:t>que la base de datos más popular NoSQL es Apache Cassandra. Cassandra, que una vez fue la base de datos propietaria de Facebook, fue liberada como código abierto en 2008. Otras implementaciones NoSQL incluyen SimpleDB, Google BigTable, Apache Hadoop, MapReduce, MemcacheDB y Voldemort. Las empresas que utilizan NoSQL incluyen NetFlix, LinkedIn y Twitter.</w:t>
       </w:r>
     </w:p>
     <w:p>
@@ -4347,7 +3852,6 @@
           <w:szCs w:val="22"/>
         </w:rPr>
       </w:pPr>
-      <w:proofErr w:type="spellStart"/>
       <w:r>
         <w:rPr>
           <w:rFonts w:ascii="Arial" w:hAnsi="Arial" w:cs="Arial"/>
@@ -4357,7 +3861,6 @@
         </w:rPr>
         <w:t>Firebase</w:t>
       </w:r>
-      <w:proofErr w:type="spellEnd"/>
     </w:p>
     <w:p>
       <w:pPr>
@@ -4378,59 +3881,13 @@
           <w:szCs w:val="22"/>
         </w:rPr>
       </w:pPr>
-      <w:proofErr w:type="spellStart"/>
-      <w:r>
-        <w:rPr>
-          <w:rFonts w:ascii="Arial" w:hAnsi="Arial" w:cs="Arial"/>
-          <w:sz w:val="22"/>
-          <w:szCs w:val="22"/>
-        </w:rPr>
-        <w:t>Firebase</w:t>
-      </w:r>
-      <w:proofErr w:type="spellEnd"/>
-      <w:r>
-        <w:rPr>
-          <w:rFonts w:ascii="Arial" w:hAnsi="Arial" w:cs="Arial"/>
-          <w:sz w:val="22"/>
-          <w:szCs w:val="22"/>
-        </w:rPr>
-        <w:t xml:space="preserve"> es un nuevo servicio online multiplataforma para construir aplicaciones ricas y potentes en tiempo real, </w:t>
-      </w:r>
-      <w:proofErr w:type="spellStart"/>
-      <w:r>
-        <w:rPr>
-          <w:rFonts w:ascii="Arial" w:hAnsi="Arial" w:cs="Arial"/>
-          <w:sz w:val="22"/>
-          <w:szCs w:val="22"/>
-        </w:rPr>
-        <w:t>Firebase</w:t>
-      </w:r>
-      <w:proofErr w:type="spellEnd"/>
-      <w:r>
-        <w:rPr>
-          <w:rFonts w:ascii="Arial" w:hAnsi="Arial" w:cs="Arial"/>
-          <w:sz w:val="22"/>
-          <w:szCs w:val="22"/>
-        </w:rPr>
-        <w:t xml:space="preserve"> es lo que se conoce como “</w:t>
-      </w:r>
-      <w:proofErr w:type="spellStart"/>
-      <w:r>
-        <w:rPr>
-          <w:rFonts w:ascii="Arial" w:hAnsi="Arial" w:cs="Arial"/>
-          <w:sz w:val="22"/>
-          <w:szCs w:val="22"/>
-        </w:rPr>
-        <w:t>Backend</w:t>
-      </w:r>
-      <w:proofErr w:type="spellEnd"/>
-      <w:r>
-        <w:rPr>
-          <w:rFonts w:ascii="Arial" w:hAnsi="Arial" w:cs="Arial"/>
-          <w:sz w:val="22"/>
-          <w:szCs w:val="22"/>
-        </w:rPr>
-        <w:t xml:space="preserve"> como servicio”, que </w:t>
+      <w:r>
+        <w:rPr>
+          <w:rFonts w:ascii="Arial" w:hAnsi="Arial" w:cs="Arial"/>
+          <w:sz w:val="22"/>
+          <w:szCs w:val="22"/>
+        </w:rPr>
+        <w:t xml:space="preserve">Firebase es un nuevo servicio online multiplataforma para construir aplicaciones ricas y potentes en tiempo real, Firebase es lo que se conoce como “Backend como servicio”, que </w:t>
       </w:r>
       <w:r>
         <w:rPr>
@@ -4470,25 +3927,7 @@
           <w:sz w:val="22"/>
           <w:szCs w:val="22"/>
         </w:rPr>
-        <w:t xml:space="preserve">, </w:t>
-      </w:r>
-      <w:proofErr w:type="spellStart"/>
-      <w:r>
-        <w:rPr>
-          <w:rFonts w:ascii="Arial" w:hAnsi="Arial" w:cs="Arial"/>
-          <w:sz w:val="22"/>
-          <w:szCs w:val="22"/>
-        </w:rPr>
-        <w:t>Firebase</w:t>
-      </w:r>
-      <w:proofErr w:type="spellEnd"/>
-      <w:r>
-        <w:rPr>
-          <w:rFonts w:ascii="Arial" w:hAnsi="Arial" w:cs="Arial"/>
-          <w:sz w:val="22"/>
-          <w:szCs w:val="22"/>
-        </w:rPr>
-        <w:t xml:space="preserve"> ayuda a los desarrolladores a que se preocupen </w:t>
+        <w:t xml:space="preserve">, Firebase ayuda a los desarrolladores a que se preocupen </w:t>
       </w:r>
       <w:r>
         <w:rPr>
@@ -4520,25 +3959,7 @@
           <w:sz w:val="22"/>
           <w:szCs w:val="22"/>
         </w:rPr>
-        <w:t xml:space="preserve"> de sus aplicaciones y el </w:t>
-      </w:r>
-      <w:proofErr w:type="spellStart"/>
-      <w:r>
-        <w:rPr>
-          <w:rFonts w:ascii="Arial" w:hAnsi="Arial" w:cs="Arial"/>
-          <w:sz w:val="22"/>
-          <w:szCs w:val="22"/>
-        </w:rPr>
-        <w:t>backend</w:t>
-      </w:r>
-      <w:proofErr w:type="spellEnd"/>
-      <w:r>
-        <w:rPr>
-          <w:rFonts w:ascii="Arial" w:hAnsi="Arial" w:cs="Arial"/>
-          <w:sz w:val="22"/>
-          <w:szCs w:val="22"/>
-        </w:rPr>
-        <w:t xml:space="preserve">, Entre sus </w:t>
+        <w:t xml:space="preserve"> de sus aplicaciones y el backend, Entre sus </w:t>
       </w:r>
       <w:r>
         <w:rPr>
@@ -4705,73 +4126,7 @@
           <w:shd w:val="clear" w:color="auto" w:fill="FFFFFF"/>
           <w:lang w:eastAsia="es-ES"/>
         </w:rPr>
-        <w:t xml:space="preserve">Los datos se guardan en un JSON </w:t>
-      </w:r>
-      <w:proofErr w:type="spellStart"/>
-      <w:r>
-        <w:rPr>
-          <w:rFonts w:ascii="Arial" w:eastAsia="Times New Roman" w:hAnsi="Arial" w:cs="Arial"/>
-          <w:sz w:val="22"/>
-          <w:szCs w:val="22"/>
-          <w:shd w:val="clear" w:color="auto" w:fill="FFFFFF"/>
-          <w:lang w:eastAsia="es-ES"/>
-        </w:rPr>
-        <w:t>standard</w:t>
-      </w:r>
-      <w:proofErr w:type="spellEnd"/>
-      <w:r>
-        <w:rPr>
-          <w:rFonts w:ascii="Arial" w:eastAsia="Times New Roman" w:hAnsi="Arial" w:cs="Arial"/>
-          <w:sz w:val="22"/>
-          <w:szCs w:val="22"/>
-          <w:shd w:val="clear" w:color="auto" w:fill="FFFFFF"/>
-          <w:lang w:eastAsia="es-ES"/>
-        </w:rPr>
-        <w:t xml:space="preserve">, por ello es 100% multiplataforma mediante API REST, además existen </w:t>
-      </w:r>
-      <w:proofErr w:type="spellStart"/>
-      <w:r>
-        <w:rPr>
-          <w:rFonts w:ascii="Arial" w:eastAsia="Times New Roman" w:hAnsi="Arial" w:cs="Arial"/>
-          <w:sz w:val="22"/>
-          <w:szCs w:val="22"/>
-          <w:shd w:val="clear" w:color="auto" w:fill="FFFFFF"/>
-          <w:lang w:eastAsia="es-ES"/>
-        </w:rPr>
-        <w:t>SDKs</w:t>
-      </w:r>
-      <w:proofErr w:type="spellEnd"/>
-      <w:r>
-        <w:rPr>
-          <w:rFonts w:ascii="Arial" w:eastAsia="Times New Roman" w:hAnsi="Arial" w:cs="Arial"/>
-          <w:sz w:val="22"/>
-          <w:szCs w:val="22"/>
-          <w:shd w:val="clear" w:color="auto" w:fill="FFFFFF"/>
-          <w:lang w:eastAsia="es-ES"/>
-        </w:rPr>
-        <w:t xml:space="preserve"> para JavaScript, </w:t>
-      </w:r>
-      <w:proofErr w:type="spellStart"/>
-      <w:r>
-        <w:rPr>
-          <w:rFonts w:ascii="Arial" w:eastAsia="Times New Roman" w:hAnsi="Arial" w:cs="Arial"/>
-          <w:sz w:val="22"/>
-          <w:szCs w:val="22"/>
-          <w:shd w:val="clear" w:color="auto" w:fill="FFFFFF"/>
-          <w:lang w:eastAsia="es-ES"/>
-        </w:rPr>
-        <w:t>Objective</w:t>
-      </w:r>
-      <w:proofErr w:type="spellEnd"/>
-      <w:r>
-        <w:rPr>
-          <w:rFonts w:ascii="Arial" w:eastAsia="Times New Roman" w:hAnsi="Arial" w:cs="Arial"/>
-          <w:sz w:val="22"/>
-          <w:szCs w:val="22"/>
-          <w:shd w:val="clear" w:color="auto" w:fill="FFFFFF"/>
-          <w:lang w:eastAsia="es-ES"/>
-        </w:rPr>
-        <w:t>-C y Java que aportan algunas funcionalidades extras.</w:t>
+        <w:t>Los datos se guardan en un JSON standard, por ello es 100% multiplataforma mediante API REST, además existen SDKs para JavaScript, Objective-C y Java que aportan algunas funcionalidades extras.</w:t>
       </w:r>
     </w:p>
     <w:p>
@@ -4795,126 +4150,8 @@
           <w:sz w:val="22"/>
           <w:szCs w:val="22"/>
         </w:rPr>
-        <w:t xml:space="preserve">Mediante una librería llamada </w:t>
-      </w:r>
-      <w:proofErr w:type="spellStart"/>
-      <w:r>
-        <w:rPr>
-          <w:rFonts w:ascii="Arial" w:hAnsi="Arial" w:cs="Arial"/>
-          <w:sz w:val="22"/>
-          <w:szCs w:val="22"/>
-        </w:rPr>
-        <w:t>Firebase</w:t>
-      </w:r>
-      <w:proofErr w:type="spellEnd"/>
-      <w:r>
-        <w:rPr>
-          <w:rFonts w:ascii="Arial" w:hAnsi="Arial" w:cs="Arial"/>
-          <w:sz w:val="22"/>
-          <w:szCs w:val="22"/>
-        </w:rPr>
-        <w:t xml:space="preserve"> </w:t>
-      </w:r>
-      <w:proofErr w:type="spellStart"/>
-      <w:r>
-        <w:rPr>
-          <w:rFonts w:ascii="Arial" w:hAnsi="Arial" w:cs="Arial"/>
-          <w:sz w:val="22"/>
-          <w:szCs w:val="22"/>
-        </w:rPr>
-        <w:t>SimpleLogin</w:t>
-      </w:r>
-      <w:proofErr w:type="spellEnd"/>
-      <w:r>
-        <w:rPr>
-          <w:rFonts w:ascii="Arial" w:hAnsi="Arial" w:cs="Arial"/>
-          <w:sz w:val="22"/>
-          <w:szCs w:val="22"/>
-        </w:rPr>
-        <w:t xml:space="preserve"> tenemos soporte de autenticación para Facebook </w:t>
-      </w:r>
-      <w:proofErr w:type="spellStart"/>
-      <w:r>
-        <w:rPr>
-          <w:rFonts w:ascii="Arial" w:hAnsi="Arial" w:cs="Arial"/>
-          <w:sz w:val="22"/>
-          <w:szCs w:val="22"/>
-        </w:rPr>
-        <w:t>Login</w:t>
-      </w:r>
-      <w:proofErr w:type="spellEnd"/>
-      <w:r>
-        <w:rPr>
-          <w:rFonts w:ascii="Arial" w:hAnsi="Arial" w:cs="Arial"/>
-          <w:sz w:val="22"/>
-          <w:szCs w:val="22"/>
-        </w:rPr>
-        <w:t xml:space="preserve">, </w:t>
-      </w:r>
-      <w:proofErr w:type="spellStart"/>
-      <w:r>
-        <w:rPr>
-          <w:rFonts w:ascii="Arial" w:hAnsi="Arial" w:cs="Arial"/>
-          <w:sz w:val="22"/>
-          <w:szCs w:val="22"/>
-        </w:rPr>
-        <w:t>Twitter</w:t>
-      </w:r>
-      <w:proofErr w:type="spellEnd"/>
-      <w:r>
-        <w:rPr>
-          <w:rFonts w:ascii="Arial" w:hAnsi="Arial" w:cs="Arial"/>
-          <w:sz w:val="22"/>
-          <w:szCs w:val="22"/>
-        </w:rPr>
-        <w:t xml:space="preserve"> </w:t>
-      </w:r>
-      <w:proofErr w:type="spellStart"/>
-      <w:r>
-        <w:rPr>
-          <w:rFonts w:ascii="Arial" w:hAnsi="Arial" w:cs="Arial"/>
-          <w:sz w:val="22"/>
-          <w:szCs w:val="22"/>
-        </w:rPr>
-        <w:t>oAuth</w:t>
-      </w:r>
-      <w:proofErr w:type="spellEnd"/>
-      <w:r>
-        <w:rPr>
-          <w:rFonts w:ascii="Arial" w:hAnsi="Arial" w:cs="Arial"/>
-          <w:sz w:val="22"/>
-          <w:szCs w:val="22"/>
-        </w:rPr>
-        <w:t xml:space="preserve"> y </w:t>
-      </w:r>
-      <w:proofErr w:type="spellStart"/>
-      <w:r>
-        <w:rPr>
-          <w:rFonts w:ascii="Arial" w:hAnsi="Arial" w:cs="Arial"/>
-          <w:sz w:val="22"/>
-          <w:szCs w:val="22"/>
-        </w:rPr>
-        <w:t>GitHub</w:t>
-      </w:r>
-      <w:proofErr w:type="spellEnd"/>
-      <w:r>
-        <w:rPr>
-          <w:rFonts w:ascii="Arial" w:hAnsi="Arial" w:cs="Arial"/>
-          <w:sz w:val="22"/>
-          <w:szCs w:val="22"/>
-        </w:rPr>
-        <w:t xml:space="preserve"> </w:t>
-      </w:r>
-      <w:proofErr w:type="spellStart"/>
-      <w:r>
-        <w:rPr>
-          <w:rFonts w:ascii="Arial" w:hAnsi="Arial" w:cs="Arial"/>
-          <w:sz w:val="22"/>
-          <w:szCs w:val="22"/>
-        </w:rPr>
-        <w:t>oAuth</w:t>
-      </w:r>
-      <w:proofErr w:type="spellEnd"/>
+        <w:t>Mediante una librería llamada Firebase SimpleLogin tenemos soporte de autenticación para Facebook Login, Twitter oAuth y GitHub oAuth</w:t>
+      </w:r>
       <w:r>
         <w:rPr>
           <w:rFonts w:ascii="Arial" w:hAnsi="Arial" w:cs="Arial"/>
@@ -4958,7 +4195,6 @@
           <w:szCs w:val="22"/>
         </w:rPr>
       </w:pPr>
-      <w:proofErr w:type="spellStart"/>
       <w:r>
         <w:rPr>
           <w:rFonts w:ascii="Arial" w:hAnsi="Arial" w:cs="Arial"/>
@@ -4968,7 +4204,6 @@
         </w:rPr>
         <w:t>AngularJS</w:t>
       </w:r>
-      <w:proofErr w:type="spellEnd"/>
     </w:p>
     <w:p>
       <w:pPr>
@@ -4989,95 +4224,13 @@
           <w:szCs w:val="22"/>
         </w:rPr>
       </w:pPr>
-      <w:proofErr w:type="spellStart"/>
-      <w:r>
-        <w:rPr>
-          <w:rFonts w:ascii="Arial" w:hAnsi="Arial" w:cs="Arial"/>
-          <w:sz w:val="22"/>
-          <w:szCs w:val="22"/>
-        </w:rPr>
-        <w:t>AngulasJS</w:t>
-      </w:r>
-      <w:proofErr w:type="spellEnd"/>
-      <w:r>
-        <w:rPr>
-          <w:rFonts w:ascii="Arial" w:hAnsi="Arial" w:cs="Arial"/>
-          <w:sz w:val="22"/>
-          <w:szCs w:val="22"/>
-        </w:rPr>
-        <w:t xml:space="preserve"> es un </w:t>
-      </w:r>
-      <w:proofErr w:type="spellStart"/>
-      <w:r>
-        <w:rPr>
-          <w:rFonts w:ascii="Arial" w:hAnsi="Arial" w:cs="Arial"/>
-          <w:sz w:val="22"/>
-          <w:szCs w:val="22"/>
-        </w:rPr>
-        <w:t>framework</w:t>
-      </w:r>
-      <w:proofErr w:type="spellEnd"/>
-      <w:r>
-        <w:rPr>
-          <w:rFonts w:ascii="Arial" w:hAnsi="Arial" w:cs="Arial"/>
-          <w:sz w:val="22"/>
-          <w:szCs w:val="22"/>
-        </w:rPr>
-        <w:t xml:space="preserve"> MVC de </w:t>
-      </w:r>
-      <w:proofErr w:type="spellStart"/>
-      <w:r>
-        <w:rPr>
-          <w:rFonts w:ascii="Arial" w:hAnsi="Arial" w:cs="Arial"/>
-          <w:sz w:val="22"/>
-          <w:szCs w:val="22"/>
-        </w:rPr>
-        <w:t>javascript</w:t>
-      </w:r>
-      <w:proofErr w:type="spellEnd"/>
-      <w:r>
-        <w:rPr>
-          <w:rFonts w:ascii="Arial" w:hAnsi="Arial" w:cs="Arial"/>
-          <w:sz w:val="22"/>
-          <w:szCs w:val="22"/>
-        </w:rPr>
-        <w:t xml:space="preserve"> utilizado en el desarrollo Front </w:t>
-      </w:r>
-      <w:proofErr w:type="spellStart"/>
-      <w:r>
-        <w:rPr>
-          <w:rFonts w:ascii="Arial" w:hAnsi="Arial" w:cs="Arial"/>
-          <w:sz w:val="22"/>
-          <w:szCs w:val="22"/>
-        </w:rPr>
-        <w:t>End</w:t>
-      </w:r>
-      <w:proofErr w:type="spellEnd"/>
-      <w:r>
-        <w:rPr>
-          <w:rFonts w:ascii="Arial" w:hAnsi="Arial" w:cs="Arial"/>
-          <w:sz w:val="22"/>
-          <w:szCs w:val="22"/>
-        </w:rPr>
-        <w:t xml:space="preserve"> que permite crear aplicaciones SPA (Single page </w:t>
-      </w:r>
-      <w:proofErr w:type="spellStart"/>
-      <w:r>
-        <w:rPr>
-          <w:rFonts w:ascii="Arial" w:hAnsi="Arial" w:cs="Arial"/>
-          <w:sz w:val="22"/>
-          <w:szCs w:val="22"/>
-        </w:rPr>
-        <w:t>applications</w:t>
-      </w:r>
-      <w:proofErr w:type="spellEnd"/>
-      <w:r>
-        <w:rPr>
-          <w:rFonts w:ascii="Arial" w:hAnsi="Arial" w:cs="Arial"/>
-          <w:sz w:val="22"/>
-          <w:szCs w:val="22"/>
-        </w:rPr>
-        <w:t xml:space="preserve">). Anteriormente la alternativa </w:t>
+      <w:r>
+        <w:rPr>
+          <w:rFonts w:ascii="Arial" w:hAnsi="Arial" w:cs="Arial"/>
+          <w:sz w:val="22"/>
+          <w:szCs w:val="22"/>
+        </w:rPr>
+        <w:t xml:space="preserve">AngulasJS es un framework MVC de javascript utilizado en el desarrollo Front End que permite crear aplicaciones SPA (Single page applications). Anteriormente la alternativa </w:t>
       </w:r>
       <w:r>
         <w:rPr>
@@ -5125,25 +4278,7 @@
           <w:sz w:val="22"/>
           <w:szCs w:val="22"/>
         </w:rPr>
-        <w:t xml:space="preserve"> web era </w:t>
-      </w:r>
-      <w:proofErr w:type="spellStart"/>
-      <w:r>
-        <w:rPr>
-          <w:rFonts w:ascii="Arial" w:hAnsi="Arial" w:cs="Arial"/>
-          <w:sz w:val="22"/>
-          <w:szCs w:val="22"/>
-        </w:rPr>
-        <w:t>Jquery</w:t>
-      </w:r>
-      <w:proofErr w:type="spellEnd"/>
-      <w:r>
-        <w:rPr>
-          <w:rFonts w:ascii="Arial" w:hAnsi="Arial" w:cs="Arial"/>
-          <w:sz w:val="22"/>
-          <w:szCs w:val="22"/>
-        </w:rPr>
-        <w:t xml:space="preserve"> pero esta </w:t>
+        <w:t xml:space="preserve"> web era Jquery pero esta </w:t>
       </w:r>
       <w:r>
         <w:rPr>
@@ -5261,59 +4396,13 @@
           <w:szCs w:val="22"/>
         </w:rPr>
       </w:pPr>
-      <w:proofErr w:type="spellStart"/>
-      <w:r>
-        <w:rPr>
-          <w:rFonts w:ascii="Arial" w:hAnsi="Arial" w:cs="Arial"/>
-          <w:sz w:val="22"/>
-          <w:szCs w:val="22"/>
-        </w:rPr>
-        <w:t>AngularJS</w:t>
-      </w:r>
-      <w:proofErr w:type="spellEnd"/>
-      <w:r>
-        <w:rPr>
-          <w:rFonts w:ascii="Arial" w:hAnsi="Arial" w:cs="Arial"/>
-          <w:sz w:val="22"/>
-          <w:szCs w:val="22"/>
-        </w:rPr>
-        <w:t xml:space="preserve"> está pisando fuerte. Aunque su primera versión es de 2009, se ha hecho muy popular a finales de 2012 y ahora en 2013 está en pleno auge. </w:t>
-      </w:r>
-      <w:proofErr w:type="spellStart"/>
-      <w:r>
-        <w:rPr>
-          <w:rFonts w:ascii="Arial" w:hAnsi="Arial" w:cs="Arial"/>
-          <w:sz w:val="22"/>
-          <w:szCs w:val="22"/>
-        </w:rPr>
-        <w:t>AngularJS</w:t>
-      </w:r>
-      <w:proofErr w:type="spellEnd"/>
-      <w:r>
-        <w:rPr>
-          <w:rFonts w:ascii="Arial" w:hAnsi="Arial" w:cs="Arial"/>
-          <w:sz w:val="22"/>
-          <w:szCs w:val="22"/>
-        </w:rPr>
-        <w:t xml:space="preserve"> permite extender el vocabulario HTML con directivas y atributos, manteniendo la semántica y sin necesidad de emplear librerías externas como </w:t>
-      </w:r>
-      <w:proofErr w:type="spellStart"/>
-      <w:r>
-        <w:rPr>
-          <w:rFonts w:ascii="Arial" w:hAnsi="Arial" w:cs="Arial"/>
-          <w:sz w:val="22"/>
-          <w:szCs w:val="22"/>
-        </w:rPr>
-        <w:t>jQuery</w:t>
-      </w:r>
-      <w:proofErr w:type="spellEnd"/>
-      <w:r>
-        <w:rPr>
-          <w:rFonts w:ascii="Arial" w:hAnsi="Arial" w:cs="Arial"/>
-          <w:sz w:val="22"/>
-          <w:szCs w:val="22"/>
-        </w:rPr>
-        <w:t xml:space="preserve"> o Underscore.js para que funcione.</w:t>
+      <w:r>
+        <w:rPr>
+          <w:rFonts w:ascii="Arial" w:hAnsi="Arial" w:cs="Arial"/>
+          <w:sz w:val="22"/>
+          <w:szCs w:val="22"/>
+        </w:rPr>
+        <w:t>AngularJS está pisando fuerte. Aunque su primera versión es de 2009, se ha hecho muy popular a finales de 2012 y ahora en 2013 está en pleno auge. AngularJS permite extender el vocabulario HTML con directivas y atributos, manteniendo la semántica y sin necesidad de emplear librerías externas como jQuery o Underscore.js para que funcione.</w:t>
       </w:r>
     </w:p>
     <w:p>
@@ -12682,43 +11771,7 @@
           <w:sz w:val="22"/>
           <w:szCs w:val="22"/>
         </w:rPr>
-        <w:t xml:space="preserve">Debe ser </w:t>
-      </w:r>
-      <w:proofErr w:type="spellStart"/>
-      <w:r>
-        <w:rPr>
-          <w:rFonts w:ascii="Arial" w:hAnsi="Arial" w:cs="Arial"/>
-          <w:sz w:val="22"/>
-          <w:szCs w:val="22"/>
-        </w:rPr>
-        <w:t>responsive</w:t>
-      </w:r>
-      <w:proofErr w:type="spellEnd"/>
-      <w:r>
-        <w:rPr>
-          <w:rFonts w:ascii="Arial" w:hAnsi="Arial" w:cs="Arial"/>
-          <w:sz w:val="22"/>
-          <w:szCs w:val="22"/>
-        </w:rPr>
-        <w:t xml:space="preserve"> </w:t>
-      </w:r>
-      <w:proofErr w:type="spellStart"/>
-      <w:r>
-        <w:rPr>
-          <w:rFonts w:ascii="Arial" w:hAnsi="Arial" w:cs="Arial"/>
-          <w:sz w:val="22"/>
-          <w:szCs w:val="22"/>
-        </w:rPr>
-        <w:t>desing</w:t>
-      </w:r>
-      <w:proofErr w:type="spellEnd"/>
-      <w:r>
-        <w:rPr>
-          <w:rFonts w:ascii="Arial" w:hAnsi="Arial" w:cs="Arial"/>
-          <w:sz w:val="22"/>
-          <w:szCs w:val="22"/>
-        </w:rPr>
-        <w:t>.</w:t>
+        <w:t>Debe ser responsive desing.</w:t>
       </w:r>
     </w:p>
     <w:p>
@@ -23680,7 +22733,6 @@
                 <w:lang w:val="es-ES"/>
               </w:rPr>
             </w:pPr>
-            <w:proofErr w:type="spellStart"/>
             <w:r>
               <w:rPr>
                 <w:rFonts w:ascii="Arial" w:hAnsi="Arial" w:cs="Arial"/>
@@ -23689,18 +22741,7 @@
                 <w:szCs w:val="22"/>
                 <w:lang w:val="es-ES"/>
               </w:rPr>
-              <w:t>Postcondición</w:t>
-            </w:r>
-            <w:proofErr w:type="spellEnd"/>
-            <w:r>
-              <w:rPr>
-                <w:rFonts w:ascii="Arial" w:hAnsi="Arial" w:cs="Arial"/>
-                <w:b/>
-                <w:sz w:val="22"/>
-                <w:szCs w:val="22"/>
-                <w:lang w:val="es-ES"/>
-              </w:rPr>
-              <w:t xml:space="preserve">: </w:t>
+              <w:t xml:space="preserve">Postcondición: </w:t>
             </w:r>
           </w:p>
           <w:p>
@@ -25494,7 +24535,6 @@
                 <w:lang w:val="es-ES"/>
               </w:rPr>
             </w:pPr>
-            <w:proofErr w:type="spellStart"/>
             <w:r>
               <w:rPr>
                 <w:rFonts w:ascii="Arial" w:hAnsi="Arial" w:cs="Arial"/>
@@ -25503,18 +24543,7 @@
                 <w:szCs w:val="22"/>
                 <w:lang w:val="es-ES"/>
               </w:rPr>
-              <w:t>Postcondición</w:t>
-            </w:r>
-            <w:proofErr w:type="spellEnd"/>
-            <w:r>
-              <w:rPr>
-                <w:rFonts w:ascii="Arial" w:hAnsi="Arial" w:cs="Arial"/>
-                <w:b/>
-                <w:sz w:val="22"/>
-                <w:szCs w:val="22"/>
-                <w:lang w:val="es-ES"/>
-              </w:rPr>
-              <w:t xml:space="preserve">: </w:t>
+              <w:t xml:space="preserve">Postcondición: </w:t>
             </w:r>
           </w:p>
           <w:p>
@@ -27323,7 +26352,6 @@
                 <w:lang w:val="es-ES"/>
               </w:rPr>
             </w:pPr>
-            <w:proofErr w:type="spellStart"/>
             <w:r>
               <w:rPr>
                 <w:rFonts w:ascii="Arial" w:hAnsi="Arial" w:cs="Arial"/>
@@ -27332,18 +26360,7 @@
                 <w:szCs w:val="22"/>
                 <w:lang w:val="es-ES"/>
               </w:rPr>
-              <w:t>Postcondición</w:t>
-            </w:r>
-            <w:proofErr w:type="spellEnd"/>
-            <w:r>
-              <w:rPr>
-                <w:rFonts w:ascii="Arial" w:hAnsi="Arial" w:cs="Arial"/>
-                <w:b/>
-                <w:sz w:val="22"/>
-                <w:szCs w:val="22"/>
-                <w:lang w:val="es-ES"/>
-              </w:rPr>
-              <w:t xml:space="preserve">: </w:t>
+              <w:t xml:space="preserve">Postcondición: </w:t>
             </w:r>
           </w:p>
           <w:p>
@@ -29062,27 +28079,7 @@
                 <w:lang w:val="es-ES"/>
               </w:rPr>
               <w:lastRenderedPageBreak/>
-              <w:t xml:space="preserve">cerrada y se lo envía a la pagina de </w:t>
-            </w:r>
-            <w:proofErr w:type="spellStart"/>
-            <w:r>
-              <w:rPr>
-                <w:rFonts w:ascii="Arial" w:hAnsi="Arial" w:cs="Arial"/>
-                <w:sz w:val="22"/>
-                <w:szCs w:val="22"/>
-                <w:lang w:val="es-ES"/>
-              </w:rPr>
-              <w:t>login</w:t>
-            </w:r>
-            <w:proofErr w:type="spellEnd"/>
-            <w:r>
-              <w:rPr>
-                <w:rFonts w:ascii="Arial" w:hAnsi="Arial" w:cs="Arial"/>
-                <w:sz w:val="22"/>
-                <w:szCs w:val="22"/>
-                <w:lang w:val="es-ES"/>
-              </w:rPr>
-              <w:t>.</w:t>
+              <w:t>cerrada y se lo envía a la pagina de login.</w:t>
             </w:r>
             <w:r>
               <w:rPr>
@@ -29183,7 +28180,6 @@
                 <w:lang w:val="es-ES"/>
               </w:rPr>
             </w:pPr>
-            <w:proofErr w:type="spellStart"/>
             <w:r>
               <w:rPr>
                 <w:rFonts w:ascii="Arial" w:hAnsi="Arial" w:cs="Arial"/>
@@ -29192,18 +28188,7 @@
                 <w:szCs w:val="22"/>
                 <w:lang w:val="es-ES"/>
               </w:rPr>
-              <w:t>Postcondición</w:t>
-            </w:r>
-            <w:proofErr w:type="spellEnd"/>
-            <w:r>
-              <w:rPr>
-                <w:rFonts w:ascii="Arial" w:hAnsi="Arial" w:cs="Arial"/>
-                <w:b/>
-                <w:sz w:val="22"/>
-                <w:szCs w:val="22"/>
-                <w:lang w:val="es-ES"/>
-              </w:rPr>
-              <w:t xml:space="preserve">: </w:t>
+              <w:t xml:space="preserve">Postcondición: </w:t>
             </w:r>
           </w:p>
           <w:p>
@@ -29226,27 +28211,7 @@
                 <w:szCs w:val="22"/>
                 <w:lang w:val="es-ES"/>
               </w:rPr>
-              <w:t xml:space="preserve">Se borran los datos de la sesión actual y se envía a la pagina de </w:t>
-            </w:r>
-            <w:proofErr w:type="spellStart"/>
-            <w:r>
-              <w:rPr>
-                <w:rFonts w:ascii="Arial" w:hAnsi="Arial" w:cs="Arial"/>
-                <w:sz w:val="22"/>
-                <w:szCs w:val="22"/>
-                <w:lang w:val="es-ES"/>
-              </w:rPr>
-              <w:t>login</w:t>
-            </w:r>
-            <w:proofErr w:type="spellEnd"/>
-            <w:r>
-              <w:rPr>
-                <w:rFonts w:ascii="Arial" w:hAnsi="Arial" w:cs="Arial"/>
-                <w:sz w:val="22"/>
-                <w:szCs w:val="22"/>
-                <w:lang w:val="es-ES"/>
-              </w:rPr>
-              <w:t>.</w:t>
+              <w:t>Se borran los datos de la sesión actual y se envía a la pagina de login.</w:t>
             </w:r>
           </w:p>
         </w:tc>
@@ -29680,27 +28645,7 @@
                 <w:szCs w:val="22"/>
                 <w:lang w:val="es-ES"/>
               </w:rPr>
-              <w:t xml:space="preserve">El usuario da </w:t>
-            </w:r>
-            <w:proofErr w:type="spellStart"/>
-            <w:r>
-              <w:rPr>
-                <w:rFonts w:ascii="Arial" w:hAnsi="Arial" w:cs="Arial"/>
-                <w:sz w:val="22"/>
-                <w:szCs w:val="22"/>
-                <w:lang w:val="es-ES"/>
-              </w:rPr>
-              <w:t>click</w:t>
-            </w:r>
-            <w:proofErr w:type="spellEnd"/>
-            <w:r>
-              <w:rPr>
-                <w:rFonts w:ascii="Arial" w:hAnsi="Arial" w:cs="Arial"/>
-                <w:sz w:val="22"/>
-                <w:szCs w:val="22"/>
-                <w:lang w:val="es-ES"/>
-              </w:rPr>
-              <w:t xml:space="preserve"> en el botón cerrar sesión. </w:t>
+              <w:t xml:space="preserve">El usuario da click en el botón cerrar sesión. </w:t>
             </w:r>
             <w:r>
               <w:rPr>
@@ -29795,27 +28740,7 @@
                 <w:szCs w:val="22"/>
                 <w:lang w:val="es-ES"/>
               </w:rPr>
-              <w:t xml:space="preserve"> al usuario a la pagina de </w:t>
-            </w:r>
-            <w:proofErr w:type="spellStart"/>
-            <w:r>
-              <w:rPr>
-                <w:rFonts w:ascii="Arial" w:hAnsi="Arial" w:cs="Arial"/>
-                <w:sz w:val="22"/>
-                <w:szCs w:val="22"/>
-                <w:lang w:val="es-ES"/>
-              </w:rPr>
-              <w:t>login</w:t>
-            </w:r>
-            <w:proofErr w:type="spellEnd"/>
-            <w:r>
-              <w:rPr>
-                <w:rFonts w:ascii="Arial" w:hAnsi="Arial" w:cs="Arial"/>
-                <w:sz w:val="22"/>
-                <w:szCs w:val="22"/>
-                <w:lang w:val="es-ES"/>
-              </w:rPr>
-              <w:t>.</w:t>
+              <w:t xml:space="preserve"> al usuario a la pagina de login.</w:t>
             </w:r>
           </w:p>
         </w:tc>
@@ -32228,27 +31153,7 @@
           <w:szCs w:val="22"/>
           <w:lang w:val="es-ES"/>
         </w:rPr>
-        <w:t xml:space="preserve">Para mantener la misma línea de diseño de los diagramas de actividades, se utilizó la herramienta </w:t>
-      </w:r>
-      <w:proofErr w:type="spellStart"/>
-      <w:r>
-        <w:rPr>
-          <w:rFonts w:ascii="Arial" w:hAnsi="Arial" w:cs="Arial"/>
-          <w:sz w:val="22"/>
-          <w:szCs w:val="22"/>
-          <w:lang w:val="es-ES"/>
-        </w:rPr>
-        <w:t>StarUML</w:t>
-      </w:r>
-      <w:proofErr w:type="spellEnd"/>
-      <w:r>
-        <w:rPr>
-          <w:rFonts w:ascii="Arial" w:hAnsi="Arial" w:cs="Arial"/>
-          <w:sz w:val="22"/>
-          <w:szCs w:val="22"/>
-          <w:lang w:val="es-ES"/>
-        </w:rPr>
-        <w:t xml:space="preserve">. </w:t>
+        <w:t xml:space="preserve">Para mantener la misma línea de diseño de los diagramas de actividades, se utilizó la herramienta StarUML. </w:t>
       </w:r>
     </w:p>
     <w:p>
@@ -32425,27 +31330,7 @@
           <w:lang w:val="es-ES"/>
         </w:rPr>
         <w:br/>
-        <w:t xml:space="preserve">Diagrama de actividad – </w:t>
-      </w:r>
-      <w:proofErr w:type="spellStart"/>
-      <w:r>
-        <w:rPr>
-          <w:rFonts w:ascii="Arial" w:hAnsi="Arial" w:cs="Arial"/>
-          <w:sz w:val="22"/>
-          <w:szCs w:val="22"/>
-          <w:lang w:val="es-ES"/>
-        </w:rPr>
-        <w:t>Login</w:t>
-      </w:r>
-      <w:proofErr w:type="spellEnd"/>
-      <w:r>
-        <w:rPr>
-          <w:rFonts w:ascii="Arial" w:hAnsi="Arial" w:cs="Arial"/>
-          <w:sz w:val="22"/>
-          <w:szCs w:val="22"/>
-          <w:lang w:val="es-ES"/>
-        </w:rPr>
-        <w:t>.</w:t>
+        <w:t>Diagrama de actividad – Login.</w:t>
       </w:r>
     </w:p>
     <w:p>
@@ -33109,25 +31994,7 @@
           <w:szCs w:val="22"/>
         </w:rPr>
         <w:br/>
-        <w:t xml:space="preserve">Diagrama secuencia – </w:t>
-      </w:r>
-      <w:proofErr w:type="spellStart"/>
-      <w:r>
-        <w:rPr>
-          <w:rFonts w:ascii="Arial" w:hAnsi="Arial" w:cs="Arial"/>
-          <w:sz w:val="22"/>
-          <w:szCs w:val="22"/>
-        </w:rPr>
-        <w:t>login</w:t>
-      </w:r>
-      <w:proofErr w:type="spellEnd"/>
-      <w:r>
-        <w:rPr>
-          <w:rFonts w:ascii="Arial" w:hAnsi="Arial" w:cs="Arial"/>
-          <w:sz w:val="22"/>
-          <w:szCs w:val="22"/>
-        </w:rPr>
-        <w:t>.</w:t>
+        <w:t>Diagrama secuencia – login.</w:t>
       </w:r>
     </w:p>
     <w:p>
@@ -33402,61 +32269,7 @@
           <w:sz w:val="22"/>
           <w:szCs w:val="22"/>
         </w:rPr>
-        <w:t xml:space="preserve">Para este sistema se uso </w:t>
-      </w:r>
-      <w:proofErr w:type="spellStart"/>
-      <w:r>
-        <w:rPr>
-          <w:rFonts w:ascii="Arial" w:hAnsi="Arial" w:cs="Arial"/>
-          <w:sz w:val="22"/>
-          <w:szCs w:val="22"/>
-        </w:rPr>
-        <w:t>AngularJs</w:t>
-      </w:r>
-      <w:proofErr w:type="spellEnd"/>
-      <w:r>
-        <w:rPr>
-          <w:rFonts w:ascii="Arial" w:hAnsi="Arial" w:cs="Arial"/>
-          <w:sz w:val="22"/>
-          <w:szCs w:val="22"/>
-        </w:rPr>
-        <w:t xml:space="preserve">, es un </w:t>
-      </w:r>
-      <w:proofErr w:type="spellStart"/>
-      <w:r>
-        <w:rPr>
-          <w:rFonts w:ascii="Arial" w:hAnsi="Arial" w:cs="Arial"/>
-          <w:sz w:val="22"/>
-          <w:szCs w:val="22"/>
-        </w:rPr>
-        <w:t>framework</w:t>
-      </w:r>
-      <w:proofErr w:type="spellEnd"/>
-      <w:r>
-        <w:rPr>
-          <w:rFonts w:ascii="Arial" w:hAnsi="Arial" w:cs="Arial"/>
-          <w:sz w:val="22"/>
-          <w:szCs w:val="22"/>
-        </w:rPr>
-        <w:t xml:space="preserve">  en </w:t>
-      </w:r>
-      <w:proofErr w:type="spellStart"/>
-      <w:r>
-        <w:rPr>
-          <w:rFonts w:ascii="Arial" w:hAnsi="Arial" w:cs="Arial"/>
-          <w:sz w:val="22"/>
-          <w:szCs w:val="22"/>
-        </w:rPr>
-        <w:t>Javascript</w:t>
-      </w:r>
-      <w:proofErr w:type="spellEnd"/>
-      <w:r>
-        <w:rPr>
-          <w:rFonts w:ascii="Arial" w:hAnsi="Arial" w:cs="Arial"/>
-          <w:sz w:val="22"/>
-          <w:szCs w:val="22"/>
-        </w:rPr>
-        <w:t xml:space="preserve"> para el desarrollo de aplicaciones web con </w:t>
+        <w:t xml:space="preserve">Para este sistema se uso AngularJs, es un framework  en Javascript para el desarrollo de aplicaciones web con </w:t>
       </w:r>
       <w:r>
         <w:rPr>
@@ -33637,8 +32450,6 @@
           </wp:inline>
         </w:drawing>
       </w:r>
-      <w:bookmarkStart w:id="0" w:name="_GoBack"/>
-      <w:bookmarkEnd w:id="0"/>
     </w:p>
     <w:p>
       <w:pPr>
@@ -33774,61 +32585,7 @@
           <w:sz w:val="22"/>
           <w:szCs w:val="22"/>
         </w:rPr>
-        <w:t xml:space="preserve"> ficheros, filtres, </w:t>
-      </w:r>
-      <w:proofErr w:type="spellStart"/>
-      <w:r>
-        <w:rPr>
-          <w:rFonts w:ascii="Arial" w:hAnsi="Arial" w:cs="Arial"/>
-          <w:sz w:val="22"/>
-          <w:szCs w:val="22"/>
-        </w:rPr>
-        <w:t>directives</w:t>
-      </w:r>
-      <w:proofErr w:type="spellEnd"/>
-      <w:r>
-        <w:rPr>
-          <w:rFonts w:ascii="Arial" w:hAnsi="Arial" w:cs="Arial"/>
-          <w:sz w:val="22"/>
-          <w:szCs w:val="22"/>
-        </w:rPr>
-        <w:t xml:space="preserve">, </w:t>
-      </w:r>
-      <w:proofErr w:type="spellStart"/>
-      <w:r>
-        <w:rPr>
-          <w:rFonts w:ascii="Arial" w:hAnsi="Arial" w:cs="Arial"/>
-          <w:sz w:val="22"/>
-          <w:szCs w:val="22"/>
-        </w:rPr>
-        <w:t>controllers</w:t>
-      </w:r>
-      <w:proofErr w:type="spellEnd"/>
-      <w:r>
-        <w:rPr>
-          <w:rFonts w:ascii="Arial" w:hAnsi="Arial" w:cs="Arial"/>
-          <w:sz w:val="22"/>
-          <w:szCs w:val="22"/>
-        </w:rPr>
-        <w:t xml:space="preserve"> y </w:t>
-      </w:r>
-      <w:proofErr w:type="spellStart"/>
-      <w:r>
-        <w:rPr>
-          <w:rFonts w:ascii="Arial" w:hAnsi="Arial" w:cs="Arial"/>
-          <w:sz w:val="22"/>
-          <w:szCs w:val="22"/>
-        </w:rPr>
-        <w:t>services</w:t>
-      </w:r>
-      <w:proofErr w:type="spellEnd"/>
-      <w:r>
-        <w:rPr>
-          <w:rFonts w:ascii="Arial" w:hAnsi="Arial" w:cs="Arial"/>
-          <w:sz w:val="22"/>
-          <w:szCs w:val="22"/>
-        </w:rPr>
-        <w:t>.</w:t>
+        <w:t xml:space="preserve"> ficheros, filtres, directives, controllers y services.</w:t>
       </w:r>
     </w:p>
     <w:p>
@@ -33855,15 +32612,6 @@
           <w:szCs w:val="22"/>
         </w:rPr>
       </w:pPr>
-      <w:r>
-        <w:rPr>
-          <w:rFonts w:ascii="Arial" w:hAnsi="Arial" w:cs="Arial"/>
-          <w:b/>
-          <w:sz w:val="22"/>
-          <w:szCs w:val="22"/>
-        </w:rPr>
-        <w:t>Controllers.js</w:t>
-      </w:r>
     </w:p>
     <w:p>
       <w:pPr>
@@ -33872,10 +32620,21 @@
         </w:tabs>
         <w:rPr>
           <w:rFonts w:ascii="Arial" w:hAnsi="Arial" w:cs="Arial"/>
-          <w:sz w:val="22"/>
-          <w:szCs w:val="22"/>
-        </w:rPr>
-      </w:pPr>
+          <w:b/>
+          <w:sz w:val="22"/>
+          <w:szCs w:val="22"/>
+        </w:rPr>
+      </w:pPr>
+      <w:r>
+        <w:rPr>
+          <w:rFonts w:ascii="Arial" w:hAnsi="Arial" w:cs="Arial"/>
+          <w:b/>
+          <w:sz w:val="22"/>
+          <w:szCs w:val="22"/>
+        </w:rPr>
+        <w:lastRenderedPageBreak/>
+        <w:t>Controllers.js</w:t>
+      </w:r>
     </w:p>
     <w:p>
       <w:pPr>
@@ -33888,102 +32647,6 @@
           <w:szCs w:val="22"/>
         </w:rPr>
       </w:pPr>
-      <w:r>
-        <w:rPr>
-          <w:rFonts w:ascii="Arial" w:hAnsi="Arial" w:cs="Arial"/>
-          <w:sz w:val="22"/>
-          <w:szCs w:val="22"/>
-        </w:rPr>
-        <w:t xml:space="preserve">Los </w:t>
-      </w:r>
-      <w:proofErr w:type="spellStart"/>
-      <w:r>
-        <w:rPr>
-          <w:rFonts w:ascii="Arial" w:hAnsi="Arial" w:cs="Arial"/>
-          <w:sz w:val="22"/>
-          <w:szCs w:val="22"/>
-        </w:rPr>
-        <w:t>controllers</w:t>
-      </w:r>
-      <w:proofErr w:type="spellEnd"/>
-      <w:r>
-        <w:rPr>
-          <w:rFonts w:ascii="Arial" w:hAnsi="Arial" w:cs="Arial"/>
-          <w:sz w:val="22"/>
-          <w:szCs w:val="22"/>
-        </w:rPr>
-        <w:t xml:space="preserve"> son los encargados de inicializar y modificar la información que contienen los </w:t>
-      </w:r>
-      <w:proofErr w:type="spellStart"/>
-      <w:r>
-        <w:rPr>
-          <w:rFonts w:ascii="Arial" w:hAnsi="Arial" w:cs="Arial"/>
-          <w:sz w:val="22"/>
-          <w:szCs w:val="22"/>
-        </w:rPr>
-        <w:t>scopes</w:t>
-      </w:r>
-      <w:proofErr w:type="spellEnd"/>
-      <w:r>
-        <w:rPr>
-          <w:rFonts w:ascii="Arial" w:hAnsi="Arial" w:cs="Arial"/>
-          <w:sz w:val="22"/>
-          <w:szCs w:val="22"/>
-        </w:rPr>
-        <w:t xml:space="preserve"> (</w:t>
-      </w:r>
-      <w:r>
-        <w:rPr>
-          <w:rFonts w:ascii="Arial" w:hAnsi="Arial" w:cs="Arial"/>
-          <w:sz w:val="22"/>
-          <w:szCs w:val="22"/>
-        </w:rPr>
-        <w:t xml:space="preserve">Los </w:t>
-      </w:r>
-      <w:proofErr w:type="spellStart"/>
-      <w:r>
-        <w:rPr>
-          <w:rFonts w:ascii="Arial" w:hAnsi="Arial" w:cs="Arial"/>
-          <w:sz w:val="22"/>
-          <w:szCs w:val="22"/>
-        </w:rPr>
-        <w:t>scopes</w:t>
-      </w:r>
-      <w:proofErr w:type="spellEnd"/>
-      <w:r>
-        <w:rPr>
-          <w:rFonts w:ascii="Arial" w:hAnsi="Arial" w:cs="Arial"/>
-          <w:sz w:val="22"/>
-          <w:szCs w:val="22"/>
-        </w:rPr>
-        <w:t xml:space="preserve"> son los distintos contextos de ejecución sobre los que trabajan las expresiones de </w:t>
-      </w:r>
-      <w:proofErr w:type="spellStart"/>
-      <w:r>
-        <w:rPr>
-          <w:rFonts w:ascii="Arial" w:hAnsi="Arial" w:cs="Arial"/>
-          <w:sz w:val="22"/>
-          <w:szCs w:val="22"/>
-        </w:rPr>
-        <w:t>AngularJS</w:t>
-      </w:r>
-      <w:proofErr w:type="spellEnd"/>
-      <w:r>
-        <w:rPr>
-          <w:rFonts w:ascii="Arial" w:hAnsi="Arial" w:cs="Arial"/>
-          <w:sz w:val="22"/>
-          <w:szCs w:val="22"/>
-        </w:rPr>
-        <w:t>)</w:t>
-      </w:r>
-      <w:r>
-        <w:rPr>
-          <w:rFonts w:ascii="Arial" w:hAnsi="Arial" w:cs="Arial"/>
-          <w:sz w:val="22"/>
-          <w:szCs w:val="22"/>
-        </w:rPr>
-        <w:t xml:space="preserve"> en función de las necesidades de la aplicación.</w:t>
-      </w:r>
     </w:p>
     <w:p>
       <w:pPr>
@@ -33996,6 +32659,46 @@
           <w:szCs w:val="22"/>
         </w:rPr>
       </w:pPr>
+      <w:r>
+        <w:rPr>
+          <w:rFonts w:ascii="Arial" w:hAnsi="Arial" w:cs="Arial"/>
+          <w:sz w:val="22"/>
+          <w:szCs w:val="22"/>
+        </w:rPr>
+        <w:t>Los controllers son los encargados de inicializar y modificar la información que contienen los scopes</w:t>
+      </w:r>
+      <w:r>
+        <w:rPr>
+          <w:rFonts w:ascii="Arial" w:hAnsi="Arial" w:cs="Arial"/>
+          <w:sz w:val="22"/>
+          <w:szCs w:val="22"/>
+        </w:rPr>
+        <w:t xml:space="preserve"> (</w:t>
+      </w:r>
+      <w:r>
+        <w:rPr>
+          <w:rFonts w:ascii="Arial" w:hAnsi="Arial" w:cs="Arial"/>
+          <w:sz w:val="22"/>
+          <w:szCs w:val="22"/>
+        </w:rPr>
+        <w:t>Los scopes son los distintos contextos de ejecución sobre los que trabajan las expresiones de AngularJS</w:t>
+      </w:r>
+      <w:r>
+        <w:rPr>
+          <w:rFonts w:ascii="Arial" w:hAnsi="Arial" w:cs="Arial"/>
+          <w:sz w:val="22"/>
+          <w:szCs w:val="22"/>
+        </w:rPr>
+        <w:t>)</w:t>
+      </w:r>
+      <w:r>
+        <w:rPr>
+          <w:rFonts w:ascii="Arial" w:hAnsi="Arial" w:cs="Arial"/>
+          <w:sz w:val="22"/>
+          <w:szCs w:val="22"/>
+        </w:rPr>
+        <w:t xml:space="preserve"> en función de las necesidades de la aplicación.</w:t>
+      </w:r>
     </w:p>
     <w:p>
       <w:pPr>
@@ -34008,48 +32711,6 @@
           <w:szCs w:val="22"/>
         </w:rPr>
       </w:pPr>
-      <w:r>
-        <w:rPr>
-          <w:rFonts w:ascii="Arial" w:hAnsi="Arial" w:cs="Arial"/>
-          <w:sz w:val="22"/>
-          <w:szCs w:val="22"/>
-        </w:rPr>
-        <w:t>También</w:t>
-      </w:r>
-      <w:r>
-        <w:rPr>
-          <w:rFonts w:ascii="Arial" w:hAnsi="Arial" w:cs="Arial"/>
-          <w:sz w:val="22"/>
-          <w:szCs w:val="22"/>
-        </w:rPr>
-        <w:t xml:space="preserve"> se pueden </w:t>
-      </w:r>
-      <w:r>
-        <w:rPr>
-          <w:rFonts w:ascii="Arial" w:hAnsi="Arial" w:cs="Arial"/>
-          <w:sz w:val="22"/>
-          <w:szCs w:val="22"/>
-        </w:rPr>
-        <w:t xml:space="preserve">declarar funciones en el </w:t>
-      </w:r>
-      <w:proofErr w:type="spellStart"/>
-      <w:r>
-        <w:rPr>
-          <w:rFonts w:ascii="Arial" w:hAnsi="Arial" w:cs="Arial"/>
-          <w:sz w:val="22"/>
-          <w:szCs w:val="22"/>
-        </w:rPr>
-        <w:t>scope</w:t>
-      </w:r>
-      <w:proofErr w:type="spellEnd"/>
-      <w:r>
-        <w:rPr>
-          <w:rFonts w:ascii="Arial" w:hAnsi="Arial" w:cs="Arial"/>
-          <w:sz w:val="22"/>
-          <w:szCs w:val="22"/>
-        </w:rPr>
-        <w:t xml:space="preserve"> que se podrán utilizar más tarde o ser llamadas desde la vista.</w:t>
-      </w:r>
     </w:p>
     <w:p>
       <w:pPr>
@@ -34062,6 +32723,30 @@
           <w:szCs w:val="22"/>
         </w:rPr>
       </w:pPr>
+      <w:r>
+        <w:rPr>
+          <w:rFonts w:ascii="Arial" w:hAnsi="Arial" w:cs="Arial"/>
+          <w:sz w:val="22"/>
+          <w:szCs w:val="22"/>
+        </w:rPr>
+        <w:t>También</w:t>
+      </w:r>
+      <w:r>
+        <w:rPr>
+          <w:rFonts w:ascii="Arial" w:hAnsi="Arial" w:cs="Arial"/>
+          <w:sz w:val="22"/>
+          <w:szCs w:val="22"/>
+        </w:rPr>
+        <w:t xml:space="preserve"> se pueden </w:t>
+      </w:r>
+      <w:r>
+        <w:rPr>
+          <w:rFonts w:ascii="Arial" w:hAnsi="Arial" w:cs="Arial"/>
+          <w:sz w:val="22"/>
+          <w:szCs w:val="22"/>
+        </w:rPr>
+        <w:t>declarar funciones en el scope que se podrán utilizar más tarde o ser llamadas desde la vista.</w:t>
+      </w:r>
     </w:p>
     <w:p>
       <w:pPr>
@@ -34086,6 +32771,14 @@
           <w:szCs w:val="22"/>
         </w:rPr>
       </w:pPr>
+      <w:r>
+        <w:rPr>
+          <w:rFonts w:ascii="Arial" w:hAnsi="Arial" w:cs="Arial"/>
+          <w:sz w:val="22"/>
+          <w:szCs w:val="22"/>
+        </w:rPr>
+        <w:t>En la imagen se muestra un diagrama en alto nivel cada uno de los controladores que se van a usar en el sistema, los controladores en AngularJs son los encargados de procesar la lógica para cada una de las vistas sin embargo puede existir un controlador para varias vistas de esta manera se reutilizan funciones en común que tengan las vistas.</w:t>
+      </w:r>
     </w:p>
     <w:p>
       <w:pPr>
@@ -34104,21 +32797,78 @@
         <w:tabs>
           <w:tab w:val="left" w:pos="1175"/>
         </w:tabs>
-        <w:rPr>
-          <w:rFonts w:ascii="Arial" w:hAnsi="Arial" w:cs="Arial"/>
-          <w:b/>
-          <w:sz w:val="22"/>
-          <w:szCs w:val="22"/>
-        </w:rPr>
-      </w:pPr>
-      <w:r>
-        <w:rPr>
-          <w:rFonts w:ascii="Arial" w:hAnsi="Arial" w:cs="Arial"/>
-          <w:b/>
-          <w:sz w:val="22"/>
-          <w:szCs w:val="22"/>
-        </w:rPr>
-        <w:t>Directives.js</w:t>
+        <w:jc w:val="center"/>
+        <w:rPr>
+          <w:rFonts w:ascii="Arial" w:hAnsi="Arial" w:cs="Arial"/>
+          <w:sz w:val="22"/>
+          <w:szCs w:val="22"/>
+        </w:rPr>
+      </w:pPr>
+      <w:r>
+        <w:rPr>
+          <w:rFonts w:ascii="Arial" w:hAnsi="Arial" w:cs="Arial"/>
+          <w:noProof/>
+          <w:sz w:val="22"/>
+          <w:szCs w:val="22"/>
+          <w:lang w:val="es-ES" w:eastAsia="es-ES"/>
+        </w:rPr>
+        <w:drawing>
+          <wp:inline distT="0" distB="0" distL="0" distR="0" wp14:anchorId="7295B936" wp14:editId="71F2A0A2">
+            <wp:extent cx="5296373" cy="5488849"/>
+            <wp:effectExtent l="0" t="0" r="0" b="0"/>
+            <wp:docPr id="22" name="Imagen 22" descr="Macintosh HD:Users:kero:Desarrollo:UK:SeguimientoTalentoDigital:Documentacion:Clases:DCControladores.png"/>
+            <wp:cNvGraphicFramePr>
+              <a:graphicFrameLocks xmlns:a="http://schemas.openxmlformats.org/drawingml/2006/main" noChangeAspect="1"/>
+            </wp:cNvGraphicFramePr>
+            <a:graphic xmlns:a="http://schemas.openxmlformats.org/drawingml/2006/main">
+              <a:graphicData uri="http://schemas.openxmlformats.org/drawingml/2006/picture">
+                <pic:pic xmlns:pic="http://schemas.openxmlformats.org/drawingml/2006/picture">
+                  <pic:nvPicPr>
+                    <pic:cNvPr id="0" name="Picture 2" descr="Macintosh HD:Users:kero:Desarrollo:UK:SeguimientoTalentoDigital:Documentacion:Clases:DCControladores.png"/>
+                    <pic:cNvPicPr>
+                      <a:picLocks noChangeAspect="1" noChangeArrowheads="1"/>
+                    </pic:cNvPicPr>
+                  </pic:nvPicPr>
+                  <pic:blipFill>
+                    <a:blip r:embed="rId28">
+                      <a:extLst>
+                        <a:ext uri="{28A0092B-C50C-407E-A947-70E740481C1C}">
+                          <a14:useLocalDpi xmlns:a14="http://schemas.microsoft.com/office/drawing/2010/main" val="0"/>
+                        </a:ext>
+                      </a:extLst>
+                    </a:blip>
+                    <a:srcRect/>
+                    <a:stretch>
+                      <a:fillRect/>
+                    </a:stretch>
+                  </pic:blipFill>
+                  <pic:spPr bwMode="auto">
+                    <a:xfrm>
+                      <a:off x="0" y="0"/>
+                      <a:ext cx="5296877" cy="5489371"/>
+                    </a:xfrm>
+                    <a:prstGeom prst="rect">
+                      <a:avLst/>
+                    </a:prstGeom>
+                    <a:noFill/>
+                    <a:ln>
+                      <a:noFill/>
+                    </a:ln>
+                  </pic:spPr>
+                </pic:pic>
+              </a:graphicData>
+            </a:graphic>
+          </wp:inline>
+        </w:drawing>
+      </w:r>
+      <w:r>
+        <w:rPr>
+          <w:rFonts w:ascii="Arial" w:hAnsi="Arial" w:cs="Arial"/>
+          <w:sz w:val="22"/>
+          <w:szCs w:val="22"/>
+        </w:rPr>
+        <w:br/>
+        <w:t>Diagrama de clases controladores.</w:t>
       </w:r>
     </w:p>
     <w:p>
@@ -34144,30 +32894,6 @@
           <w:szCs w:val="22"/>
         </w:rPr>
       </w:pPr>
-      <w:r>
-        <w:rPr>
-          <w:rFonts w:ascii="Arial" w:hAnsi="Arial" w:cs="Arial"/>
-          <w:sz w:val="22"/>
-          <w:szCs w:val="22"/>
-        </w:rPr>
-        <w:t>Mediante el uso de las directivas se pueden extender sintaxis de HTML y darle el comportamiento según el objetivo que se quiera llegar a tener</w:t>
-      </w:r>
-      <w:r>
-        <w:rPr>
-          <w:rFonts w:ascii="Arial" w:hAnsi="Arial" w:cs="Arial"/>
-          <w:sz w:val="22"/>
-          <w:szCs w:val="22"/>
-        </w:rPr>
-        <w:t xml:space="preserve">. </w:t>
-      </w:r>
-      <w:r>
-        <w:rPr>
-          <w:rFonts w:ascii="Arial" w:hAnsi="Arial" w:cs="Arial"/>
-          <w:sz w:val="22"/>
-          <w:szCs w:val="22"/>
-        </w:rPr>
-        <w:t>Se pueden crear directivas a nivel de elemento o de un atributo en particular, de clase y de comentario.</w:t>
-      </w:r>
     </w:p>
     <w:p>
       <w:pPr>
@@ -34176,10 +32902,20 @@
         </w:tabs>
         <w:rPr>
           <w:rFonts w:ascii="Arial" w:hAnsi="Arial" w:cs="Arial"/>
-          <w:sz w:val="22"/>
-          <w:szCs w:val="22"/>
-        </w:rPr>
-      </w:pPr>
+          <w:b/>
+          <w:sz w:val="22"/>
+          <w:szCs w:val="22"/>
+        </w:rPr>
+      </w:pPr>
+      <w:r>
+        <w:rPr>
+          <w:rFonts w:ascii="Arial" w:hAnsi="Arial" w:cs="Arial"/>
+          <w:b/>
+          <w:sz w:val="22"/>
+          <w:szCs w:val="22"/>
+        </w:rPr>
+        <w:t>Directives.js</w:t>
+      </w:r>
     </w:p>
     <w:p>
       <w:pPr>
@@ -34188,20 +32924,10 @@
         </w:tabs>
         <w:rPr>
           <w:rFonts w:ascii="Arial" w:hAnsi="Arial" w:cs="Arial"/>
-          <w:b/>
-          <w:sz w:val="22"/>
-          <w:szCs w:val="22"/>
-        </w:rPr>
-      </w:pPr>
-      <w:r>
-        <w:rPr>
-          <w:rFonts w:ascii="Arial" w:hAnsi="Arial" w:cs="Arial"/>
-          <w:b/>
-          <w:sz w:val="22"/>
-          <w:szCs w:val="22"/>
-        </w:rPr>
-        <w:t>Filters.js</w:t>
-      </w:r>
+          <w:sz w:val="22"/>
+          <w:szCs w:val="22"/>
+        </w:rPr>
+      </w:pPr>
     </w:p>
     <w:p>
       <w:pPr>
@@ -34214,6 +32940,30 @@
           <w:szCs w:val="22"/>
         </w:rPr>
       </w:pPr>
+      <w:r>
+        <w:rPr>
+          <w:rFonts w:ascii="Arial" w:hAnsi="Arial" w:cs="Arial"/>
+          <w:sz w:val="22"/>
+          <w:szCs w:val="22"/>
+        </w:rPr>
+        <w:t>Mediante el uso de las directivas se pueden extender sintaxis de HTML y darle el comportamiento según el objetivo que se quiera llegar a tener</w:t>
+      </w:r>
+      <w:r>
+        <w:rPr>
+          <w:rFonts w:ascii="Arial" w:hAnsi="Arial" w:cs="Arial"/>
+          <w:sz w:val="22"/>
+          <w:szCs w:val="22"/>
+        </w:rPr>
+        <w:t xml:space="preserve">. </w:t>
+      </w:r>
+      <w:r>
+        <w:rPr>
+          <w:rFonts w:ascii="Arial" w:hAnsi="Arial" w:cs="Arial"/>
+          <w:sz w:val="22"/>
+          <w:szCs w:val="22"/>
+        </w:rPr>
+        <w:t>Se pueden crear directivas a nivel de elemento o de un atributo en particular, de clase y de comentario.</w:t>
+      </w:r>
     </w:p>
     <w:p>
       <w:pPr>
@@ -34226,62 +32976,6 @@
           <w:szCs w:val="22"/>
         </w:rPr>
       </w:pPr>
-      <w:r>
-        <w:rPr>
-          <w:rFonts w:ascii="Arial" w:hAnsi="Arial" w:cs="Arial"/>
-          <w:sz w:val="22"/>
-          <w:szCs w:val="22"/>
-        </w:rPr>
-        <w:t xml:space="preserve">En este fichero </w:t>
-      </w:r>
-      <w:r>
-        <w:rPr>
-          <w:rFonts w:ascii="Arial" w:hAnsi="Arial" w:cs="Arial"/>
-          <w:sz w:val="22"/>
-          <w:szCs w:val="22"/>
-        </w:rPr>
-        <w:t>estarán</w:t>
-      </w:r>
-      <w:r>
-        <w:rPr>
-          <w:rFonts w:ascii="Arial" w:hAnsi="Arial" w:cs="Arial"/>
-          <w:sz w:val="22"/>
-          <w:szCs w:val="22"/>
-        </w:rPr>
-        <w:t xml:space="preserve"> ubicados los filtros que se vayan a crear para </w:t>
-      </w:r>
-      <w:r>
-        <w:rPr>
-          <w:rFonts w:ascii="Arial" w:hAnsi="Arial" w:cs="Arial"/>
-          <w:sz w:val="22"/>
-          <w:szCs w:val="22"/>
-        </w:rPr>
-        <w:t>modificar</w:t>
-      </w:r>
-      <w:r>
-        <w:rPr>
-          <w:rFonts w:ascii="Arial" w:hAnsi="Arial" w:cs="Arial"/>
-          <w:sz w:val="22"/>
-          <w:szCs w:val="22"/>
-        </w:rPr>
-        <w:t xml:space="preserve"> la </w:t>
-      </w:r>
-      <w:r>
-        <w:rPr>
-          <w:rFonts w:ascii="Arial" w:hAnsi="Arial" w:cs="Arial"/>
-          <w:sz w:val="22"/>
-          <w:szCs w:val="22"/>
-        </w:rPr>
-        <w:t>información</w:t>
-      </w:r>
-      <w:r>
-        <w:rPr>
-          <w:rFonts w:ascii="Arial" w:hAnsi="Arial" w:cs="Arial"/>
-          <w:sz w:val="22"/>
-          <w:szCs w:val="22"/>
-        </w:rPr>
-        <w:t xml:space="preserve"> que se esta mostrando en la vista.</w:t>
-      </w:r>
     </w:p>
     <w:p>
       <w:pPr>
@@ -34290,10 +32984,20 @@
         </w:tabs>
         <w:rPr>
           <w:rFonts w:ascii="Arial" w:hAnsi="Arial" w:cs="Arial"/>
-          <w:sz w:val="22"/>
-          <w:szCs w:val="22"/>
-        </w:rPr>
-      </w:pPr>
+          <w:b/>
+          <w:sz w:val="22"/>
+          <w:szCs w:val="22"/>
+        </w:rPr>
+      </w:pPr>
+      <w:r>
+        <w:rPr>
+          <w:rFonts w:ascii="Arial" w:hAnsi="Arial" w:cs="Arial"/>
+          <w:b/>
+          <w:sz w:val="22"/>
+          <w:szCs w:val="22"/>
+        </w:rPr>
+        <w:t>Filters.js</w:t>
+      </w:r>
     </w:p>
     <w:p>
       <w:pPr>
@@ -34302,20 +33006,10 @@
         </w:tabs>
         <w:rPr>
           <w:rFonts w:ascii="Arial" w:hAnsi="Arial" w:cs="Arial"/>
-          <w:b/>
-          <w:sz w:val="22"/>
-          <w:szCs w:val="22"/>
-        </w:rPr>
-      </w:pPr>
-      <w:r>
-        <w:rPr>
-          <w:rFonts w:ascii="Arial" w:hAnsi="Arial" w:cs="Arial"/>
-          <w:b/>
-          <w:sz w:val="22"/>
-          <w:szCs w:val="22"/>
-        </w:rPr>
-        <w:t>Services.js</w:t>
-      </w:r>
+          <w:sz w:val="22"/>
+          <w:szCs w:val="22"/>
+        </w:rPr>
+      </w:pPr>
     </w:p>
     <w:p>
       <w:pPr>
@@ -34324,11 +33018,66 @@
         </w:tabs>
         <w:rPr>
           <w:rFonts w:ascii="Arial" w:hAnsi="Arial" w:cs="Arial"/>
-          <w:b/>
-          <w:sz w:val="22"/>
-          <w:szCs w:val="22"/>
-        </w:rPr>
-      </w:pPr>
+          <w:sz w:val="22"/>
+          <w:szCs w:val="22"/>
+        </w:rPr>
+      </w:pPr>
+      <w:r>
+        <w:rPr>
+          <w:rFonts w:ascii="Arial" w:hAnsi="Arial" w:cs="Arial"/>
+          <w:sz w:val="22"/>
+          <w:szCs w:val="22"/>
+        </w:rPr>
+        <w:t xml:space="preserve">En este fichero </w:t>
+      </w:r>
+      <w:r>
+        <w:rPr>
+          <w:rFonts w:ascii="Arial" w:hAnsi="Arial" w:cs="Arial"/>
+          <w:sz w:val="22"/>
+          <w:szCs w:val="22"/>
+        </w:rPr>
+        <w:t>estarán</w:t>
+      </w:r>
+      <w:r>
+        <w:rPr>
+          <w:rFonts w:ascii="Arial" w:hAnsi="Arial" w:cs="Arial"/>
+          <w:sz w:val="22"/>
+          <w:szCs w:val="22"/>
+        </w:rPr>
+        <w:t xml:space="preserve"> ubicados los filtros que se vayan a crear para </w:t>
+      </w:r>
+      <w:r>
+        <w:rPr>
+          <w:rFonts w:ascii="Arial" w:hAnsi="Arial" w:cs="Arial"/>
+          <w:sz w:val="22"/>
+          <w:szCs w:val="22"/>
+        </w:rPr>
+        <w:t>modificar</w:t>
+      </w:r>
+      <w:r>
+        <w:rPr>
+          <w:rFonts w:ascii="Arial" w:hAnsi="Arial" w:cs="Arial"/>
+          <w:sz w:val="22"/>
+          <w:szCs w:val="22"/>
+        </w:rPr>
+        <w:t xml:space="preserve"> la </w:t>
+      </w:r>
+      <w:r>
+        <w:rPr>
+          <w:rFonts w:ascii="Arial" w:hAnsi="Arial" w:cs="Arial"/>
+          <w:sz w:val="22"/>
+          <w:szCs w:val="22"/>
+        </w:rPr>
+        <w:t>información</w:t>
+      </w:r>
+      <w:r>
+        <w:rPr>
+          <w:rFonts w:ascii="Arial" w:hAnsi="Arial" w:cs="Arial"/>
+          <w:sz w:val="22"/>
+          <w:szCs w:val="22"/>
+        </w:rPr>
+        <w:t xml:space="preserve"> que se esta mostrando en la vista.</w:t>
+      </w:r>
     </w:p>
     <w:p>
       <w:pPr>
@@ -34341,50 +33090,6 @@
           <w:szCs w:val="22"/>
         </w:rPr>
       </w:pPr>
-      <w:r>
-        <w:rPr>
-          <w:rFonts w:ascii="Arial" w:hAnsi="Arial" w:cs="Arial"/>
-          <w:sz w:val="22"/>
-          <w:szCs w:val="22"/>
-        </w:rPr>
-        <w:t xml:space="preserve">En este fichero se encuentran ubicados los </w:t>
-      </w:r>
-      <w:proofErr w:type="spellStart"/>
-      <w:r>
-        <w:rPr>
-          <w:rFonts w:ascii="Arial" w:hAnsi="Arial" w:cs="Arial"/>
-          <w:sz w:val="22"/>
-          <w:szCs w:val="22"/>
-        </w:rPr>
-        <w:t>services</w:t>
-      </w:r>
-      <w:proofErr w:type="spellEnd"/>
-      <w:r>
-        <w:rPr>
-          <w:rFonts w:ascii="Arial" w:hAnsi="Arial" w:cs="Arial"/>
-          <w:sz w:val="22"/>
-          <w:szCs w:val="22"/>
-        </w:rPr>
-        <w:t xml:space="preserve"> y </w:t>
-      </w:r>
-      <w:proofErr w:type="spellStart"/>
-      <w:r>
-        <w:rPr>
-          <w:rFonts w:ascii="Arial" w:hAnsi="Arial" w:cs="Arial"/>
-          <w:sz w:val="22"/>
-          <w:szCs w:val="22"/>
-        </w:rPr>
-        <w:t>factories</w:t>
-      </w:r>
-      <w:proofErr w:type="spellEnd"/>
-      <w:r>
-        <w:rPr>
-          <w:rFonts w:ascii="Arial" w:hAnsi="Arial" w:cs="Arial"/>
-          <w:sz w:val="22"/>
-          <w:szCs w:val="22"/>
-        </w:rPr>
-        <w:t>, utilizados para comunicarse con el servidor y compartir y reutilizar estos mismos en los controladores, de esta manera se pueden reutilizar funciones.</w:t>
-      </w:r>
     </w:p>
     <w:p>
       <w:pPr>
@@ -34393,10 +33098,20 @@
         </w:tabs>
         <w:rPr>
           <w:rFonts w:ascii="Arial" w:hAnsi="Arial" w:cs="Arial"/>
-          <w:sz w:val="22"/>
-          <w:szCs w:val="22"/>
-        </w:rPr>
-      </w:pPr>
+          <w:b/>
+          <w:sz w:val="22"/>
+          <w:szCs w:val="22"/>
+        </w:rPr>
+      </w:pPr>
+      <w:r>
+        <w:rPr>
+          <w:rFonts w:ascii="Arial" w:hAnsi="Arial" w:cs="Arial"/>
+          <w:b/>
+          <w:sz w:val="22"/>
+          <w:szCs w:val="22"/>
+        </w:rPr>
+        <w:t>Services.js</w:t>
+      </w:r>
     </w:p>
     <w:p>
       <w:pPr>
@@ -34410,15 +33125,6 @@
           <w:szCs w:val="22"/>
         </w:rPr>
       </w:pPr>
-      <w:r>
-        <w:rPr>
-          <w:rFonts w:ascii="Arial" w:hAnsi="Arial" w:cs="Arial"/>
-          <w:b/>
-          <w:sz w:val="22"/>
-          <w:szCs w:val="22"/>
-        </w:rPr>
-        <w:t>Constantes.js</w:t>
-      </w:r>
     </w:p>
     <w:p>
       <w:pPr>
@@ -34427,11 +33133,18 @@
         </w:tabs>
         <w:rPr>
           <w:rFonts w:ascii="Arial" w:hAnsi="Arial" w:cs="Arial"/>
-          <w:b/>
-          <w:sz w:val="22"/>
-          <w:szCs w:val="22"/>
-        </w:rPr>
-      </w:pPr>
+          <w:sz w:val="22"/>
+          <w:szCs w:val="22"/>
+        </w:rPr>
+      </w:pPr>
+      <w:r>
+        <w:rPr>
+          <w:rFonts w:ascii="Arial" w:hAnsi="Arial" w:cs="Arial"/>
+          <w:sz w:val="22"/>
+          <w:szCs w:val="22"/>
+        </w:rPr>
+        <w:t>En este fichero se encuentran ubicados los services y factories, utilizados para comunicarse con el servidor y compartir y reutilizar estos mismos en los controladores, de esta manera se pueden reutilizar funciones.</w:t>
+      </w:r>
     </w:p>
     <w:p>
       <w:pPr>
@@ -34444,14 +33157,6 @@
           <w:szCs w:val="22"/>
         </w:rPr>
       </w:pPr>
-      <w:r>
-        <w:rPr>
-          <w:rFonts w:ascii="Arial" w:hAnsi="Arial" w:cs="Arial"/>
-          <w:sz w:val="22"/>
-          <w:szCs w:val="22"/>
-        </w:rPr>
-        <w:t>En este fichero se van almacenar todas las constantes que se van a usar en el sistema con el objetivo de optimizar el uso de ellas en los diferentes ficheros que las necesiten usar.</w:t>
-      </w:r>
     </w:p>
     <w:p>
       <w:pPr>
@@ -34460,10 +33165,20 @@
         </w:tabs>
         <w:rPr>
           <w:rFonts w:ascii="Arial" w:hAnsi="Arial" w:cs="Arial"/>
-          <w:sz w:val="22"/>
-          <w:szCs w:val="22"/>
-        </w:rPr>
-      </w:pPr>
+          <w:b/>
+          <w:sz w:val="22"/>
+          <w:szCs w:val="22"/>
+        </w:rPr>
+      </w:pPr>
+      <w:r>
+        <w:rPr>
+          <w:rFonts w:ascii="Arial" w:hAnsi="Arial" w:cs="Arial"/>
+          <w:b/>
+          <w:sz w:val="22"/>
+          <w:szCs w:val="22"/>
+        </w:rPr>
+        <w:t>Constantes.js</w:t>
+      </w:r>
     </w:p>
     <w:p>
       <w:pPr>
@@ -34472,51 +33187,72 @@
         </w:tabs>
         <w:rPr>
           <w:rFonts w:ascii="Arial" w:hAnsi="Arial" w:cs="Arial"/>
-          <w:sz w:val="22"/>
-          <w:szCs w:val="22"/>
-        </w:rPr>
-      </w:pPr>
-      <w:r>
-        <w:rPr>
-          <w:rFonts w:ascii="Arial" w:hAnsi="Arial" w:cs="Arial"/>
-          <w:sz w:val="22"/>
-          <w:szCs w:val="22"/>
-        </w:rPr>
-        <w:t xml:space="preserve">En la imagen se muestra un </w:t>
-      </w:r>
-      <w:r>
-        <w:rPr>
-          <w:rFonts w:ascii="Arial" w:hAnsi="Arial" w:cs="Arial"/>
-          <w:sz w:val="22"/>
-          <w:szCs w:val="22"/>
-        </w:rPr>
-        <w:t xml:space="preserve">diagrama en alto nivel cada uno de los controladores que se van a usar en el sistema, </w:t>
-      </w:r>
-      <w:r>
-        <w:rPr>
-          <w:rFonts w:ascii="Arial" w:hAnsi="Arial" w:cs="Arial"/>
-          <w:sz w:val="22"/>
-          <w:szCs w:val="22"/>
-        </w:rPr>
-        <w:t xml:space="preserve">los controladores en </w:t>
-      </w:r>
-      <w:proofErr w:type="spellStart"/>
-      <w:r>
-        <w:rPr>
-          <w:rFonts w:ascii="Arial" w:hAnsi="Arial" w:cs="Arial"/>
-          <w:sz w:val="22"/>
-          <w:szCs w:val="22"/>
-        </w:rPr>
-        <w:t>AngularJs</w:t>
-      </w:r>
-      <w:proofErr w:type="spellEnd"/>
-      <w:r>
-        <w:rPr>
-          <w:rFonts w:ascii="Arial" w:hAnsi="Arial" w:cs="Arial"/>
-          <w:sz w:val="22"/>
-          <w:szCs w:val="22"/>
-        </w:rPr>
-        <w:t xml:space="preserve"> son los encargados de procesar la lógica para cada una de las vistas sin embargo puede existir un controlador para varias vistas de esta manera se reutilizan funciones en común que tengan las vistas.</w:t>
+          <w:b/>
+          <w:sz w:val="22"/>
+          <w:szCs w:val="22"/>
+        </w:rPr>
+      </w:pPr>
+    </w:p>
+    <w:p>
+      <w:pPr>
+        <w:tabs>
+          <w:tab w:val="left" w:pos="1175"/>
+        </w:tabs>
+        <w:rPr>
+          <w:rFonts w:ascii="Arial" w:hAnsi="Arial" w:cs="Arial"/>
+          <w:sz w:val="22"/>
+          <w:szCs w:val="22"/>
+        </w:rPr>
+      </w:pPr>
+      <w:r>
+        <w:rPr>
+          <w:rFonts w:ascii="Arial" w:hAnsi="Arial" w:cs="Arial"/>
+          <w:sz w:val="22"/>
+          <w:szCs w:val="22"/>
+        </w:rPr>
+        <w:t>En este fichero se van almacenar todas las constantes que se van a usar en el sistema con el objetivo de optimizar el uso de ellas en los diferentes ficheros que las necesiten usar.</w:t>
+      </w:r>
+    </w:p>
+    <w:p>
+      <w:pPr>
+        <w:tabs>
+          <w:tab w:val="left" w:pos="1175"/>
+        </w:tabs>
+        <w:rPr>
+          <w:rFonts w:ascii="Arial" w:hAnsi="Arial" w:cs="Arial"/>
+          <w:sz w:val="22"/>
+          <w:szCs w:val="22"/>
+        </w:rPr>
+      </w:pPr>
+    </w:p>
+    <w:p>
+      <w:pPr>
+        <w:tabs>
+          <w:tab w:val="left" w:pos="1175"/>
+        </w:tabs>
+        <w:rPr>
+          <w:rFonts w:ascii="Arial" w:hAnsi="Arial" w:cs="Arial"/>
+          <w:sz w:val="22"/>
+          <w:szCs w:val="22"/>
+        </w:rPr>
+      </w:pPr>
+      <w:r>
+        <w:rPr>
+          <w:rFonts w:ascii="Arial" w:hAnsi="Arial" w:cs="Arial"/>
+          <w:sz w:val="22"/>
+          <w:szCs w:val="22"/>
+        </w:rPr>
+        <w:t>En el siguien</w:t>
+      </w:r>
+      <w:bookmarkStart w:id="0" w:name="_GoBack"/>
+      <w:bookmarkEnd w:id="0"/>
+      <w:r>
+        <w:rPr>
+          <w:rFonts w:ascii="Arial" w:hAnsi="Arial" w:cs="Arial"/>
+          <w:sz w:val="22"/>
+          <w:szCs w:val="22"/>
+        </w:rPr>
+        <w:t xml:space="preserve">te diagrama se muestra un diagrama en alto nivel de cómo están agrupadas las constantes de acuerdo a sus objetivos en común para ser usados mas adelante en cada uno de los controladores de la aplicación. </w:t>
       </w:r>
     </w:p>
     <w:p>
@@ -34582,7 +33318,7 @@
                     </pic:cNvPicPr>
                   </pic:nvPicPr>
                   <pic:blipFill>
-                    <a:blip r:embed="rId28">
+                    <a:blip r:embed="rId29">
                       <a:extLst>
                         <a:ext uri="{28A0092B-C50C-407E-A947-70E740481C1C}">
                           <a14:useLocalDpi xmlns:a14="http://schemas.microsoft.com/office/drawing/2010/main" val="0"/>
@@ -34940,61 +33676,7 @@
           <w:sz w:val="22"/>
           <w:szCs w:val="22"/>
         </w:rPr>
-        <w:t xml:space="preserve"> sistema se utilizara una base de datos en formato JSON ya que es una base de datos </w:t>
-      </w:r>
-      <w:proofErr w:type="spellStart"/>
-      <w:r>
-        <w:rPr>
-          <w:rFonts w:ascii="Arial" w:hAnsi="Arial" w:cs="Arial"/>
-          <w:sz w:val="22"/>
-          <w:szCs w:val="22"/>
-        </w:rPr>
-        <w:t>noSQL</w:t>
-      </w:r>
-      <w:proofErr w:type="spellEnd"/>
-      <w:r>
-        <w:rPr>
-          <w:rFonts w:ascii="Arial" w:hAnsi="Arial" w:cs="Arial"/>
-          <w:sz w:val="22"/>
-          <w:szCs w:val="22"/>
-        </w:rPr>
-        <w:t xml:space="preserve">. Utilizando objetos, arreglos y datos nativos como </w:t>
-      </w:r>
-      <w:proofErr w:type="spellStart"/>
-      <w:r>
-        <w:rPr>
-          <w:rFonts w:ascii="Arial" w:hAnsi="Arial" w:cs="Arial"/>
-          <w:sz w:val="22"/>
-          <w:szCs w:val="22"/>
-        </w:rPr>
-        <w:t>String</w:t>
-      </w:r>
-      <w:proofErr w:type="spellEnd"/>
-      <w:r>
-        <w:rPr>
-          <w:rFonts w:ascii="Arial" w:hAnsi="Arial" w:cs="Arial"/>
-          <w:sz w:val="22"/>
-          <w:szCs w:val="22"/>
-        </w:rPr>
-        <w:t xml:space="preserve">  y </w:t>
-      </w:r>
-      <w:proofErr w:type="spellStart"/>
-      <w:r>
-        <w:rPr>
-          <w:rFonts w:ascii="Arial" w:hAnsi="Arial" w:cs="Arial"/>
-          <w:sz w:val="22"/>
-          <w:szCs w:val="22"/>
-        </w:rPr>
-        <w:t>Number</w:t>
-      </w:r>
-      <w:proofErr w:type="spellEnd"/>
-      <w:r>
-        <w:rPr>
-          <w:rFonts w:ascii="Arial" w:hAnsi="Arial" w:cs="Arial"/>
-          <w:sz w:val="22"/>
-          <w:szCs w:val="22"/>
-        </w:rPr>
-        <w:t xml:space="preserve"> en su estructura, a continuación se muestra el diseño de base de datos para cada una de las entidades.</w:t>
+        <w:t xml:space="preserve"> sistema se utilizara una base de datos en formato JSON ya que es una base de datos noSQL. Utilizando objetos, arreglos y datos nativos como String  y Number en su estructura, a continuación se muestra el diseño de base de datos para cada una de las entidades.</w:t>
       </w:r>
     </w:p>
     <w:p>
@@ -35235,27 +33917,7 @@
           <w:sz w:val="22"/>
           <w:szCs w:val="22"/>
         </w:rPr>
-        <w:t xml:space="preserve">      "</w:t>
-      </w:r>
-      <w:proofErr w:type="spellStart"/>
-      <w:r>
-        <w:rPr>
-          <w:rFonts w:ascii="Arial" w:hAnsi="Arial" w:cs="Arial"/>
-          <w:i/>
-          <w:sz w:val="22"/>
-          <w:szCs w:val="22"/>
-        </w:rPr>
-        <w:t>numeroIdentificacion</w:t>
-      </w:r>
-      <w:proofErr w:type="spellEnd"/>
-      <w:r>
-        <w:rPr>
-          <w:rFonts w:ascii="Arial" w:hAnsi="Arial" w:cs="Arial"/>
-          <w:i/>
-          <w:sz w:val="22"/>
-          <w:szCs w:val="22"/>
-        </w:rPr>
-        <w:t>" : ,</w:t>
+        <w:t xml:space="preserve">      "numeroIdentificacion" : ,</w:t>
       </w:r>
     </w:p>
     <w:p>
@@ -35279,27 +33941,7 @@
           <w:sz w:val="22"/>
           <w:szCs w:val="22"/>
         </w:rPr>
-        <w:t xml:space="preserve">      "</w:t>
-      </w:r>
-      <w:proofErr w:type="spellStart"/>
-      <w:r>
-        <w:rPr>
-          <w:rFonts w:ascii="Arial" w:hAnsi="Arial" w:cs="Arial"/>
-          <w:i/>
-          <w:sz w:val="22"/>
-          <w:szCs w:val="22"/>
-        </w:rPr>
-        <w:t>tipoIdentificacion</w:t>
-      </w:r>
-      <w:proofErr w:type="spellEnd"/>
-      <w:r>
-        <w:rPr>
-          <w:rFonts w:ascii="Arial" w:hAnsi="Arial" w:cs="Arial"/>
-          <w:i/>
-          <w:sz w:val="22"/>
-          <w:szCs w:val="22"/>
-        </w:rPr>
-        <w:t>" :,</w:t>
+        <w:t xml:space="preserve">      "tipoIdentificacion" :,</w:t>
       </w:r>
     </w:p>
     <w:p>
@@ -35323,27 +33965,7 @@
           <w:sz w:val="22"/>
           <w:szCs w:val="22"/>
         </w:rPr>
-        <w:t xml:space="preserve">      "</w:t>
-      </w:r>
-      <w:proofErr w:type="spellStart"/>
-      <w:r>
-        <w:rPr>
-          <w:rFonts w:ascii="Arial" w:hAnsi="Arial" w:cs="Arial"/>
-          <w:i/>
-          <w:sz w:val="22"/>
-          <w:szCs w:val="22"/>
-        </w:rPr>
-        <w:t>datosEntidadPublica</w:t>
-      </w:r>
-      <w:proofErr w:type="spellEnd"/>
-      <w:r>
-        <w:rPr>
-          <w:rFonts w:ascii="Arial" w:hAnsi="Arial" w:cs="Arial"/>
-          <w:i/>
-          <w:sz w:val="22"/>
-          <w:szCs w:val="22"/>
-        </w:rPr>
-        <w:t>" : {</w:t>
+        <w:t xml:space="preserve">      "datosEntidadPublica" : {</w:t>
       </w:r>
     </w:p>
     <w:p>
@@ -35415,27 +34037,7 @@
           <w:sz w:val="22"/>
           <w:szCs w:val="22"/>
         </w:rPr>
-        <w:t xml:space="preserve">        "</w:t>
-      </w:r>
-      <w:proofErr w:type="spellStart"/>
-      <w:r>
-        <w:rPr>
-          <w:rFonts w:ascii="Arial" w:hAnsi="Arial" w:cs="Arial"/>
-          <w:i/>
-          <w:sz w:val="22"/>
-          <w:szCs w:val="22"/>
-        </w:rPr>
-        <w:t>coordinadorResponsable</w:t>
-      </w:r>
-      <w:proofErr w:type="spellEnd"/>
-      <w:r>
-        <w:rPr>
-          <w:rFonts w:ascii="Arial" w:hAnsi="Arial" w:cs="Arial"/>
-          <w:i/>
-          <w:sz w:val="22"/>
-          <w:szCs w:val="22"/>
-        </w:rPr>
-        <w:t>" : ,</w:t>
+        <w:t xml:space="preserve">        "coordinadorResponsable" : ,</w:t>
       </w:r>
     </w:p>
     <w:p>
@@ -35507,27 +34109,7 @@
           <w:sz w:val="22"/>
           <w:szCs w:val="22"/>
         </w:rPr>
-        <w:t xml:space="preserve">        "</w:t>
-      </w:r>
-      <w:proofErr w:type="spellStart"/>
-      <w:r>
-        <w:rPr>
-          <w:rFonts w:ascii="Arial" w:hAnsi="Arial" w:cs="Arial"/>
-          <w:i/>
-          <w:sz w:val="22"/>
-          <w:szCs w:val="22"/>
-        </w:rPr>
-        <w:t>dependenciaResponsable</w:t>
-      </w:r>
-      <w:proofErr w:type="spellEnd"/>
-      <w:r>
-        <w:rPr>
-          <w:rFonts w:ascii="Arial" w:hAnsi="Arial" w:cs="Arial"/>
-          <w:i/>
-          <w:sz w:val="22"/>
-          <w:szCs w:val="22"/>
-        </w:rPr>
-        <w:t>" : ,</w:t>
+        <w:t xml:space="preserve">        "dependenciaResponsable" : ,</w:t>
       </w:r>
     </w:p>
     <w:p>
@@ -35551,27 +34133,7 @@
           <w:sz w:val="22"/>
           <w:szCs w:val="22"/>
         </w:rPr>
-        <w:t xml:space="preserve">        "</w:t>
-      </w:r>
-      <w:proofErr w:type="spellStart"/>
-      <w:r>
-        <w:rPr>
-          <w:rFonts w:ascii="Arial" w:hAnsi="Arial" w:cs="Arial"/>
-          <w:i/>
-          <w:sz w:val="22"/>
-          <w:szCs w:val="22"/>
-        </w:rPr>
-        <w:t>direccionContacto</w:t>
-      </w:r>
-      <w:proofErr w:type="spellEnd"/>
-      <w:r>
-        <w:rPr>
-          <w:rFonts w:ascii="Arial" w:hAnsi="Arial" w:cs="Arial"/>
-          <w:i/>
-          <w:sz w:val="22"/>
-          <w:szCs w:val="22"/>
-        </w:rPr>
-        <w:t>" : ,</w:t>
+        <w:t xml:space="preserve">        "direccionContacto" : ,</w:t>
       </w:r>
     </w:p>
     <w:p>
@@ -35619,27 +34181,7 @@
           <w:sz w:val="22"/>
           <w:szCs w:val="22"/>
         </w:rPr>
-        <w:t xml:space="preserve">        "</w:t>
-      </w:r>
-      <w:proofErr w:type="spellStart"/>
-      <w:r>
-        <w:rPr>
-          <w:rFonts w:ascii="Arial" w:hAnsi="Arial" w:cs="Arial"/>
-          <w:i/>
-          <w:sz w:val="22"/>
-          <w:szCs w:val="22"/>
-        </w:rPr>
-        <w:t>telefono</w:t>
-      </w:r>
-      <w:proofErr w:type="spellEnd"/>
-      <w:r>
-        <w:rPr>
-          <w:rFonts w:ascii="Arial" w:hAnsi="Arial" w:cs="Arial"/>
-          <w:i/>
-          <w:sz w:val="22"/>
-          <w:szCs w:val="22"/>
-        </w:rPr>
-        <w:t>" :</w:t>
+        <w:t xml:space="preserve">        "telefono" :</w:t>
       </w:r>
     </w:p>
     <w:p>
@@ -35687,27 +34229,7 @@
           <w:sz w:val="22"/>
           <w:szCs w:val="22"/>
         </w:rPr>
-        <w:t xml:space="preserve">      "</w:t>
-      </w:r>
-      <w:proofErr w:type="spellStart"/>
-      <w:r>
-        <w:rPr>
-          <w:rFonts w:ascii="Arial" w:hAnsi="Arial" w:cs="Arial"/>
-          <w:i/>
-          <w:sz w:val="22"/>
-          <w:szCs w:val="22"/>
-        </w:rPr>
-        <w:t>datosProyecto</w:t>
-      </w:r>
-      <w:proofErr w:type="spellEnd"/>
-      <w:r>
-        <w:rPr>
-          <w:rFonts w:ascii="Arial" w:hAnsi="Arial" w:cs="Arial"/>
-          <w:i/>
-          <w:sz w:val="22"/>
-          <w:szCs w:val="22"/>
-        </w:rPr>
-        <w:t>" : {</w:t>
+        <w:t xml:space="preserve">      "datosProyecto" : {</w:t>
       </w:r>
     </w:p>
     <w:p>
@@ -35755,27 +34277,7 @@
           <w:sz w:val="22"/>
           <w:szCs w:val="22"/>
         </w:rPr>
-        <w:t xml:space="preserve">        "</w:t>
-      </w:r>
-      <w:proofErr w:type="spellStart"/>
-      <w:r>
-        <w:rPr>
-          <w:rFonts w:ascii="Arial" w:hAnsi="Arial" w:cs="Arial"/>
-          <w:i/>
-          <w:sz w:val="22"/>
-          <w:szCs w:val="22"/>
-        </w:rPr>
-        <w:t>cartaPresentacion</w:t>
-      </w:r>
-      <w:proofErr w:type="spellEnd"/>
-      <w:r>
-        <w:rPr>
-          <w:rFonts w:ascii="Arial" w:hAnsi="Arial" w:cs="Arial"/>
-          <w:i/>
-          <w:sz w:val="22"/>
-          <w:szCs w:val="22"/>
-        </w:rPr>
-        <w:t>" : ,</w:t>
+        <w:t xml:space="preserve">        "cartaPresentacion" : ,</w:t>
       </w:r>
     </w:p>
     <w:p>
@@ -35799,27 +34301,7 @@
           <w:sz w:val="22"/>
           <w:szCs w:val="22"/>
         </w:rPr>
-        <w:t xml:space="preserve">        "</w:t>
-      </w:r>
-      <w:proofErr w:type="spellStart"/>
-      <w:r>
-        <w:rPr>
-          <w:rFonts w:ascii="Arial" w:hAnsi="Arial" w:cs="Arial"/>
-          <w:i/>
-          <w:sz w:val="22"/>
-          <w:szCs w:val="22"/>
-        </w:rPr>
-        <w:t>contactoEntidad</w:t>
-      </w:r>
-      <w:proofErr w:type="spellEnd"/>
-      <w:r>
-        <w:rPr>
-          <w:rFonts w:ascii="Arial" w:hAnsi="Arial" w:cs="Arial"/>
-          <w:i/>
-          <w:sz w:val="22"/>
-          <w:szCs w:val="22"/>
-        </w:rPr>
-        <w:t>" : ,</w:t>
+        <w:t xml:space="preserve">        "contactoEntidad" : ,</w:t>
       </w:r>
     </w:p>
     <w:p>
@@ -35843,27 +34325,7 @@
           <w:sz w:val="22"/>
           <w:szCs w:val="22"/>
         </w:rPr>
-        <w:t xml:space="preserve">        "</w:t>
-      </w:r>
-      <w:proofErr w:type="spellStart"/>
-      <w:r>
-        <w:rPr>
-          <w:rFonts w:ascii="Arial" w:hAnsi="Arial" w:cs="Arial"/>
-          <w:i/>
-          <w:sz w:val="22"/>
-          <w:szCs w:val="22"/>
-        </w:rPr>
-        <w:t>descripcion</w:t>
-      </w:r>
-      <w:proofErr w:type="spellEnd"/>
-      <w:r>
-        <w:rPr>
-          <w:rFonts w:ascii="Arial" w:hAnsi="Arial" w:cs="Arial"/>
-          <w:i/>
-          <w:sz w:val="22"/>
-          <w:szCs w:val="22"/>
-        </w:rPr>
-        <w:t>" : ,</w:t>
+        <w:t xml:space="preserve">        "descripcion" : ,</w:t>
       </w:r>
     </w:p>
     <w:p>
@@ -35887,27 +34349,7 @@
           <w:sz w:val="22"/>
           <w:szCs w:val="22"/>
         </w:rPr>
-        <w:t xml:space="preserve">        "</w:t>
-      </w:r>
-      <w:proofErr w:type="spellStart"/>
-      <w:r>
-        <w:rPr>
-          <w:rFonts w:ascii="Arial" w:hAnsi="Arial" w:cs="Arial"/>
-          <w:i/>
-          <w:sz w:val="22"/>
-          <w:szCs w:val="22"/>
-        </w:rPr>
-        <w:t>duracion</w:t>
-      </w:r>
-      <w:proofErr w:type="spellEnd"/>
-      <w:r>
-        <w:rPr>
-          <w:rFonts w:ascii="Arial" w:hAnsi="Arial" w:cs="Arial"/>
-          <w:i/>
-          <w:sz w:val="22"/>
-          <w:szCs w:val="22"/>
-        </w:rPr>
-        <w:t>" : ,</w:t>
+        <w:t xml:space="preserve">        "duracion" : ,</w:t>
       </w:r>
     </w:p>
     <w:p>
@@ -35931,27 +34373,7 @@
           <w:sz w:val="22"/>
           <w:szCs w:val="22"/>
         </w:rPr>
-        <w:t xml:space="preserve">        "</w:t>
-      </w:r>
-      <w:proofErr w:type="spellStart"/>
-      <w:r>
-        <w:rPr>
-          <w:rFonts w:ascii="Arial" w:hAnsi="Arial" w:cs="Arial"/>
-          <w:i/>
-          <w:sz w:val="22"/>
-          <w:szCs w:val="22"/>
-        </w:rPr>
-        <w:t>metodologia</w:t>
-      </w:r>
-      <w:proofErr w:type="spellEnd"/>
-      <w:r>
-        <w:rPr>
-          <w:rFonts w:ascii="Arial" w:hAnsi="Arial" w:cs="Arial"/>
-          <w:i/>
-          <w:sz w:val="22"/>
-          <w:szCs w:val="22"/>
-        </w:rPr>
-        <w:t>" : ,</w:t>
+        <w:t xml:space="preserve">        "metodologia" : ,</w:t>
       </w:r>
     </w:p>
     <w:p>
@@ -36047,27 +34469,7 @@
           <w:sz w:val="22"/>
           <w:szCs w:val="22"/>
         </w:rPr>
-        <w:t xml:space="preserve">        "</w:t>
-      </w:r>
-      <w:proofErr w:type="spellStart"/>
-      <w:r>
-        <w:rPr>
-          <w:rFonts w:ascii="Arial" w:hAnsi="Arial" w:cs="Arial"/>
-          <w:i/>
-          <w:sz w:val="22"/>
-          <w:szCs w:val="22"/>
-        </w:rPr>
-        <w:t>relacion</w:t>
-      </w:r>
-      <w:proofErr w:type="spellEnd"/>
-      <w:r>
-        <w:rPr>
-          <w:rFonts w:ascii="Arial" w:hAnsi="Arial" w:cs="Arial"/>
-          <w:i/>
-          <w:sz w:val="22"/>
-          <w:szCs w:val="22"/>
-        </w:rPr>
-        <w:t>" :</w:t>
+        <w:t xml:space="preserve">        "relacion" :</w:t>
       </w:r>
     </w:p>
     <w:p>
@@ -36115,27 +34517,7 @@
           <w:sz w:val="22"/>
           <w:szCs w:val="22"/>
         </w:rPr>
-        <w:t xml:space="preserve">      "</w:t>
-      </w:r>
-      <w:proofErr w:type="spellStart"/>
-      <w:r>
-        <w:rPr>
-          <w:rFonts w:ascii="Arial" w:hAnsi="Arial" w:cs="Arial"/>
-          <w:i/>
-          <w:sz w:val="22"/>
-          <w:szCs w:val="22"/>
-        </w:rPr>
-        <w:t>datosUniversidad</w:t>
-      </w:r>
-      <w:proofErr w:type="spellEnd"/>
-      <w:r>
-        <w:rPr>
-          <w:rFonts w:ascii="Arial" w:hAnsi="Arial" w:cs="Arial"/>
-          <w:i/>
-          <w:sz w:val="22"/>
-          <w:szCs w:val="22"/>
-        </w:rPr>
-        <w:t>" : {</w:t>
+        <w:t xml:space="preserve">      "datosUniversidad" : {</w:t>
       </w:r>
     </w:p>
     <w:p>
@@ -36207,27 +34589,7 @@
           <w:sz w:val="22"/>
           <w:szCs w:val="22"/>
         </w:rPr>
-        <w:t xml:space="preserve">        "</w:t>
-      </w:r>
-      <w:proofErr w:type="spellStart"/>
-      <w:r>
-        <w:rPr>
-          <w:rFonts w:ascii="Arial" w:hAnsi="Arial" w:cs="Arial"/>
-          <w:i/>
-          <w:sz w:val="22"/>
-          <w:szCs w:val="22"/>
-        </w:rPr>
-        <w:t>nivelFormacion</w:t>
-      </w:r>
-      <w:proofErr w:type="spellEnd"/>
-      <w:r>
-        <w:rPr>
-          <w:rFonts w:ascii="Arial" w:hAnsi="Arial" w:cs="Arial"/>
-          <w:i/>
-          <w:sz w:val="22"/>
-          <w:szCs w:val="22"/>
-        </w:rPr>
-        <w:t>" : ,</w:t>
+        <w:t xml:space="preserve">        "nivelFormacion" : ,</w:t>
       </w:r>
     </w:p>
     <w:p>
@@ -36275,27 +34637,7 @@
           <w:sz w:val="22"/>
           <w:szCs w:val="22"/>
         </w:rPr>
-        <w:t xml:space="preserve">        "</w:t>
-      </w:r>
-      <w:proofErr w:type="spellStart"/>
-      <w:r>
-        <w:rPr>
-          <w:rFonts w:ascii="Arial" w:hAnsi="Arial" w:cs="Arial"/>
-          <w:i/>
-          <w:sz w:val="22"/>
-          <w:szCs w:val="22"/>
-        </w:rPr>
-        <w:t>nombrePrograma</w:t>
-      </w:r>
-      <w:proofErr w:type="spellEnd"/>
-      <w:r>
-        <w:rPr>
-          <w:rFonts w:ascii="Arial" w:hAnsi="Arial" w:cs="Arial"/>
-          <w:i/>
-          <w:sz w:val="22"/>
-          <w:szCs w:val="22"/>
-        </w:rPr>
-        <w:t>" : ,</w:t>
+        <w:t xml:space="preserve">        "nombrePrograma" : ,</w:t>
       </w:r>
     </w:p>
     <w:p>
@@ -36344,27 +34686,7 @@
           <w:sz w:val="22"/>
           <w:szCs w:val="22"/>
         </w:rPr>
-        <w:t xml:space="preserve">        "</w:t>
-      </w:r>
-      <w:proofErr w:type="spellStart"/>
-      <w:r>
-        <w:rPr>
-          <w:rFonts w:ascii="Arial" w:hAnsi="Arial" w:cs="Arial"/>
-          <w:i/>
-          <w:sz w:val="22"/>
-          <w:szCs w:val="22"/>
-        </w:rPr>
-        <w:t>semestreInicioTD</w:t>
-      </w:r>
-      <w:proofErr w:type="spellEnd"/>
-      <w:r>
-        <w:rPr>
-          <w:rFonts w:ascii="Arial" w:hAnsi="Arial" w:cs="Arial"/>
-          <w:i/>
-          <w:sz w:val="22"/>
-          <w:szCs w:val="22"/>
-        </w:rPr>
-        <w:t>" :</w:t>
+        <w:t xml:space="preserve">        "semestreInicioTD" :</w:t>
       </w:r>
     </w:p>
     <w:p>
@@ -36512,27 +34834,7 @@
           <w:sz w:val="22"/>
           <w:szCs w:val="22"/>
         </w:rPr>
-        <w:t>"</w:t>
-      </w:r>
-      <w:proofErr w:type="spellStart"/>
-      <w:r>
-        <w:rPr>
-          <w:rFonts w:ascii="Arial" w:hAnsi="Arial" w:cs="Arial"/>
-          <w:i/>
-          <w:sz w:val="22"/>
-          <w:szCs w:val="22"/>
-        </w:rPr>
-        <w:t>configuracion</w:t>
-      </w:r>
-      <w:proofErr w:type="spellEnd"/>
-      <w:r>
-        <w:rPr>
-          <w:rFonts w:ascii="Arial" w:hAnsi="Arial" w:cs="Arial"/>
-          <w:i/>
-          <w:sz w:val="22"/>
-          <w:szCs w:val="22"/>
-        </w:rPr>
-        <w:t>" : {</w:t>
+        <w:t>"configuracion" : {</w:t>
       </w:r>
     </w:p>
     <w:p>
@@ -36604,27 +34906,7 @@
           <w:sz w:val="22"/>
           <w:szCs w:val="22"/>
         </w:rPr>
-        <w:t xml:space="preserve">        "</w:t>
-      </w:r>
-      <w:proofErr w:type="spellStart"/>
-      <w:r>
-        <w:rPr>
-          <w:rFonts w:ascii="Arial" w:hAnsi="Arial" w:cs="Arial"/>
-          <w:i/>
-          <w:sz w:val="22"/>
-          <w:szCs w:val="22"/>
-        </w:rPr>
-        <w:t>descripcion</w:t>
-      </w:r>
-      <w:proofErr w:type="spellEnd"/>
-      <w:r>
-        <w:rPr>
-          <w:rFonts w:ascii="Arial" w:hAnsi="Arial" w:cs="Arial"/>
-          <w:i/>
-          <w:sz w:val="22"/>
-          <w:szCs w:val="22"/>
-        </w:rPr>
-        <w:t>" : ,</w:t>
+        <w:t xml:space="preserve">        "descripcion" : ,</w:t>
       </w:r>
     </w:p>
     <w:p>
@@ -36792,27 +35074,7 @@
           <w:sz w:val="22"/>
           <w:szCs w:val="22"/>
         </w:rPr>
-        <w:t xml:space="preserve">        "</w:t>
-      </w:r>
-      <w:proofErr w:type="spellStart"/>
-      <w:r>
-        <w:rPr>
-          <w:rFonts w:ascii="Arial" w:hAnsi="Arial" w:cs="Arial"/>
-          <w:i/>
-          <w:sz w:val="22"/>
-          <w:szCs w:val="22"/>
-        </w:rPr>
-        <w:t>descripcion</w:t>
-      </w:r>
-      <w:proofErr w:type="spellEnd"/>
-      <w:r>
-        <w:rPr>
-          <w:rFonts w:ascii="Arial" w:hAnsi="Arial" w:cs="Arial"/>
-          <w:i/>
-          <w:sz w:val="22"/>
-          <w:szCs w:val="22"/>
-        </w:rPr>
-        <w:t>" : ,</w:t>
+        <w:t xml:space="preserve">        "descripcion" : ,</w:t>
       </w:r>
     </w:p>
     <w:p>
@@ -36932,27 +35194,7 @@
           <w:sz w:val="22"/>
           <w:szCs w:val="22"/>
         </w:rPr>
-        <w:t xml:space="preserve">    "</w:t>
-      </w:r>
-      <w:proofErr w:type="spellStart"/>
-      <w:r>
-        <w:rPr>
-          <w:rFonts w:ascii="Arial" w:hAnsi="Arial" w:cs="Arial"/>
-          <w:i/>
-          <w:sz w:val="22"/>
-          <w:szCs w:val="22"/>
-        </w:rPr>
-        <w:t>tiposIdentificacion</w:t>
-      </w:r>
-      <w:proofErr w:type="spellEnd"/>
-      <w:r>
-        <w:rPr>
-          <w:rFonts w:ascii="Arial" w:hAnsi="Arial" w:cs="Arial"/>
-          <w:i/>
-          <w:sz w:val="22"/>
-          <w:szCs w:val="22"/>
-        </w:rPr>
-        <w:t>" : {</w:t>
+        <w:t xml:space="preserve">    "tiposIdentificacion" : {</w:t>
       </w:r>
     </w:p>
     <w:p>
@@ -37000,27 +35242,7 @@
           <w:sz w:val="22"/>
           <w:szCs w:val="22"/>
         </w:rPr>
-        <w:t xml:space="preserve">        "</w:t>
-      </w:r>
-      <w:proofErr w:type="spellStart"/>
-      <w:r>
-        <w:rPr>
-          <w:rFonts w:ascii="Arial" w:hAnsi="Arial" w:cs="Arial"/>
-          <w:i/>
-          <w:sz w:val="22"/>
-          <w:szCs w:val="22"/>
-        </w:rPr>
-        <w:t>descripcion</w:t>
-      </w:r>
-      <w:proofErr w:type="spellEnd"/>
-      <w:r>
-        <w:rPr>
-          <w:rFonts w:ascii="Arial" w:hAnsi="Arial" w:cs="Arial"/>
-          <w:i/>
-          <w:sz w:val="22"/>
-          <w:szCs w:val="22"/>
-        </w:rPr>
-        <w:t>" : ,</w:t>
+        <w:t xml:space="preserve">        "descripcion" : ,</w:t>
       </w:r>
     </w:p>
     <w:p>
@@ -37216,27 +35438,7 @@
           <w:sz w:val="22"/>
           <w:szCs w:val="22"/>
         </w:rPr>
-        <w:t>"</w:t>
-      </w:r>
-      <w:proofErr w:type="spellStart"/>
-      <w:r>
-        <w:rPr>
-          <w:rFonts w:ascii="Arial" w:hAnsi="Arial" w:cs="Arial"/>
-          <w:i/>
-          <w:sz w:val="22"/>
-          <w:szCs w:val="22"/>
-        </w:rPr>
-        <w:t>rolesUsuario</w:t>
-      </w:r>
-      <w:proofErr w:type="spellEnd"/>
-      <w:r>
-        <w:rPr>
-          <w:rFonts w:ascii="Arial" w:hAnsi="Arial" w:cs="Arial"/>
-          <w:i/>
-          <w:sz w:val="22"/>
-          <w:szCs w:val="22"/>
-        </w:rPr>
-        <w:t>" : {</w:t>
+        <w:t>"rolesUsuario" : {</w:t>
       </w:r>
     </w:p>
     <w:p>
@@ -37308,27 +35510,7 @@
           <w:sz w:val="22"/>
           <w:szCs w:val="22"/>
         </w:rPr>
-        <w:t xml:space="preserve">      "</w:t>
-      </w:r>
-      <w:proofErr w:type="spellStart"/>
-      <w:r>
-        <w:rPr>
-          <w:rFonts w:ascii="Arial" w:hAnsi="Arial" w:cs="Arial"/>
-          <w:i/>
-          <w:sz w:val="22"/>
-          <w:szCs w:val="22"/>
-        </w:rPr>
-        <w:t>uid</w:t>
-      </w:r>
-      <w:proofErr w:type="spellEnd"/>
-      <w:r>
-        <w:rPr>
-          <w:rFonts w:ascii="Arial" w:hAnsi="Arial" w:cs="Arial"/>
-          <w:i/>
-          <w:sz w:val="22"/>
-          <w:szCs w:val="22"/>
-        </w:rPr>
-        <w:t xml:space="preserve">" : </w:t>
+        <w:t xml:space="preserve">      "uid" : </w:t>
       </w:r>
     </w:p>
     <w:p>
@@ -37698,25 +35880,7 @@
           <w:sz w:val="22"/>
           <w:szCs w:val="22"/>
         </w:rPr>
-        <w:t xml:space="preserve"> objetivo de describir cada uno de los datos que están en el modelo de datos JSON que se describió anteriormente se busco un formato que tuviera esta descripción, A continuación se muestra la documentación que se realizo para cada uno de los </w:t>
-      </w:r>
-      <w:proofErr w:type="spellStart"/>
-      <w:r>
-        <w:rPr>
-          <w:rFonts w:ascii="Arial" w:hAnsi="Arial" w:cs="Arial"/>
-          <w:sz w:val="22"/>
-          <w:szCs w:val="22"/>
-        </w:rPr>
-        <w:t>arrays</w:t>
-      </w:r>
-      <w:proofErr w:type="spellEnd"/>
-      <w:r>
-        <w:rPr>
-          <w:rFonts w:ascii="Arial" w:hAnsi="Arial" w:cs="Arial"/>
-          <w:sz w:val="22"/>
-          <w:szCs w:val="22"/>
-        </w:rPr>
-        <w:t>, objetos y atributos. Se agrupo en las siguientes columnas:</w:t>
+        <w:t xml:space="preserve"> objetivo de describir cada uno de los datos que están en el modelo de datos JSON que se describió anteriormente se busco un formato que tuviera esta descripción, A continuación se muestra la documentación que se realizo para cada uno de los arrays, objetos y atributos. Se agrupo en las siguientes columnas:</w:t>
       </w:r>
     </w:p>
     <w:p>
@@ -37815,61 +35979,7 @@
           <w:sz w:val="22"/>
           <w:szCs w:val="22"/>
         </w:rPr>
-        <w:t>puede ser (</w:t>
-      </w:r>
-      <w:proofErr w:type="spellStart"/>
-      <w:r>
-        <w:rPr>
-          <w:rFonts w:ascii="Arial" w:hAnsi="Arial" w:cs="Arial"/>
-          <w:sz w:val="22"/>
-          <w:szCs w:val="22"/>
-        </w:rPr>
-        <w:t>Array</w:t>
-      </w:r>
-      <w:proofErr w:type="spellEnd"/>
-      <w:r>
-        <w:rPr>
-          <w:rFonts w:ascii="Arial" w:hAnsi="Arial" w:cs="Arial"/>
-          <w:sz w:val="22"/>
-          <w:szCs w:val="22"/>
-        </w:rPr>
-        <w:t xml:space="preserve">, Objeto, </w:t>
-      </w:r>
-      <w:proofErr w:type="spellStart"/>
-      <w:r>
-        <w:rPr>
-          <w:rFonts w:ascii="Arial" w:hAnsi="Arial" w:cs="Arial"/>
-          <w:sz w:val="22"/>
-          <w:szCs w:val="22"/>
-        </w:rPr>
-        <w:t>Number</w:t>
-      </w:r>
-      <w:proofErr w:type="spellEnd"/>
-      <w:r>
-        <w:rPr>
-          <w:rFonts w:ascii="Arial" w:hAnsi="Arial" w:cs="Arial"/>
-          <w:sz w:val="22"/>
-          <w:szCs w:val="22"/>
-        </w:rPr>
-        <w:t xml:space="preserve"> o </w:t>
-      </w:r>
-      <w:proofErr w:type="spellStart"/>
-      <w:r>
-        <w:rPr>
-          <w:rFonts w:ascii="Arial" w:hAnsi="Arial" w:cs="Arial"/>
-          <w:sz w:val="22"/>
-          <w:szCs w:val="22"/>
-        </w:rPr>
-        <w:t>String</w:t>
-      </w:r>
-      <w:proofErr w:type="spellEnd"/>
-      <w:r>
-        <w:rPr>
-          <w:rFonts w:ascii="Arial" w:hAnsi="Arial" w:cs="Arial"/>
-          <w:sz w:val="22"/>
-          <w:szCs w:val="22"/>
-        </w:rPr>
-        <w:t>).</w:t>
+        <w:t>puede ser (Array, Objeto, Number o String).</w:t>
       </w:r>
     </w:p>
     <w:p>
@@ -46471,25 +44581,7 @@
           <w:sz w:val="22"/>
           <w:szCs w:val="22"/>
         </w:rPr>
-        <w:t xml:space="preserve">Como una buena practica se hace necesario elaborar unos </w:t>
-      </w:r>
-      <w:proofErr w:type="spellStart"/>
-      <w:r>
-        <w:rPr>
-          <w:rFonts w:ascii="Arial" w:hAnsi="Arial" w:cs="Arial"/>
-          <w:sz w:val="22"/>
-          <w:szCs w:val="22"/>
-        </w:rPr>
-        <w:t>prediseños</w:t>
-      </w:r>
-      <w:proofErr w:type="spellEnd"/>
-      <w:r>
-        <w:rPr>
-          <w:rFonts w:ascii="Arial" w:hAnsi="Arial" w:cs="Arial"/>
-          <w:sz w:val="22"/>
-          <w:szCs w:val="22"/>
-        </w:rPr>
-        <w:t xml:space="preserve"> de las interfaces de usuario antes de empezar con la etapa de desarrollo, esto con el propósito de dar una idea mas clara de lo que se quiere llegar con el sistema final, estas interfaces fueron evaluadas con los usuarios finales para tener una constante evaluación y llegar a construir un sistema optimo.</w:t>
+        <w:t>Como una buena practica se hace necesario elaborar unos prediseños de las interfaces de usuario antes de empezar con la etapa de desarrollo, esto con el propósito de dar una idea mas clara de lo que se quiere llegar con el sistema final, estas interfaces fueron evaluadas con los usuarios finales para tener una constante evaluación y llegar a construir un sistema optimo.</w:t>
       </w:r>
     </w:p>
     <w:p>
@@ -46522,9 +44614,8 @@
           <w:szCs w:val="22"/>
           <w:lang w:val="es-ES"/>
         </w:rPr>
-        <w:t xml:space="preserve">Los </w:t>
-      </w:r>
-      <w:proofErr w:type="spellStart"/>
+        <w:t xml:space="preserve">Los prediseños </w:t>
+      </w:r>
       <w:r>
         <w:rPr>
           <w:rFonts w:ascii="Arial" w:hAnsi="Arial" w:cs="Arial"/>
@@ -46532,9 +44623,8 @@
           <w:szCs w:val="22"/>
           <w:lang w:val="es-ES"/>
         </w:rPr>
-        <w:t>prediseños</w:t>
-      </w:r>
-      <w:proofErr w:type="spellEnd"/>
+        <w:t>de las interfaces de usuario fue</w:t>
+      </w:r>
       <w:r>
         <w:rPr>
           <w:rFonts w:ascii="Arial" w:hAnsi="Arial" w:cs="Arial"/>
@@ -46542,7 +44632,7 @@
           <w:szCs w:val="22"/>
           <w:lang w:val="es-ES"/>
         </w:rPr>
-        <w:t xml:space="preserve"> </w:t>
+        <w:t>ron</w:t>
       </w:r>
       <w:r>
         <w:rPr>
@@ -46551,7 +44641,7 @@
           <w:szCs w:val="22"/>
           <w:lang w:val="es-ES"/>
         </w:rPr>
-        <w:t>de las interfaces de usuario fue</w:t>
+        <w:t xml:space="preserve"> realizado</w:t>
       </w:r>
       <w:r>
         <w:rPr>
@@ -46560,7 +44650,7 @@
           <w:szCs w:val="22"/>
           <w:lang w:val="es-ES"/>
         </w:rPr>
-        <w:t>ron</w:t>
+        <w:t>s</w:t>
       </w:r>
       <w:r>
         <w:rPr>
@@ -46569,7 +44659,7 @@
           <w:szCs w:val="22"/>
           <w:lang w:val="es-ES"/>
         </w:rPr>
-        <w:t xml:space="preserve"> realizado</w:t>
+        <w:t xml:space="preserve"> con la herra</w:t>
       </w:r>
       <w:r>
         <w:rPr>
@@ -46578,7 +44668,7 @@
           <w:szCs w:val="22"/>
           <w:lang w:val="es-ES"/>
         </w:rPr>
-        <w:t>s</w:t>
+        <w:t>mienta de software online llamada</w:t>
       </w:r>
       <w:r>
         <w:rPr>
@@ -46587,65 +44677,7 @@
           <w:szCs w:val="22"/>
           <w:lang w:val="es-ES"/>
         </w:rPr>
-        <w:t xml:space="preserve"> con la herra</w:t>
-      </w:r>
-      <w:r>
-        <w:rPr>
-          <w:rFonts w:ascii="Arial" w:hAnsi="Arial" w:cs="Arial"/>
-          <w:sz w:val="22"/>
-          <w:szCs w:val="22"/>
-          <w:lang w:val="es-ES"/>
-        </w:rPr>
-        <w:t>mienta de software online llamada</w:t>
-      </w:r>
-      <w:r>
-        <w:rPr>
-          <w:rFonts w:ascii="Arial" w:hAnsi="Arial" w:cs="Arial"/>
-          <w:sz w:val="22"/>
-          <w:szCs w:val="22"/>
-          <w:lang w:val="es-ES"/>
-        </w:rPr>
-        <w:t xml:space="preserve"> </w:t>
-      </w:r>
-      <w:proofErr w:type="spellStart"/>
-      <w:r>
-        <w:rPr>
-          <w:rFonts w:ascii="Arial" w:hAnsi="Arial" w:cs="Arial"/>
-          <w:sz w:val="22"/>
-          <w:szCs w:val="22"/>
-          <w:lang w:val="es-ES"/>
-        </w:rPr>
-        <w:t>Balsamiq</w:t>
-      </w:r>
-      <w:proofErr w:type="spellEnd"/>
-      <w:r>
-        <w:rPr>
-          <w:rFonts w:ascii="Arial" w:hAnsi="Arial" w:cs="Arial"/>
-          <w:sz w:val="22"/>
-          <w:szCs w:val="22"/>
-          <w:lang w:val="es-ES"/>
-        </w:rPr>
-        <w:t xml:space="preserve">. Esta plataforma de diseño de interfaces o </w:t>
-      </w:r>
-      <w:proofErr w:type="spellStart"/>
-      <w:r>
-        <w:rPr>
-          <w:rFonts w:ascii="Arial" w:hAnsi="Arial" w:cs="Arial"/>
-          <w:sz w:val="22"/>
-          <w:szCs w:val="22"/>
-          <w:lang w:val="es-ES"/>
-        </w:rPr>
-        <w:t>wireframes</w:t>
-      </w:r>
-      <w:proofErr w:type="spellEnd"/>
-      <w:r>
-        <w:rPr>
-          <w:rFonts w:ascii="Arial" w:hAnsi="Arial" w:cs="Arial"/>
-          <w:sz w:val="22"/>
-          <w:szCs w:val="22"/>
-          <w:lang w:val="es-ES"/>
-        </w:rPr>
-        <w:t>, cuenta con una gran variedad de elementos prediseñado</w:t>
+        <w:t xml:space="preserve"> Balsamiq. Esta plataforma de diseño de interfaces o wireframes, cuenta con una gran variedad de elementos prediseñado</w:t>
       </w:r>
       <w:r>
         <w:rPr>
@@ -46812,180 +44844,6 @@
                 <pic:pic xmlns:pic="http://schemas.openxmlformats.org/drawingml/2006/picture">
                   <pic:nvPicPr>
                     <pic:cNvPr id="0" name="Picture 1" descr="Macintosh HD:Users:kero:Desarrollo:UK:SeguimientoTalentoDigital:Documentacion:InterfacesUsuario:login.png"/>
-                    <pic:cNvPicPr>
-                      <a:picLocks noChangeAspect="1" noChangeArrowheads="1"/>
-                    </pic:cNvPicPr>
-                  </pic:nvPicPr>
-                  <pic:blipFill>
-                    <a:blip r:embed="rId29">
-                      <a:extLst>
-                        <a:ext uri="{28A0092B-C50C-407E-A947-70E740481C1C}">
-                          <a14:useLocalDpi xmlns:a14="http://schemas.microsoft.com/office/drawing/2010/main" val="0"/>
-                        </a:ext>
-                      </a:extLst>
-                    </a:blip>
-                    <a:srcRect/>
-                    <a:stretch>
-                      <a:fillRect/>
-                    </a:stretch>
-                  </pic:blipFill>
-                  <pic:spPr bwMode="auto">
-                    <a:xfrm>
-                      <a:off x="0" y="0"/>
-                      <a:ext cx="5612765" cy="4076065"/>
-                    </a:xfrm>
-                    <a:prstGeom prst="rect">
-                      <a:avLst/>
-                    </a:prstGeom>
-                    <a:noFill/>
-                    <a:ln>
-                      <a:noFill/>
-                    </a:ln>
-                  </pic:spPr>
-                </pic:pic>
-              </a:graphicData>
-            </a:graphic>
-          </wp:inline>
-        </w:drawing>
-      </w:r>
-      <w:r>
-        <w:rPr>
-          <w:rFonts w:ascii="Arial" w:hAnsi="Arial" w:cs="Arial"/>
-          <w:sz w:val="22"/>
-          <w:szCs w:val="22"/>
-        </w:rPr>
-        <w:br/>
-      </w:r>
-      <w:proofErr w:type="spellStart"/>
-      <w:r>
-        <w:rPr>
-          <w:rFonts w:ascii="Arial" w:hAnsi="Arial" w:cs="Arial"/>
-          <w:sz w:val="22"/>
-          <w:szCs w:val="22"/>
-        </w:rPr>
-        <w:t>Prediseño</w:t>
-      </w:r>
-      <w:proofErr w:type="spellEnd"/>
-      <w:r>
-        <w:rPr>
-          <w:rFonts w:ascii="Arial" w:hAnsi="Arial" w:cs="Arial"/>
-          <w:sz w:val="22"/>
-          <w:szCs w:val="22"/>
-        </w:rPr>
-        <w:t xml:space="preserve"> </w:t>
-      </w:r>
-      <w:proofErr w:type="spellStart"/>
-      <w:r>
-        <w:rPr>
-          <w:rFonts w:ascii="Arial" w:hAnsi="Arial" w:cs="Arial"/>
-          <w:sz w:val="22"/>
-          <w:szCs w:val="22"/>
-        </w:rPr>
-        <w:t>login</w:t>
-      </w:r>
-      <w:proofErr w:type="spellEnd"/>
-    </w:p>
-    <w:p>
-      <w:pPr>
-        <w:jc w:val="both"/>
-        <w:rPr>
-          <w:rFonts w:ascii="Arial" w:hAnsi="Arial" w:cs="Arial"/>
-          <w:sz w:val="22"/>
-          <w:szCs w:val="22"/>
-        </w:rPr>
-      </w:pPr>
-    </w:p>
-    <w:p>
-      <w:pPr>
-        <w:jc w:val="both"/>
-        <w:rPr>
-          <w:rFonts w:ascii="Arial" w:hAnsi="Arial" w:cs="Arial"/>
-          <w:sz w:val="22"/>
-          <w:szCs w:val="22"/>
-        </w:rPr>
-      </w:pPr>
-    </w:p>
-    <w:p>
-      <w:pPr>
-        <w:jc w:val="both"/>
-        <w:rPr>
-          <w:rFonts w:ascii="Arial" w:hAnsi="Arial" w:cs="Arial"/>
-          <w:sz w:val="22"/>
-          <w:szCs w:val="22"/>
-        </w:rPr>
-      </w:pPr>
-    </w:p>
-    <w:p>
-      <w:pPr>
-        <w:jc w:val="both"/>
-        <w:rPr>
-          <w:rFonts w:ascii="Arial" w:hAnsi="Arial" w:cs="Arial"/>
-          <w:sz w:val="22"/>
-          <w:szCs w:val="22"/>
-        </w:rPr>
-      </w:pPr>
-    </w:p>
-    <w:p>
-      <w:pPr>
-        <w:jc w:val="both"/>
-        <w:rPr>
-          <w:rFonts w:ascii="Arial" w:hAnsi="Arial" w:cs="Arial"/>
-          <w:sz w:val="22"/>
-          <w:szCs w:val="22"/>
-        </w:rPr>
-      </w:pPr>
-    </w:p>
-    <w:p>
-      <w:pPr>
-        <w:jc w:val="both"/>
-        <w:rPr>
-          <w:rFonts w:ascii="Arial" w:hAnsi="Arial" w:cs="Arial"/>
-          <w:sz w:val="22"/>
-          <w:szCs w:val="22"/>
-        </w:rPr>
-      </w:pPr>
-    </w:p>
-    <w:p>
-      <w:pPr>
-        <w:jc w:val="both"/>
-        <w:rPr>
-          <w:rFonts w:ascii="Arial" w:hAnsi="Arial" w:cs="Arial"/>
-          <w:sz w:val="22"/>
-          <w:szCs w:val="22"/>
-        </w:rPr>
-      </w:pPr>
-    </w:p>
-    <w:p>
-      <w:pPr>
-        <w:jc w:val="center"/>
-        <w:rPr>
-          <w:rFonts w:ascii="Arial" w:hAnsi="Arial" w:cs="Arial"/>
-          <w:sz w:val="22"/>
-          <w:szCs w:val="22"/>
-        </w:rPr>
-      </w:pPr>
-      <w:r>
-        <w:rPr>
-          <w:rFonts w:ascii="Arial" w:hAnsi="Arial" w:cs="Arial"/>
-          <w:noProof/>
-          <w:sz w:val="22"/>
-          <w:szCs w:val="22"/>
-          <w:lang w:val="es-ES" w:eastAsia="es-ES"/>
-        </w:rPr>
-        <w:lastRenderedPageBreak/>
-        <w:drawing>
-          <wp:inline distT="0" distB="0" distL="0" distR="0" wp14:anchorId="07FB77AB" wp14:editId="1E2B3428">
-            <wp:extent cx="5612765" cy="4076065"/>
-            <wp:effectExtent l="0" t="0" r="635" b="0"/>
-            <wp:docPr id="2" name="Imagen 2" descr="Macintosh HD:Users:kero:Desarrollo:UK:SeguimientoTalentoDigital:Documentacion:InterfacesUsuario:listadoUsuarios.png"/>
-            <wp:cNvGraphicFramePr>
-              <a:graphicFrameLocks xmlns:a="http://schemas.openxmlformats.org/drawingml/2006/main" noChangeAspect="1"/>
-            </wp:cNvGraphicFramePr>
-            <a:graphic xmlns:a="http://schemas.openxmlformats.org/drawingml/2006/main">
-              <a:graphicData uri="http://schemas.openxmlformats.org/drawingml/2006/picture">
-                <pic:pic xmlns:pic="http://schemas.openxmlformats.org/drawingml/2006/picture">
-                  <pic:nvPicPr>
-                    <pic:cNvPr id="0" name="Picture 2" descr="Macintosh HD:Users:kero:Desarrollo:UK:SeguimientoTalentoDigital:Documentacion:InterfacesUsuario:listadoUsuarios.png"/>
                     <pic:cNvPicPr>
                       <a:picLocks noChangeAspect="1" noChangeArrowheads="1"/>
                     </pic:cNvPicPr>
@@ -47029,41 +44887,48 @@
           <w:szCs w:val="22"/>
         </w:rPr>
         <w:br/>
-      </w:r>
-      <w:proofErr w:type="spellStart"/>
-      <w:r>
-        <w:rPr>
-          <w:rFonts w:ascii="Arial" w:hAnsi="Arial" w:cs="Arial"/>
-          <w:sz w:val="22"/>
-          <w:szCs w:val="22"/>
-        </w:rPr>
-        <w:t>Prediseño</w:t>
-      </w:r>
-      <w:proofErr w:type="spellEnd"/>
-      <w:r>
-        <w:rPr>
-          <w:rFonts w:ascii="Arial" w:hAnsi="Arial" w:cs="Arial"/>
-          <w:sz w:val="22"/>
-          <w:szCs w:val="22"/>
-        </w:rPr>
-        <w:t xml:space="preserve"> listado de usuarios.</w:t>
-      </w:r>
-      <w:r>
-        <w:rPr>
-          <w:rFonts w:ascii="Arial" w:hAnsi="Arial" w:cs="Arial"/>
-          <w:sz w:val="22"/>
-          <w:szCs w:val="22"/>
-        </w:rPr>
-        <w:br/>
-      </w:r>
-      <w:r>
-        <w:rPr>
-          <w:rFonts w:ascii="Arial" w:hAnsi="Arial" w:cs="Arial"/>
-          <w:sz w:val="22"/>
-          <w:szCs w:val="22"/>
-        </w:rPr>
-        <w:br/>
-      </w:r>
+        <w:t>Prediseño login</w:t>
+      </w:r>
+    </w:p>
+    <w:p>
+      <w:pPr>
+        <w:jc w:val="both"/>
+        <w:rPr>
+          <w:rFonts w:ascii="Arial" w:hAnsi="Arial" w:cs="Arial"/>
+          <w:sz w:val="22"/>
+          <w:szCs w:val="22"/>
+        </w:rPr>
+      </w:pPr>
+    </w:p>
+    <w:p>
+      <w:pPr>
+        <w:jc w:val="both"/>
+        <w:rPr>
+          <w:rFonts w:ascii="Arial" w:hAnsi="Arial" w:cs="Arial"/>
+          <w:sz w:val="22"/>
+          <w:szCs w:val="22"/>
+        </w:rPr>
+      </w:pPr>
+    </w:p>
+    <w:p>
+      <w:pPr>
+        <w:jc w:val="both"/>
+        <w:rPr>
+          <w:rFonts w:ascii="Arial" w:hAnsi="Arial" w:cs="Arial"/>
+          <w:sz w:val="22"/>
+          <w:szCs w:val="22"/>
+        </w:rPr>
+      </w:pPr>
+    </w:p>
+    <w:p>
+      <w:pPr>
+        <w:jc w:val="both"/>
+        <w:rPr>
+          <w:rFonts w:ascii="Arial" w:hAnsi="Arial" w:cs="Arial"/>
+          <w:sz w:val="22"/>
+          <w:szCs w:val="22"/>
+        </w:rPr>
+      </w:pPr>
     </w:p>
     <w:p>
       <w:pPr>
@@ -47114,10 +44979,10 @@
         </w:rPr>
         <w:lastRenderedPageBreak/>
         <w:drawing>
-          <wp:inline distT="0" distB="0" distL="0" distR="0" wp14:anchorId="43D4B0FF" wp14:editId="4DD6B832">
+          <wp:inline distT="0" distB="0" distL="0" distR="0" wp14:anchorId="07FB77AB" wp14:editId="1E2B3428">
             <wp:extent cx="5612765" cy="4076065"/>
             <wp:effectExtent l="0" t="0" r="635" b="0"/>
-            <wp:docPr id="7" name="Imagen 7" descr="Macintosh HD:Users:kero:Desarrollo:UK:SeguimientoTalentoDigital:Documentacion:InterfacesUsuario:reportes.png"/>
+            <wp:docPr id="2" name="Imagen 2" descr="Macintosh HD:Users:kero:Desarrollo:UK:SeguimientoTalentoDigital:Documentacion:InterfacesUsuario:listadoUsuarios.png"/>
             <wp:cNvGraphicFramePr>
               <a:graphicFrameLocks xmlns:a="http://schemas.openxmlformats.org/drawingml/2006/main" noChangeAspect="1"/>
             </wp:cNvGraphicFramePr>
@@ -47125,7 +44990,7 @@
               <a:graphicData uri="http://schemas.openxmlformats.org/drawingml/2006/picture">
                 <pic:pic xmlns:pic="http://schemas.openxmlformats.org/drawingml/2006/picture">
                   <pic:nvPicPr>
-                    <pic:cNvPr id="0" name="Picture 3" descr="Macintosh HD:Users:kero:Desarrollo:UK:SeguimientoTalentoDigital:Documentacion:InterfacesUsuario:reportes.png"/>
+                    <pic:cNvPr id="0" name="Picture 2" descr="Macintosh HD:Users:kero:Desarrollo:UK:SeguimientoTalentoDigital:Documentacion:InterfacesUsuario:listadoUsuarios.png"/>
                     <pic:cNvPicPr>
                       <a:picLocks noChangeAspect="1" noChangeArrowheads="1"/>
                     </pic:cNvPicPr>
@@ -47169,79 +45034,58 @@
           <w:szCs w:val="22"/>
         </w:rPr>
         <w:br/>
-      </w:r>
-      <w:proofErr w:type="spellStart"/>
-      <w:r>
-        <w:rPr>
-          <w:rFonts w:ascii="Arial" w:hAnsi="Arial" w:cs="Arial"/>
-          <w:sz w:val="22"/>
-          <w:szCs w:val="22"/>
-        </w:rPr>
-        <w:t>Prediseño</w:t>
-      </w:r>
-      <w:proofErr w:type="spellEnd"/>
-      <w:r>
-        <w:rPr>
-          <w:rFonts w:ascii="Arial" w:hAnsi="Arial" w:cs="Arial"/>
-          <w:sz w:val="22"/>
-          <w:szCs w:val="22"/>
-        </w:rPr>
-        <w:t xml:space="preserve"> pagina de reportes.</w:t>
-      </w:r>
+        <w:t>Prediseño listado de usuarios.</w:t>
+      </w:r>
+      <w:r>
+        <w:rPr>
+          <w:rFonts w:ascii="Arial" w:hAnsi="Arial" w:cs="Arial"/>
+          <w:sz w:val="22"/>
+          <w:szCs w:val="22"/>
+        </w:rPr>
+        <w:br/>
+      </w:r>
+      <w:r>
+        <w:rPr>
+          <w:rFonts w:ascii="Arial" w:hAnsi="Arial" w:cs="Arial"/>
+          <w:sz w:val="22"/>
+          <w:szCs w:val="22"/>
+        </w:rPr>
+        <w:br/>
+      </w:r>
+    </w:p>
+    <w:p>
+      <w:pPr>
+        <w:jc w:val="both"/>
+        <w:rPr>
+          <w:rFonts w:ascii="Arial" w:hAnsi="Arial" w:cs="Arial"/>
+          <w:sz w:val="22"/>
+          <w:szCs w:val="22"/>
+        </w:rPr>
+      </w:pPr>
+    </w:p>
+    <w:p>
+      <w:pPr>
+        <w:jc w:val="both"/>
+        <w:rPr>
+          <w:rFonts w:ascii="Arial" w:hAnsi="Arial" w:cs="Arial"/>
+          <w:sz w:val="22"/>
+          <w:szCs w:val="22"/>
+        </w:rPr>
+      </w:pPr>
+    </w:p>
+    <w:p>
+      <w:pPr>
+        <w:jc w:val="both"/>
+        <w:rPr>
+          <w:rFonts w:ascii="Arial" w:hAnsi="Arial" w:cs="Arial"/>
+          <w:sz w:val="22"/>
+          <w:szCs w:val="22"/>
+        </w:rPr>
+      </w:pPr>
     </w:p>
     <w:p>
       <w:pPr>
         <w:jc w:val="center"/>
-        <w:rPr>
-          <w:rFonts w:ascii="Arial" w:hAnsi="Arial" w:cs="Arial"/>
-          <w:sz w:val="22"/>
-          <w:szCs w:val="22"/>
-        </w:rPr>
-      </w:pPr>
-    </w:p>
-    <w:p>
-      <w:pPr>
-        <w:jc w:val="center"/>
-        <w:rPr>
-          <w:rFonts w:ascii="Arial" w:hAnsi="Arial" w:cs="Arial"/>
-          <w:sz w:val="22"/>
-          <w:szCs w:val="22"/>
-        </w:rPr>
-      </w:pPr>
-    </w:p>
-    <w:p>
-      <w:pPr>
-        <w:jc w:val="both"/>
-        <w:rPr>
-          <w:rFonts w:ascii="Arial" w:hAnsi="Arial" w:cs="Arial"/>
-          <w:sz w:val="22"/>
-          <w:szCs w:val="22"/>
-        </w:rPr>
-      </w:pPr>
-    </w:p>
-    <w:p>
-      <w:pPr>
-        <w:jc w:val="both"/>
-        <w:rPr>
-          <w:rFonts w:ascii="Arial" w:hAnsi="Arial" w:cs="Arial"/>
-          <w:sz w:val="22"/>
-          <w:szCs w:val="22"/>
-        </w:rPr>
-      </w:pPr>
-    </w:p>
-    <w:p>
-      <w:pPr>
-        <w:jc w:val="both"/>
-        <w:rPr>
-          <w:rFonts w:ascii="Arial" w:hAnsi="Arial" w:cs="Arial"/>
-          <w:sz w:val="22"/>
-          <w:szCs w:val="22"/>
-        </w:rPr>
-      </w:pPr>
-    </w:p>
-    <w:p>
-      <w:pPr>
-        <w:jc w:val="both"/>
         <w:rPr>
           <w:rFonts w:ascii="Arial" w:hAnsi="Arial" w:cs="Arial"/>
           <w:sz w:val="22"/>
@@ -47258,10 +45102,10 @@
         </w:rPr>
         <w:lastRenderedPageBreak/>
         <w:drawing>
-          <wp:inline distT="0" distB="0" distL="0" distR="0" wp14:anchorId="4B5DB35E" wp14:editId="168E2E67">
+          <wp:inline distT="0" distB="0" distL="0" distR="0" wp14:anchorId="43D4B0FF" wp14:editId="4DD6B832">
             <wp:extent cx="5612765" cy="4076065"/>
             <wp:effectExtent l="0" t="0" r="635" b="0"/>
-            <wp:docPr id="9" name="Imagen 9" descr="Macintosh HD:Users:kero:Desarrollo:UK:SeguimientoTalentoDigital:Documentacion:InterfacesUsuario:cambioClave.png"/>
+            <wp:docPr id="7" name="Imagen 7" descr="Macintosh HD:Users:kero:Desarrollo:UK:SeguimientoTalentoDigital:Documentacion:InterfacesUsuario:reportes.png"/>
             <wp:cNvGraphicFramePr>
               <a:graphicFrameLocks xmlns:a="http://schemas.openxmlformats.org/drawingml/2006/main" noChangeAspect="1"/>
             </wp:cNvGraphicFramePr>
@@ -47269,7 +45113,7 @@
               <a:graphicData uri="http://schemas.openxmlformats.org/drawingml/2006/picture">
                 <pic:pic xmlns:pic="http://schemas.openxmlformats.org/drawingml/2006/picture">
                   <pic:nvPicPr>
-                    <pic:cNvPr id="0" name="Picture 4" descr="Macintosh HD:Users:kero:Desarrollo:UK:SeguimientoTalentoDigital:Documentacion:InterfacesUsuario:cambioClave.png"/>
+                    <pic:cNvPr id="0" name="Picture 3" descr="Macintosh HD:Users:kero:Desarrollo:UK:SeguimientoTalentoDigital:Documentacion:InterfacesUsuario:reportes.png"/>
                     <pic:cNvPicPr>
                       <a:picLocks noChangeAspect="1" noChangeArrowheads="1"/>
                     </pic:cNvPicPr>
@@ -47313,6 +45157,7 @@
           <w:szCs w:val="22"/>
         </w:rPr>
         <w:br/>
+        <w:t>Prediseño pagina de reportes.</w:t>
       </w:r>
     </w:p>
     <w:p>
@@ -47324,23 +45169,139 @@
           <w:szCs w:val="22"/>
         </w:rPr>
       </w:pPr>
-      <w:proofErr w:type="spellStart"/>
-      <w:r>
-        <w:rPr>
-          <w:rFonts w:ascii="Arial" w:hAnsi="Arial" w:cs="Arial"/>
-          <w:sz w:val="22"/>
-          <w:szCs w:val="22"/>
-        </w:rPr>
-        <w:t>Prediseño</w:t>
-      </w:r>
-      <w:proofErr w:type="spellEnd"/>
-      <w:r>
-        <w:rPr>
-          <w:rFonts w:ascii="Arial" w:hAnsi="Arial" w:cs="Arial"/>
-          <w:sz w:val="22"/>
-          <w:szCs w:val="22"/>
-        </w:rPr>
-        <w:t xml:space="preserve"> pagina cambio de clave del sistema.</w:t>
+    </w:p>
+    <w:p>
+      <w:pPr>
+        <w:jc w:val="center"/>
+        <w:rPr>
+          <w:rFonts w:ascii="Arial" w:hAnsi="Arial" w:cs="Arial"/>
+          <w:sz w:val="22"/>
+          <w:szCs w:val="22"/>
+        </w:rPr>
+      </w:pPr>
+    </w:p>
+    <w:p>
+      <w:pPr>
+        <w:jc w:val="both"/>
+        <w:rPr>
+          <w:rFonts w:ascii="Arial" w:hAnsi="Arial" w:cs="Arial"/>
+          <w:sz w:val="22"/>
+          <w:szCs w:val="22"/>
+        </w:rPr>
+      </w:pPr>
+    </w:p>
+    <w:p>
+      <w:pPr>
+        <w:jc w:val="both"/>
+        <w:rPr>
+          <w:rFonts w:ascii="Arial" w:hAnsi="Arial" w:cs="Arial"/>
+          <w:sz w:val="22"/>
+          <w:szCs w:val="22"/>
+        </w:rPr>
+      </w:pPr>
+    </w:p>
+    <w:p>
+      <w:pPr>
+        <w:jc w:val="both"/>
+        <w:rPr>
+          <w:rFonts w:ascii="Arial" w:hAnsi="Arial" w:cs="Arial"/>
+          <w:sz w:val="22"/>
+          <w:szCs w:val="22"/>
+        </w:rPr>
+      </w:pPr>
+    </w:p>
+    <w:p>
+      <w:pPr>
+        <w:jc w:val="both"/>
+        <w:rPr>
+          <w:rFonts w:ascii="Arial" w:hAnsi="Arial" w:cs="Arial"/>
+          <w:sz w:val="22"/>
+          <w:szCs w:val="22"/>
+        </w:rPr>
+      </w:pPr>
+      <w:r>
+        <w:rPr>
+          <w:rFonts w:ascii="Arial" w:hAnsi="Arial" w:cs="Arial"/>
+          <w:noProof/>
+          <w:sz w:val="22"/>
+          <w:szCs w:val="22"/>
+          <w:lang w:val="es-ES" w:eastAsia="es-ES"/>
+        </w:rPr>
+        <w:lastRenderedPageBreak/>
+        <w:drawing>
+          <wp:inline distT="0" distB="0" distL="0" distR="0" wp14:anchorId="4B5DB35E" wp14:editId="168E2E67">
+            <wp:extent cx="5612765" cy="4076065"/>
+            <wp:effectExtent l="0" t="0" r="635" b="0"/>
+            <wp:docPr id="9" name="Imagen 9" descr="Macintosh HD:Users:kero:Desarrollo:UK:SeguimientoTalentoDigital:Documentacion:InterfacesUsuario:cambioClave.png"/>
+            <wp:cNvGraphicFramePr>
+              <a:graphicFrameLocks xmlns:a="http://schemas.openxmlformats.org/drawingml/2006/main" noChangeAspect="1"/>
+            </wp:cNvGraphicFramePr>
+            <a:graphic xmlns:a="http://schemas.openxmlformats.org/drawingml/2006/main">
+              <a:graphicData uri="http://schemas.openxmlformats.org/drawingml/2006/picture">
+                <pic:pic xmlns:pic="http://schemas.openxmlformats.org/drawingml/2006/picture">
+                  <pic:nvPicPr>
+                    <pic:cNvPr id="0" name="Picture 4" descr="Macintosh HD:Users:kero:Desarrollo:UK:SeguimientoTalentoDigital:Documentacion:InterfacesUsuario:cambioClave.png"/>
+                    <pic:cNvPicPr>
+                      <a:picLocks noChangeAspect="1" noChangeArrowheads="1"/>
+                    </pic:cNvPicPr>
+                  </pic:nvPicPr>
+                  <pic:blipFill>
+                    <a:blip r:embed="rId33">
+                      <a:extLst>
+                        <a:ext uri="{28A0092B-C50C-407E-A947-70E740481C1C}">
+                          <a14:useLocalDpi xmlns:a14="http://schemas.microsoft.com/office/drawing/2010/main" val="0"/>
+                        </a:ext>
+                      </a:extLst>
+                    </a:blip>
+                    <a:srcRect/>
+                    <a:stretch>
+                      <a:fillRect/>
+                    </a:stretch>
+                  </pic:blipFill>
+                  <pic:spPr bwMode="auto">
+                    <a:xfrm>
+                      <a:off x="0" y="0"/>
+                      <a:ext cx="5612765" cy="4076065"/>
+                    </a:xfrm>
+                    <a:prstGeom prst="rect">
+                      <a:avLst/>
+                    </a:prstGeom>
+                    <a:noFill/>
+                    <a:ln>
+                      <a:noFill/>
+                    </a:ln>
+                  </pic:spPr>
+                </pic:pic>
+              </a:graphicData>
+            </a:graphic>
+          </wp:inline>
+        </w:drawing>
+      </w:r>
+      <w:r>
+        <w:rPr>
+          <w:rFonts w:ascii="Arial" w:hAnsi="Arial" w:cs="Arial"/>
+          <w:sz w:val="22"/>
+          <w:szCs w:val="22"/>
+        </w:rPr>
+        <w:br/>
+      </w:r>
+    </w:p>
+    <w:p>
+      <w:pPr>
+        <w:jc w:val="center"/>
+        <w:rPr>
+          <w:rFonts w:ascii="Arial" w:hAnsi="Arial" w:cs="Arial"/>
+          <w:sz w:val="22"/>
+          <w:szCs w:val="22"/>
+        </w:rPr>
+      </w:pPr>
+      <w:r>
+        <w:rPr>
+          <w:rFonts w:ascii="Arial" w:hAnsi="Arial" w:cs="Arial"/>
+          <w:sz w:val="22"/>
+          <w:szCs w:val="22"/>
+        </w:rPr>
+        <w:t>Prediseño pagina cambio de clave del sistema.</w:t>
       </w:r>
     </w:p>
     <w:p>
@@ -47455,61 +45416,7 @@
           <w:sz w:val="22"/>
           <w:szCs w:val="22"/>
         </w:rPr>
-        <w:t xml:space="preserve">Conde, </w:t>
-      </w:r>
-      <w:proofErr w:type="spellStart"/>
-      <w:r>
-        <w:rPr>
-          <w:rFonts w:ascii="Arial" w:hAnsi="Arial" w:cs="Arial"/>
-          <w:sz w:val="22"/>
-          <w:szCs w:val="22"/>
-        </w:rPr>
-        <w:t>jesus</w:t>
-      </w:r>
-      <w:proofErr w:type="spellEnd"/>
-      <w:r>
-        <w:rPr>
-          <w:rFonts w:ascii="Arial" w:hAnsi="Arial" w:cs="Arial"/>
-          <w:sz w:val="22"/>
-          <w:szCs w:val="22"/>
-        </w:rPr>
-        <w:t xml:space="preserve">, video tutorial </w:t>
-      </w:r>
-      <w:proofErr w:type="spellStart"/>
-      <w:r>
-        <w:rPr>
-          <w:rFonts w:ascii="Arial" w:hAnsi="Arial" w:cs="Arial"/>
-          <w:sz w:val="22"/>
-          <w:szCs w:val="22"/>
-        </w:rPr>
-        <w:t>php-Mysql</w:t>
-      </w:r>
-      <w:proofErr w:type="spellEnd"/>
-      <w:r>
-        <w:rPr>
-          <w:rFonts w:ascii="Arial" w:hAnsi="Arial" w:cs="Arial"/>
-          <w:sz w:val="22"/>
-          <w:szCs w:val="22"/>
-        </w:rPr>
-        <w:t xml:space="preserve"> </w:t>
-      </w:r>
-      <w:proofErr w:type="spellStart"/>
-      <w:r>
-        <w:rPr>
-          <w:rFonts w:ascii="Arial" w:hAnsi="Arial" w:cs="Arial"/>
-          <w:sz w:val="22"/>
-          <w:szCs w:val="22"/>
-        </w:rPr>
-        <w:t>Dvd</w:t>
-      </w:r>
-      <w:proofErr w:type="spellEnd"/>
-      <w:r>
-        <w:rPr>
-          <w:rFonts w:ascii="Arial" w:hAnsi="Arial" w:cs="Arial"/>
-          <w:sz w:val="22"/>
-          <w:szCs w:val="22"/>
-        </w:rPr>
-        <w:t xml:space="preserve"> español,2005, España: intercambios virtuales, 1.03 GB.</w:t>
+        <w:t>Conde, jesus, video tutorial php-Mysql Dvd español,2005, España: intercambios virtuales, 1.03 GB.</w:t>
       </w:r>
     </w:p>
     <w:p>
@@ -47526,23 +45433,13 @@
           <w:szCs w:val="22"/>
         </w:rPr>
       </w:pPr>
-      <w:proofErr w:type="spellStart"/>
-      <w:r>
-        <w:rPr>
-          <w:rFonts w:ascii="Arial" w:hAnsi="Arial" w:cs="Arial"/>
-          <w:sz w:val="22"/>
-          <w:szCs w:val="22"/>
-        </w:rPr>
-        <w:t>Gilfillan,Ian,MySQL</w:t>
-      </w:r>
-      <w:proofErr w:type="spellEnd"/>
-      <w:r>
-        <w:rPr>
-          <w:rFonts w:ascii="Arial" w:hAnsi="Arial" w:cs="Arial"/>
-          <w:sz w:val="22"/>
-          <w:szCs w:val="22"/>
-        </w:rPr>
-        <w:t>, España: Anaya multimedia, 841 paginas.</w:t>
+      <w:r>
+        <w:rPr>
+          <w:rFonts w:ascii="Arial" w:hAnsi="Arial" w:cs="Arial"/>
+          <w:sz w:val="22"/>
+          <w:szCs w:val="22"/>
+        </w:rPr>
+        <w:t>Gilfillan,Ian,MySQL, España: Anaya multimedia, 841 paginas.</w:t>
       </w:r>
     </w:p>
     <w:p>
@@ -47564,61 +45461,7 @@
           <w:sz w:val="22"/>
           <w:szCs w:val="22"/>
         </w:rPr>
-        <w:t xml:space="preserve">Aguilar , </w:t>
-      </w:r>
-      <w:proofErr w:type="spellStart"/>
-      <w:r>
-        <w:rPr>
-          <w:rFonts w:ascii="Arial" w:hAnsi="Arial" w:cs="Arial"/>
-          <w:sz w:val="22"/>
-          <w:szCs w:val="22"/>
-        </w:rPr>
-        <w:t>luis</w:t>
-      </w:r>
-      <w:proofErr w:type="spellEnd"/>
-      <w:r>
-        <w:rPr>
-          <w:rFonts w:ascii="Arial" w:hAnsi="Arial" w:cs="Arial"/>
-          <w:sz w:val="22"/>
-          <w:szCs w:val="22"/>
-        </w:rPr>
-        <w:t xml:space="preserve"> </w:t>
-      </w:r>
-      <w:proofErr w:type="spellStart"/>
-      <w:r>
-        <w:rPr>
-          <w:rFonts w:ascii="Arial" w:hAnsi="Arial" w:cs="Arial"/>
-          <w:sz w:val="22"/>
-          <w:szCs w:val="22"/>
-        </w:rPr>
-        <w:t>joyanes</w:t>
-      </w:r>
-      <w:proofErr w:type="spellEnd"/>
-      <w:r>
-        <w:rPr>
-          <w:rFonts w:ascii="Arial" w:hAnsi="Arial" w:cs="Arial"/>
-          <w:sz w:val="22"/>
-          <w:szCs w:val="22"/>
-        </w:rPr>
-        <w:t xml:space="preserve">, programación orientada a objetos, 2da edición, España: </w:t>
-      </w:r>
-      <w:proofErr w:type="spellStart"/>
-      <w:r>
-        <w:rPr>
-          <w:rFonts w:ascii="Arial" w:hAnsi="Arial" w:cs="Arial"/>
-          <w:sz w:val="22"/>
-          <w:szCs w:val="22"/>
-        </w:rPr>
-        <w:t>magraw-hill</w:t>
-      </w:r>
-      <w:proofErr w:type="spellEnd"/>
-      <w:r>
-        <w:rPr>
-          <w:rFonts w:ascii="Arial" w:hAnsi="Arial" w:cs="Arial"/>
-          <w:sz w:val="22"/>
-          <w:szCs w:val="22"/>
-        </w:rPr>
-        <w:t>, 163 paginas</w:t>
+        <w:t>Aguilar , luis joyanes, programación orientada a objetos, 2da edición, España: magraw-hill, 163 paginas</w:t>
       </w:r>
     </w:p>
     <w:p>
@@ -47634,59 +45477,13 @@
           <w:szCs w:val="22"/>
         </w:rPr>
       </w:pPr>
-      <w:proofErr w:type="spellStart"/>
-      <w:r>
-        <w:rPr>
-          <w:rFonts w:ascii="Arial" w:hAnsi="Arial" w:cs="Arial"/>
-          <w:sz w:val="22"/>
-          <w:szCs w:val="22"/>
-        </w:rPr>
-        <w:t>Alarcon</w:t>
-      </w:r>
-      <w:proofErr w:type="spellEnd"/>
-      <w:r>
-        <w:rPr>
-          <w:rFonts w:ascii="Arial" w:hAnsi="Arial" w:cs="Arial"/>
-          <w:sz w:val="22"/>
-          <w:szCs w:val="22"/>
-        </w:rPr>
-        <w:t xml:space="preserve">, </w:t>
-      </w:r>
-      <w:proofErr w:type="spellStart"/>
-      <w:r>
-        <w:rPr>
-          <w:rFonts w:ascii="Arial" w:hAnsi="Arial" w:cs="Arial"/>
-          <w:sz w:val="22"/>
-          <w:szCs w:val="22"/>
-        </w:rPr>
-        <w:t>raul</w:t>
-      </w:r>
-      <w:proofErr w:type="spellEnd"/>
-      <w:r>
-        <w:rPr>
-          <w:rFonts w:ascii="Arial" w:hAnsi="Arial" w:cs="Arial"/>
-          <w:sz w:val="22"/>
-          <w:szCs w:val="22"/>
-        </w:rPr>
-        <w:t xml:space="preserve">, diseño orientado a objetos con </w:t>
-      </w:r>
-      <w:proofErr w:type="spellStart"/>
-      <w:r>
-        <w:rPr>
-          <w:rFonts w:ascii="Arial" w:hAnsi="Arial" w:cs="Arial"/>
-          <w:sz w:val="22"/>
-          <w:szCs w:val="22"/>
-        </w:rPr>
-        <w:t>uml</w:t>
-      </w:r>
-      <w:proofErr w:type="spellEnd"/>
-      <w:r>
-        <w:rPr>
-          <w:rFonts w:ascii="Arial" w:hAnsi="Arial" w:cs="Arial"/>
-          <w:sz w:val="22"/>
-          <w:szCs w:val="22"/>
-        </w:rPr>
-        <w:t>, España: grupo eidos,117 paginas</w:t>
+      <w:r>
+        <w:rPr>
+          <w:rFonts w:ascii="Arial" w:hAnsi="Arial" w:cs="Arial"/>
+          <w:sz w:val="22"/>
+          <w:szCs w:val="22"/>
+        </w:rPr>
+        <w:t>Alarcon, raul, diseño orientado a objetos con uml, España: grupo eidos,117 paginas</w:t>
       </w:r>
     </w:p>
     <w:p>
@@ -47702,23 +45499,13 @@
           <w:szCs w:val="22"/>
         </w:rPr>
       </w:pPr>
-      <w:proofErr w:type="spellStart"/>
-      <w:r>
-        <w:rPr>
-          <w:rFonts w:ascii="Arial" w:hAnsi="Arial" w:cs="Arial"/>
-          <w:sz w:val="22"/>
-          <w:szCs w:val="22"/>
-        </w:rPr>
-        <w:t>Batiz</w:t>
-      </w:r>
-      <w:proofErr w:type="spellEnd"/>
-      <w:r>
-        <w:rPr>
-          <w:rFonts w:ascii="Arial" w:hAnsi="Arial" w:cs="Arial"/>
-          <w:sz w:val="22"/>
-          <w:szCs w:val="22"/>
-        </w:rPr>
-        <w:t>, juan de dios, desarrollo orientado a objetos con UML, universidad de castilla- La mancha, 38 paginas</w:t>
+      <w:r>
+        <w:rPr>
+          <w:rFonts w:ascii="Arial" w:hAnsi="Arial" w:cs="Arial"/>
+          <w:sz w:val="22"/>
+          <w:szCs w:val="22"/>
+        </w:rPr>
+        <w:t>Batiz, juan de dios, desarrollo orientado a objetos con UML, universidad de castilla- La mancha, 38 paginas</w:t>
       </w:r>
     </w:p>
     <w:p>
@@ -47740,43 +45527,7 @@
           <w:sz w:val="22"/>
           <w:szCs w:val="22"/>
         </w:rPr>
-        <w:t xml:space="preserve">Kendall, Kenneth y </w:t>
-      </w:r>
-      <w:proofErr w:type="spellStart"/>
-      <w:r>
-        <w:rPr>
-          <w:rFonts w:ascii="Arial" w:hAnsi="Arial" w:cs="Arial"/>
-          <w:sz w:val="22"/>
-          <w:szCs w:val="22"/>
-        </w:rPr>
-        <w:t>kendall</w:t>
-      </w:r>
-      <w:proofErr w:type="spellEnd"/>
-      <w:r>
-        <w:rPr>
-          <w:rFonts w:ascii="Arial" w:hAnsi="Arial" w:cs="Arial"/>
-          <w:sz w:val="22"/>
-          <w:szCs w:val="22"/>
-        </w:rPr>
-        <w:t xml:space="preserve">, </w:t>
-      </w:r>
-      <w:proofErr w:type="spellStart"/>
-      <w:r>
-        <w:rPr>
-          <w:rFonts w:ascii="Arial" w:hAnsi="Arial" w:cs="Arial"/>
-          <w:sz w:val="22"/>
-          <w:szCs w:val="22"/>
-        </w:rPr>
-        <w:t>julie</w:t>
-      </w:r>
-      <w:proofErr w:type="spellEnd"/>
-      <w:r>
-        <w:rPr>
-          <w:rFonts w:ascii="Arial" w:hAnsi="Arial" w:cs="Arial"/>
-          <w:sz w:val="22"/>
-          <w:szCs w:val="22"/>
-        </w:rPr>
-        <w:t xml:space="preserve">, </w:t>
+        <w:t xml:space="preserve">Kendall, Kenneth y kendall, julie, </w:t>
       </w:r>
       <w:r>
         <w:rPr>
@@ -47830,25 +45581,7 @@
           <w:sz w:val="22"/>
           <w:szCs w:val="22"/>
         </w:rPr>
-        <w:t xml:space="preserve">León, Gonzalo serrano, ingeniería de sistemas de software, 1ªedicion, España: </w:t>
-      </w:r>
-      <w:proofErr w:type="spellStart"/>
-      <w:r>
-        <w:rPr>
-          <w:rFonts w:ascii="Arial" w:hAnsi="Arial" w:cs="Arial"/>
-          <w:sz w:val="22"/>
-          <w:szCs w:val="22"/>
-        </w:rPr>
-        <w:t>isdefe</w:t>
-      </w:r>
-      <w:proofErr w:type="spellEnd"/>
-      <w:r>
-        <w:rPr>
-          <w:rFonts w:ascii="Arial" w:hAnsi="Arial" w:cs="Arial"/>
-          <w:sz w:val="22"/>
-          <w:szCs w:val="22"/>
-        </w:rPr>
-        <w:t>, 211 paginas</w:t>
+        <w:t>León, Gonzalo serrano, ingeniería de sistemas de software, 1ªedicion, España: isdefe, 211 paginas</w:t>
       </w:r>
     </w:p>
     <w:p>
@@ -47864,59 +45597,13 @@
           <w:szCs w:val="22"/>
         </w:rPr>
       </w:pPr>
-      <w:proofErr w:type="spellStart"/>
-      <w:r>
-        <w:rPr>
-          <w:rFonts w:ascii="Arial" w:hAnsi="Arial" w:cs="Arial"/>
-          <w:sz w:val="22"/>
-          <w:szCs w:val="22"/>
-        </w:rPr>
-        <w:t>Pressman</w:t>
-      </w:r>
-      <w:proofErr w:type="spellEnd"/>
-      <w:r>
-        <w:rPr>
-          <w:rFonts w:ascii="Arial" w:hAnsi="Arial" w:cs="Arial"/>
-          <w:sz w:val="22"/>
-          <w:szCs w:val="22"/>
-        </w:rPr>
-        <w:t xml:space="preserve">, </w:t>
-      </w:r>
-      <w:proofErr w:type="spellStart"/>
-      <w:r>
-        <w:rPr>
-          <w:rFonts w:ascii="Arial" w:hAnsi="Arial" w:cs="Arial"/>
-          <w:sz w:val="22"/>
-          <w:szCs w:val="22"/>
-        </w:rPr>
-        <w:t>roger</w:t>
-      </w:r>
-      <w:proofErr w:type="spellEnd"/>
-      <w:r>
-        <w:rPr>
-          <w:rFonts w:ascii="Arial" w:hAnsi="Arial" w:cs="Arial"/>
-          <w:sz w:val="22"/>
-          <w:szCs w:val="22"/>
-        </w:rPr>
-        <w:t xml:space="preserve">, ingeniería de software: un enfoque práctico, 6ª edición, </w:t>
-      </w:r>
-      <w:proofErr w:type="spellStart"/>
-      <w:r>
-        <w:rPr>
-          <w:rFonts w:ascii="Arial" w:hAnsi="Arial" w:cs="Arial"/>
-          <w:sz w:val="22"/>
-          <w:szCs w:val="22"/>
-        </w:rPr>
-        <w:t>mexico</w:t>
-      </w:r>
-      <w:proofErr w:type="spellEnd"/>
-      <w:r>
-        <w:rPr>
-          <w:rFonts w:ascii="Arial" w:hAnsi="Arial" w:cs="Arial"/>
-          <w:sz w:val="22"/>
-          <w:szCs w:val="22"/>
-        </w:rPr>
-        <w:t>: McGraw-Hill, 900 paginas</w:t>
+      <w:r>
+        <w:rPr>
+          <w:rFonts w:ascii="Arial" w:hAnsi="Arial" w:cs="Arial"/>
+          <w:sz w:val="22"/>
+          <w:szCs w:val="22"/>
+        </w:rPr>
+        <w:t>Pressman, roger, ingeniería de software: un enfoque práctico, 6ª edición, mexico: McGraw-Hill, 900 paginas</w:t>
       </w:r>
     </w:p>
     <w:p>
@@ -47991,7 +45678,7 @@
         </w:rPr>
         <w:br/>
       </w:r>
-      <w:hyperlink r:id="rId33" w:history="1">
+      <w:hyperlink r:id="rId34" w:history="1">
         <w:r>
           <w:rPr>
             <w:rFonts w:ascii="Arial" w:hAnsi="Arial" w:cs="Arial"/>
@@ -48245,7 +45932,7 @@
       <w:rPr>
         <w:noProof/>
       </w:rPr>
-      <w:t>27</w:t>
+      <w:t>29</w:t>
     </w:r>
     <w:r>
       <w:fldChar w:fldCharType="end"/>
@@ -53195,7 +50882,7 @@
 </file>
 
 <file path=customXml/itemProps1.xml><?xml version="1.0" encoding="utf-8"?>
-<ds:datastoreItem xmlns:ds="http://schemas.openxmlformats.org/officeDocument/2006/customXml" ds:itemID="{3163A310-4DD4-9A46-ACC4-E3521121FAFA}">
+<ds:datastoreItem xmlns:ds="http://schemas.openxmlformats.org/officeDocument/2006/customXml" ds:itemID="{04B3F22C-27F1-8C41-AEDA-3E6548072499}">
   <ds:schemaRefs>
     <ds:schemaRef ds:uri="http://schemas.openxmlformats.org/officeDocument/2006/bibliography"/>
   </ds:schemaRefs>

</xml_diff>